<commit_message>
Update the tutorial. Cleaned up block diagram and front panel.  Added comments.
Signed-off-by: TheDoctor <TheDoctor@TARDIS>
</commit_message>
<xml_diff>
--- a/Pi Recipe.docx
+++ b/Pi Recipe.docx
@@ -4,29 +4,14 @@
   <w:body>
     <w:p>
       <w:pPr>
-        <w:spacing w:after="0" w:line="240" w:lineRule="auto"/>
-        <w:outlineLvl w:val="0"/>
-        <w:rPr>
-          <w:rFonts w:ascii="Calibri" w:eastAsia="Times New Roman" w:hAnsi="Calibri" w:cs="Calibri"/>
-          <w:b/>
-          <w:bCs/>
-          <w:color w:val="1E4E79"/>
-          <w:kern w:val="36"/>
-          <w:sz w:val="32"/>
-          <w:szCs w:val="32"/>
-          <w:lang w:val="en-US" w:eastAsia="de-DE"/>
-        </w:rPr>
-      </w:pPr>
-      <w:r>
-        <w:rPr>
-          <w:rFonts w:ascii="Calibri" w:eastAsia="Times New Roman" w:hAnsi="Calibri" w:cs="Calibri"/>
-          <w:b/>
-          <w:bCs/>
-          <w:color w:val="1E4E79"/>
-          <w:kern w:val="36"/>
-          <w:sz w:val="32"/>
-          <w:szCs w:val="32"/>
-          <w:lang w:val="en-US" w:eastAsia="de-DE"/>
+        <w:pStyle w:val="Heading1"/>
+        <w:rPr>
+          <w:lang w:val="en-US"/>
+        </w:rPr>
+      </w:pPr>
+      <w:r>
+        <w:rPr>
+          <w:lang w:val="en-US"/>
         </w:rPr>
         <w:t>Introduction</w:t>
       </w:r>
@@ -135,7 +120,7 @@
           <w:lang w:val="en-US" w:eastAsia="de-DE"/>
         </w:rPr>
       </w:pPr>
-      <w:hyperlink r:id="rId4" w:history="1">
+      <w:hyperlink r:id="rId5" w:history="1">
         <w:r>
           <w:rPr>
             <w:rFonts w:ascii="Calibri" w:eastAsia="Times New Roman" w:hAnsi="Calibri" w:cs="Calibri"/>
@@ -155,7 +140,7 @@
           <w:lang w:val="en-US" w:eastAsia="de-DE"/>
         </w:rPr>
       </w:pPr>
-      <w:hyperlink r:id="rId5" w:history="1">
+      <w:hyperlink r:id="rId6" w:history="1">
         <w:r>
           <w:rPr>
             <w:rFonts w:ascii="Calibri" w:eastAsia="Times New Roman" w:hAnsi="Calibri" w:cs="Calibri"/>
@@ -356,16 +341,7 @@
           <w:rFonts w:ascii="Calibri" w:eastAsia="Times New Roman" w:hAnsi="Calibri" w:cs="Calibri"/>
           <w:lang w:val="en-US" w:eastAsia="de-DE"/>
         </w:rPr>
-        <w:t xml:space="preserve"> and the boost libraries are not available as packages.  Therefore we </w:t>
-      </w:r>
-      <w:bookmarkStart w:id="0" w:name="_GoBack"/>
-      <w:bookmarkEnd w:id="0"/>
-      <w:r>
-        <w:rPr>
-          <w:rFonts w:ascii="Calibri" w:eastAsia="Times New Roman" w:hAnsi="Calibri" w:cs="Calibri"/>
-          <w:lang w:val="en-US" w:eastAsia="de-DE"/>
-        </w:rPr>
-        <w:t>will be compiling these from source.  Don't worry though, it sounds mo</w:t>
+        <w:t xml:space="preserve"> and the boost libraries are not available as packages.  Therefore we will be compiling these from source.  Don't worry though, it sounds mo</w:t>
       </w:r>
       <w:r>
         <w:rPr>
@@ -491,7 +467,124 @@
           <w:rFonts w:ascii="Calibri" w:eastAsia="Times New Roman" w:hAnsi="Calibri" w:cs="Calibri"/>
           <w:lang w:val="en-US" w:eastAsia="de-DE"/>
         </w:rPr>
-        <w:t>One more thing.  I've delimited the command lines to executed by &lt; at the start and &gt; at the end.  You can copy everything between those characters and paste it into the command line.</w:t>
+        <w:t>I've delimited the command lines to executed by &lt; at the start and &gt; at the end.  You can copy everything between those characters and paste it into the command line.</w:t>
+      </w:r>
+    </w:p>
+    <w:p>
+      <w:pPr>
+        <w:spacing w:after="0" w:line="240" w:lineRule="auto"/>
+        <w:rPr>
+          <w:rFonts w:ascii="Calibri" w:eastAsia="Times New Roman" w:hAnsi="Calibri" w:cs="Calibri"/>
+          <w:lang w:val="en-US" w:eastAsia="de-DE"/>
+        </w:rPr>
+      </w:pPr>
+    </w:p>
+    <w:p>
+      <w:pPr>
+        <w:spacing w:after="0" w:line="240" w:lineRule="auto"/>
+        <w:rPr>
+          <w:rFonts w:ascii="Calibri" w:eastAsia="Times New Roman" w:hAnsi="Calibri" w:cs="Calibri"/>
+          <w:lang w:val="en-US" w:eastAsia="de-DE"/>
+        </w:rPr>
+      </w:pPr>
+      <w:r>
+        <w:rPr>
+          <w:rFonts w:ascii="Calibri" w:eastAsia="Times New Roman" w:hAnsi="Calibri" w:cs="Calibri"/>
+          <w:lang w:val="en-US" w:eastAsia="de-DE"/>
+        </w:rPr>
+        <w:t xml:space="preserve">The source code for the demo project is available on </w:t>
+      </w:r>
+      <w:proofErr w:type="spellStart"/>
+      <w:r>
+        <w:rPr>
+          <w:rFonts w:ascii="Calibri" w:eastAsia="Times New Roman" w:hAnsi="Calibri" w:cs="Calibri"/>
+          <w:lang w:val="en-US" w:eastAsia="de-DE"/>
+        </w:rPr>
+        <w:t>github</w:t>
+      </w:r>
+      <w:proofErr w:type="spellEnd"/>
+      <w:r>
+        <w:rPr>
+          <w:rFonts w:ascii="Calibri" w:eastAsia="Times New Roman" w:hAnsi="Calibri" w:cs="Calibri"/>
+          <w:lang w:val="en-US" w:eastAsia="de-DE"/>
+        </w:rPr>
+        <w:t xml:space="preserve">, along with the latest version of this document.  </w:t>
+      </w:r>
+    </w:p>
+    <w:p>
+      <w:pPr>
+        <w:spacing w:after="0" w:line="240" w:lineRule="auto"/>
+        <w:rPr>
+          <w:rFonts w:ascii="Calibri" w:eastAsia="Times New Roman" w:hAnsi="Calibri" w:cs="Calibri"/>
+          <w:lang w:val="en-US" w:eastAsia="de-DE"/>
+        </w:rPr>
+      </w:pPr>
+    </w:p>
+    <w:p>
+      <w:pPr>
+        <w:spacing w:after="0" w:line="240" w:lineRule="auto"/>
+        <w:rPr>
+          <w:rFonts w:ascii="Calibri" w:eastAsia="Times New Roman" w:hAnsi="Calibri" w:cs="Calibri"/>
+          <w:lang w:val="en-US" w:eastAsia="de-DE"/>
+        </w:rPr>
+      </w:pPr>
+      <w:hyperlink r:id="rId7" w:history="1">
+        <w:r>
+          <w:rPr>
+            <w:rStyle w:val="Hyperlink"/>
+            <w:rFonts w:ascii="Calibri" w:eastAsia="Times New Roman" w:hAnsi="Calibri" w:cs="Calibri"/>
+            <w:lang w:val="en-US" w:eastAsia="de-DE"/>
+          </w:rPr>
+          <w:t>https://github.c</w:t>
+        </w:r>
+        <w:r>
+          <w:rPr>
+            <w:rStyle w:val="Hyperlink"/>
+            <w:rFonts w:ascii="Calibri" w:eastAsia="Times New Roman" w:hAnsi="Calibri" w:cs="Calibri"/>
+            <w:lang w:val="en-US" w:eastAsia="de-DE"/>
+          </w:rPr>
+          <w:t>o</w:t>
+        </w:r>
+        <w:r>
+          <w:rPr>
+            <w:rStyle w:val="Hyperlink"/>
+            <w:rFonts w:ascii="Calibri" w:eastAsia="Times New Roman" w:hAnsi="Calibri" w:cs="Calibri"/>
+            <w:lang w:val="en-US" w:eastAsia="de-DE"/>
+          </w:rPr>
+          <w:t>m/albertlederer/LabviewLinxRTLSDR</w:t>
+        </w:r>
+      </w:hyperlink>
+    </w:p>
+    <w:p>
+      <w:pPr>
+        <w:spacing w:after="0" w:line="240" w:lineRule="auto"/>
+        <w:rPr>
+          <w:rFonts w:ascii="Calibri" w:eastAsia="Times New Roman" w:hAnsi="Calibri" w:cs="Calibri"/>
+          <w:lang w:val="en-US" w:eastAsia="de-DE"/>
+        </w:rPr>
+      </w:pPr>
+    </w:p>
+    <w:p>
+      <w:pPr>
+        <w:spacing w:after="0" w:line="240" w:lineRule="auto"/>
+        <w:rPr>
+          <w:rFonts w:ascii="Calibri" w:eastAsia="Times New Roman" w:hAnsi="Calibri" w:cs="Calibri"/>
+          <w:lang w:val="en-US" w:eastAsia="de-DE"/>
+        </w:rPr>
+      </w:pPr>
+      <w:r>
+        <w:rPr>
+          <w:rFonts w:ascii="Calibri" w:eastAsia="Times New Roman" w:hAnsi="Calibri" w:cs="Calibri"/>
+          <w:lang w:val="en-US" w:eastAsia="de-DE"/>
+        </w:rPr>
+        <w:t>Last but not least, be prepared to invest some time.  Some of the compiles take a long time.</w:t>
+      </w:r>
+      <w:r>
+        <w:rPr>
+          <w:rFonts w:ascii="Calibri" w:eastAsia="Times New Roman" w:hAnsi="Calibri" w:cs="Calibri"/>
+          <w:lang w:val="en-US" w:eastAsia="de-DE"/>
+        </w:rPr>
+        <w:t xml:space="preserve">  And should you find any mistakes in this tutorial, please let me know.</w:t>
       </w:r>
     </w:p>
     <w:p>
@@ -539,8 +632,1173 @@
     </w:p>
     <w:p>
       <w:pPr>
-        <w:spacing w:after="0" w:line="240" w:lineRule="auto"/>
-        <w:outlineLvl w:val="0"/>
+        <w:pStyle w:val="Heading1"/>
+        <w:rPr>
+          <w:lang w:val="en-US"/>
+        </w:rPr>
+      </w:pPr>
+      <w:r>
+        <w:rPr>
+          <w:lang w:val="en-US"/>
+        </w:rPr>
+        <w:lastRenderedPageBreak/>
+        <w:t>Part 1:  Getting the Pi Ready and Compiling the librtlsdr.so Library in the Host Linux</w:t>
+      </w:r>
+    </w:p>
+    <w:p>
+      <w:pPr>
+        <w:spacing w:after="0" w:line="240" w:lineRule="auto"/>
+        <w:rPr>
+          <w:rFonts w:ascii="Calibri" w:eastAsia="Times New Roman" w:hAnsi="Calibri" w:cs="Calibri"/>
+          <w:lang w:val="en-US" w:eastAsia="de-DE"/>
+        </w:rPr>
+      </w:pPr>
+      <w:r>
+        <w:rPr>
+          <w:rFonts w:ascii="Calibri" w:eastAsia="Times New Roman" w:hAnsi="Calibri" w:cs="Calibri"/>
+          <w:lang w:val="en-US" w:eastAsia="de-DE"/>
+        </w:rPr>
+        <w:t> </w:t>
+      </w:r>
+    </w:p>
+    <w:p>
+      <w:pPr>
+        <w:spacing w:after="0" w:line="240" w:lineRule="auto"/>
+        <w:rPr>
+          <w:rFonts w:ascii="Calibri" w:eastAsia="Times New Roman" w:hAnsi="Calibri" w:cs="Calibri"/>
+          <w:lang w:val="en-US" w:eastAsia="de-DE"/>
+        </w:rPr>
+      </w:pPr>
+      <w:r>
+        <w:rPr>
+          <w:rFonts w:ascii="Calibri" w:eastAsia="Times New Roman" w:hAnsi="Calibri" w:cs="Calibri"/>
+          <w:lang w:val="en-US" w:eastAsia="de-DE"/>
+        </w:rPr>
+        <w:t xml:space="preserve">This tutorial assumes a clean image of </w:t>
+      </w:r>
+      <w:proofErr w:type="spellStart"/>
+      <w:r>
+        <w:rPr>
+          <w:rFonts w:ascii="Calibri" w:eastAsia="Times New Roman" w:hAnsi="Calibri" w:cs="Calibri"/>
+          <w:lang w:val="en-US" w:eastAsia="de-DE"/>
+        </w:rPr>
+        <w:t>raspbian</w:t>
+      </w:r>
+      <w:proofErr w:type="spellEnd"/>
+      <w:r>
+        <w:rPr>
+          <w:rFonts w:ascii="Calibri" w:eastAsia="Times New Roman" w:hAnsi="Calibri" w:cs="Calibri"/>
+          <w:lang w:val="en-US" w:eastAsia="de-DE"/>
+        </w:rPr>
+        <w:t xml:space="preserve">.  The version I used was "April 2017" with a release date of 2017-04-10 and kernel 4.4.  Once the basic setup is completed (enable ssh, expand filesystem, set hostname, </w:t>
+      </w:r>
+      <w:proofErr w:type="spellStart"/>
+      <w:r>
+        <w:rPr>
+          <w:rFonts w:ascii="Calibri" w:eastAsia="Times New Roman" w:hAnsi="Calibri" w:cs="Calibri"/>
+          <w:lang w:val="en-US" w:eastAsia="de-DE"/>
+        </w:rPr>
+        <w:t>etc</w:t>
+      </w:r>
+      <w:proofErr w:type="spellEnd"/>
+      <w:r>
+        <w:rPr>
+          <w:rFonts w:ascii="Calibri" w:eastAsia="Times New Roman" w:hAnsi="Calibri" w:cs="Calibri"/>
+          <w:lang w:val="en-US" w:eastAsia="de-DE"/>
+        </w:rPr>
+        <w:t>), run</w:t>
+      </w:r>
+    </w:p>
+    <w:p>
+      <w:pPr>
+        <w:spacing w:after="0" w:line="240" w:lineRule="auto"/>
+        <w:rPr>
+          <w:rFonts w:ascii="Calibri" w:eastAsia="Times New Roman" w:hAnsi="Calibri" w:cs="Calibri"/>
+          <w:lang w:val="en-US" w:eastAsia="de-DE"/>
+        </w:rPr>
+      </w:pPr>
+      <w:r>
+        <w:rPr>
+          <w:rFonts w:ascii="Calibri" w:eastAsia="Times New Roman" w:hAnsi="Calibri" w:cs="Calibri"/>
+          <w:lang w:val="en-US" w:eastAsia="de-DE"/>
+        </w:rPr>
+        <w:t> </w:t>
+      </w:r>
+    </w:p>
+    <w:p>
+      <w:pPr>
+        <w:spacing w:after="0" w:line="240" w:lineRule="auto"/>
+        <w:rPr>
+          <w:rFonts w:ascii="Calibri" w:eastAsia="Times New Roman" w:hAnsi="Calibri" w:cs="Calibri"/>
+          <w:lang w:val="en-US" w:eastAsia="de-DE"/>
+        </w:rPr>
+      </w:pPr>
+      <w:r>
+        <w:rPr>
+          <w:rFonts w:ascii="Calibri" w:eastAsia="Times New Roman" w:hAnsi="Calibri" w:cs="Calibri"/>
+          <w:lang w:val="en-US" w:eastAsia="de-DE"/>
+        </w:rPr>
+        <w:t>&lt;</w:t>
+      </w:r>
+      <w:proofErr w:type="spellStart"/>
+      <w:r>
+        <w:rPr>
+          <w:rFonts w:ascii="Calibri" w:eastAsia="Times New Roman" w:hAnsi="Calibri" w:cs="Calibri"/>
+          <w:i/>
+          <w:lang w:val="en-US" w:eastAsia="de-DE"/>
+        </w:rPr>
+        <w:t>sudo</w:t>
+      </w:r>
+      <w:proofErr w:type="spellEnd"/>
+      <w:r>
+        <w:rPr>
+          <w:rFonts w:ascii="Calibri" w:eastAsia="Times New Roman" w:hAnsi="Calibri" w:cs="Calibri"/>
+          <w:i/>
+          <w:lang w:val="en-US" w:eastAsia="de-DE"/>
+        </w:rPr>
+        <w:t xml:space="preserve"> apt-get update &amp;&amp; </w:t>
+      </w:r>
+      <w:proofErr w:type="spellStart"/>
+      <w:r>
+        <w:rPr>
+          <w:rFonts w:ascii="Calibri" w:eastAsia="Times New Roman" w:hAnsi="Calibri" w:cs="Calibri"/>
+          <w:i/>
+          <w:lang w:val="en-US" w:eastAsia="de-DE"/>
+        </w:rPr>
+        <w:t>sudo</w:t>
+      </w:r>
+      <w:proofErr w:type="spellEnd"/>
+      <w:r>
+        <w:rPr>
+          <w:rFonts w:ascii="Calibri" w:eastAsia="Times New Roman" w:hAnsi="Calibri" w:cs="Calibri"/>
+          <w:i/>
+          <w:lang w:val="en-US" w:eastAsia="de-DE"/>
+        </w:rPr>
+        <w:t xml:space="preserve"> apt-get upgrade</w:t>
+      </w:r>
+      <w:r>
+        <w:rPr>
+          <w:rFonts w:ascii="Calibri" w:eastAsia="Times New Roman" w:hAnsi="Calibri" w:cs="Calibri"/>
+          <w:lang w:val="en-US" w:eastAsia="de-DE"/>
+        </w:rPr>
+        <w:t>&gt;</w:t>
+      </w:r>
+    </w:p>
+    <w:p>
+      <w:pPr>
+        <w:spacing w:after="0" w:line="240" w:lineRule="auto"/>
+        <w:rPr>
+          <w:rFonts w:ascii="Calibri" w:eastAsia="Times New Roman" w:hAnsi="Calibri" w:cs="Calibri"/>
+          <w:lang w:val="en-US" w:eastAsia="de-DE"/>
+        </w:rPr>
+      </w:pPr>
+      <w:r>
+        <w:rPr>
+          <w:rFonts w:ascii="Calibri" w:eastAsia="Times New Roman" w:hAnsi="Calibri" w:cs="Calibri"/>
+          <w:lang w:val="en-US" w:eastAsia="de-DE"/>
+        </w:rPr>
+        <w:t> </w:t>
+      </w:r>
+    </w:p>
+    <w:p>
+      <w:pPr>
+        <w:spacing w:after="0" w:line="240" w:lineRule="auto"/>
+        <w:rPr>
+          <w:rFonts w:ascii="Calibri" w:eastAsia="Times New Roman" w:hAnsi="Calibri" w:cs="Calibri"/>
+          <w:lang w:val="en-US" w:eastAsia="de-DE"/>
+        </w:rPr>
+      </w:pPr>
+      <w:r>
+        <w:rPr>
+          <w:rFonts w:ascii="Calibri" w:eastAsia="Times New Roman" w:hAnsi="Calibri" w:cs="Calibri"/>
+          <w:lang w:val="en-US" w:eastAsia="de-DE"/>
+        </w:rPr>
+        <w:t xml:space="preserve">to upgrade all packages to the latest revision.  In order to compile the rtl-sdr library, we will need to download some more packages so that all the required libraries are present and the compile will run through without a hitch.  This is a bit different than on the </w:t>
+      </w:r>
+      <w:proofErr w:type="spellStart"/>
+      <w:r>
+        <w:rPr>
+          <w:rFonts w:ascii="Calibri" w:eastAsia="Times New Roman" w:hAnsi="Calibri" w:cs="Calibri"/>
+          <w:lang w:val="en-US" w:eastAsia="de-DE"/>
+        </w:rPr>
+        <w:t>myrio</w:t>
+      </w:r>
+      <w:proofErr w:type="spellEnd"/>
+      <w:r>
+        <w:rPr>
+          <w:rFonts w:ascii="Calibri" w:eastAsia="Times New Roman" w:hAnsi="Calibri" w:cs="Calibri"/>
+          <w:lang w:val="en-US" w:eastAsia="de-DE"/>
+        </w:rPr>
+        <w:t xml:space="preserve"> because we will be using the apt-get package manager.  </w:t>
+      </w:r>
+    </w:p>
+    <w:p>
+      <w:pPr>
+        <w:spacing w:after="0" w:line="240" w:lineRule="auto"/>
+        <w:rPr>
+          <w:rFonts w:ascii="Calibri" w:eastAsia="Times New Roman" w:hAnsi="Calibri" w:cs="Calibri"/>
+          <w:lang w:val="en-US" w:eastAsia="de-DE"/>
+        </w:rPr>
+      </w:pPr>
+      <w:r>
+        <w:rPr>
+          <w:rFonts w:ascii="Calibri" w:eastAsia="Times New Roman" w:hAnsi="Calibri" w:cs="Calibri"/>
+          <w:lang w:val="en-US" w:eastAsia="de-DE"/>
+        </w:rPr>
+        <w:t> </w:t>
+      </w:r>
+    </w:p>
+    <w:p>
+      <w:pPr>
+        <w:spacing w:after="0" w:line="240" w:lineRule="auto"/>
+        <w:rPr>
+          <w:rFonts w:ascii="Calibri" w:eastAsia="Times New Roman" w:hAnsi="Calibri" w:cs="Calibri"/>
+          <w:lang w:val="en-US" w:eastAsia="de-DE"/>
+        </w:rPr>
+      </w:pPr>
+      <w:r>
+        <w:rPr>
+          <w:rFonts w:ascii="Calibri" w:eastAsia="Times New Roman" w:hAnsi="Calibri" w:cs="Calibri"/>
+          <w:lang w:val="en-US" w:eastAsia="de-DE"/>
+        </w:rPr>
+        <w:t>&lt;</w:t>
+      </w:r>
+      <w:proofErr w:type="spellStart"/>
+      <w:r>
+        <w:rPr>
+          <w:rFonts w:ascii="Calibri" w:eastAsia="Times New Roman" w:hAnsi="Calibri" w:cs="Calibri"/>
+          <w:lang w:val="en-US" w:eastAsia="de-DE"/>
+        </w:rPr>
+        <w:t>sudo</w:t>
+      </w:r>
+      <w:proofErr w:type="spellEnd"/>
+      <w:r>
+        <w:rPr>
+          <w:rFonts w:ascii="Calibri" w:eastAsia="Times New Roman" w:hAnsi="Calibri" w:cs="Calibri"/>
+          <w:lang w:val="en-US" w:eastAsia="de-DE"/>
+        </w:rPr>
+        <w:t xml:space="preserve"> apt-get install libusb-1.0-0-dev </w:t>
+      </w:r>
+      <w:proofErr w:type="spellStart"/>
+      <w:r>
+        <w:rPr>
+          <w:rFonts w:ascii="Calibri" w:eastAsia="Times New Roman" w:hAnsi="Calibri" w:cs="Calibri"/>
+          <w:lang w:val="en-US" w:eastAsia="de-DE"/>
+        </w:rPr>
+        <w:t>gcc</w:t>
+      </w:r>
+      <w:proofErr w:type="spellEnd"/>
+      <w:r>
+        <w:rPr>
+          <w:rFonts w:ascii="Calibri" w:eastAsia="Times New Roman" w:hAnsi="Calibri" w:cs="Calibri"/>
+          <w:lang w:val="en-US" w:eastAsia="de-DE"/>
+        </w:rPr>
+        <w:t xml:space="preserve"> git </w:t>
+      </w:r>
+      <w:proofErr w:type="spellStart"/>
+      <w:r>
+        <w:rPr>
+          <w:rFonts w:ascii="Calibri" w:eastAsia="Times New Roman" w:hAnsi="Calibri" w:cs="Calibri"/>
+          <w:lang w:val="en-US" w:eastAsia="de-DE"/>
+        </w:rPr>
+        <w:t>cmake</w:t>
+      </w:r>
+      <w:proofErr w:type="spellEnd"/>
+      <w:r>
+        <w:rPr>
+          <w:rFonts w:ascii="Calibri" w:eastAsia="Times New Roman" w:hAnsi="Calibri" w:cs="Calibri"/>
+          <w:lang w:val="en-US" w:eastAsia="de-DE"/>
+        </w:rPr>
+        <w:t xml:space="preserve"> </w:t>
+      </w:r>
+      <w:proofErr w:type="spellStart"/>
+      <w:r>
+        <w:rPr>
+          <w:rFonts w:ascii="Calibri" w:eastAsia="Times New Roman" w:hAnsi="Calibri" w:cs="Calibri"/>
+          <w:lang w:val="en-US" w:eastAsia="de-DE"/>
+        </w:rPr>
+        <w:t>binutils</w:t>
+      </w:r>
+      <w:proofErr w:type="spellEnd"/>
+      <w:r>
+        <w:rPr>
+          <w:rFonts w:ascii="Calibri" w:eastAsia="Times New Roman" w:hAnsi="Calibri" w:cs="Calibri"/>
+          <w:lang w:val="en-US" w:eastAsia="de-DE"/>
+        </w:rPr>
+        <w:t xml:space="preserve"> </w:t>
+      </w:r>
+      <w:proofErr w:type="spellStart"/>
+      <w:r>
+        <w:rPr>
+          <w:rFonts w:ascii="Calibri" w:eastAsia="Times New Roman" w:hAnsi="Calibri" w:cs="Calibri"/>
+          <w:lang w:val="en-US" w:eastAsia="de-DE"/>
+        </w:rPr>
+        <w:t>autoconf</w:t>
+      </w:r>
+      <w:proofErr w:type="spellEnd"/>
+      <w:r>
+        <w:rPr>
+          <w:rFonts w:ascii="Calibri" w:eastAsia="Times New Roman" w:hAnsi="Calibri" w:cs="Calibri"/>
+          <w:lang w:val="en-US" w:eastAsia="de-DE"/>
+        </w:rPr>
+        <w:t xml:space="preserve"> </w:t>
+      </w:r>
+      <w:proofErr w:type="spellStart"/>
+      <w:r>
+        <w:rPr>
+          <w:rFonts w:ascii="Calibri" w:eastAsia="Times New Roman" w:hAnsi="Calibri" w:cs="Calibri"/>
+          <w:lang w:val="en-US" w:eastAsia="de-DE"/>
+        </w:rPr>
+        <w:t>automake</w:t>
+      </w:r>
+      <w:proofErr w:type="spellEnd"/>
+      <w:r>
+        <w:rPr>
+          <w:rFonts w:ascii="Calibri" w:eastAsia="Times New Roman" w:hAnsi="Calibri" w:cs="Calibri"/>
+          <w:lang w:val="en-US" w:eastAsia="de-DE"/>
+        </w:rPr>
+        <w:t xml:space="preserve"> </w:t>
+      </w:r>
+      <w:proofErr w:type="spellStart"/>
+      <w:r>
+        <w:rPr>
+          <w:rFonts w:ascii="Calibri" w:eastAsia="Times New Roman" w:hAnsi="Calibri" w:cs="Calibri"/>
+          <w:lang w:val="en-US" w:eastAsia="de-DE"/>
+        </w:rPr>
+        <w:t>libtool</w:t>
+      </w:r>
+      <w:proofErr w:type="spellEnd"/>
+      <w:r>
+        <w:rPr>
+          <w:rFonts w:ascii="Calibri" w:eastAsia="Times New Roman" w:hAnsi="Calibri" w:cs="Calibri"/>
+          <w:lang w:val="en-US" w:eastAsia="de-DE"/>
+        </w:rPr>
+        <w:t xml:space="preserve"> </w:t>
+      </w:r>
+      <w:proofErr w:type="spellStart"/>
+      <w:r>
+        <w:rPr>
+          <w:rFonts w:ascii="Calibri" w:eastAsia="Times New Roman" w:hAnsi="Calibri" w:cs="Calibri"/>
+          <w:lang w:val="en-US" w:eastAsia="de-DE"/>
+        </w:rPr>
+        <w:t>libboost</w:t>
+      </w:r>
+      <w:proofErr w:type="spellEnd"/>
+      <w:r>
+        <w:rPr>
+          <w:rFonts w:ascii="Calibri" w:eastAsia="Times New Roman" w:hAnsi="Calibri" w:cs="Calibri"/>
+          <w:lang w:val="en-US" w:eastAsia="de-DE"/>
+        </w:rPr>
+        <w:t xml:space="preserve">-all-dev </w:t>
+      </w:r>
+      <w:proofErr w:type="spellStart"/>
+      <w:r>
+        <w:rPr>
+          <w:rFonts w:ascii="Calibri" w:eastAsia="Times New Roman" w:hAnsi="Calibri" w:cs="Calibri"/>
+          <w:lang w:val="en-US" w:eastAsia="de-DE"/>
+        </w:rPr>
+        <w:t>pkg</w:t>
+      </w:r>
+      <w:proofErr w:type="spellEnd"/>
+      <w:r>
+        <w:rPr>
+          <w:rFonts w:ascii="Calibri" w:eastAsia="Times New Roman" w:hAnsi="Calibri" w:cs="Calibri"/>
+          <w:lang w:val="en-US" w:eastAsia="de-DE"/>
+        </w:rPr>
+        <w:t>-config make&gt;</w:t>
+      </w:r>
+    </w:p>
+    <w:p>
+      <w:pPr>
+        <w:spacing w:after="0" w:line="240" w:lineRule="auto"/>
+        <w:rPr>
+          <w:rFonts w:ascii="Calibri" w:eastAsia="Times New Roman" w:hAnsi="Calibri" w:cs="Calibri"/>
+          <w:lang w:val="en-US" w:eastAsia="de-DE"/>
+        </w:rPr>
+      </w:pPr>
+      <w:r>
+        <w:rPr>
+          <w:rFonts w:ascii="Calibri" w:eastAsia="Times New Roman" w:hAnsi="Calibri" w:cs="Calibri"/>
+          <w:lang w:val="en-US" w:eastAsia="de-DE"/>
+        </w:rPr>
+        <w:t> </w:t>
+      </w:r>
+    </w:p>
+    <w:p>
+      <w:pPr>
+        <w:spacing w:after="0" w:line="240" w:lineRule="auto"/>
+        <w:rPr>
+          <w:rFonts w:ascii="Calibri" w:eastAsia="Times New Roman" w:hAnsi="Calibri" w:cs="Calibri"/>
+          <w:lang w:val="en-US" w:eastAsia="de-DE"/>
+        </w:rPr>
+      </w:pPr>
+      <w:r>
+        <w:rPr>
+          <w:rFonts w:ascii="Calibri" w:eastAsia="Times New Roman" w:hAnsi="Calibri" w:cs="Calibri"/>
+          <w:lang w:val="en-US" w:eastAsia="de-DE"/>
+        </w:rPr>
+        <w:t>This will take a while as there are quite a lot of packages to download.  Go get some coffee or take a nap.</w:t>
+      </w:r>
+    </w:p>
+    <w:p>
+      <w:pPr>
+        <w:spacing w:after="0" w:line="240" w:lineRule="auto"/>
+        <w:rPr>
+          <w:rFonts w:ascii="Calibri" w:eastAsia="Times New Roman" w:hAnsi="Calibri" w:cs="Calibri"/>
+          <w:lang w:val="en-US" w:eastAsia="de-DE"/>
+        </w:rPr>
+      </w:pPr>
+      <w:r>
+        <w:rPr>
+          <w:rFonts w:ascii="Calibri" w:eastAsia="Times New Roman" w:hAnsi="Calibri" w:cs="Calibri"/>
+          <w:lang w:val="en-US" w:eastAsia="de-DE"/>
+        </w:rPr>
+        <w:t> </w:t>
+      </w:r>
+    </w:p>
+    <w:p>
+      <w:pPr>
+        <w:spacing w:after="0" w:line="240" w:lineRule="auto"/>
+        <w:rPr>
+          <w:rFonts w:ascii="Calibri" w:eastAsia="Times New Roman" w:hAnsi="Calibri" w:cs="Calibri"/>
+          <w:lang w:val="en-US" w:eastAsia="de-DE"/>
+        </w:rPr>
+      </w:pPr>
+      <w:r>
+        <w:rPr>
+          <w:rFonts w:ascii="Calibri" w:eastAsia="Times New Roman" w:hAnsi="Calibri" w:cs="Calibri"/>
+          <w:lang w:val="en-US" w:eastAsia="de-DE"/>
+        </w:rPr>
+        <w:t>If you're not already in the home directory of the pi user, switch to that.  Simply run &lt;cd /home/pi&gt; to get there.</w:t>
+      </w:r>
+    </w:p>
+    <w:p>
+      <w:pPr>
+        <w:spacing w:after="0" w:line="240" w:lineRule="auto"/>
+        <w:rPr>
+          <w:rFonts w:ascii="Calibri" w:eastAsia="Times New Roman" w:hAnsi="Calibri" w:cs="Calibri"/>
+          <w:lang w:val="en-US" w:eastAsia="de-DE"/>
+        </w:rPr>
+      </w:pPr>
+      <w:r>
+        <w:rPr>
+          <w:rFonts w:ascii="Calibri" w:eastAsia="Times New Roman" w:hAnsi="Calibri" w:cs="Calibri"/>
+          <w:lang w:val="en-US" w:eastAsia="de-DE"/>
+        </w:rPr>
+        <w:t> </w:t>
+      </w:r>
+    </w:p>
+    <w:p>
+      <w:pPr>
+        <w:spacing w:after="0" w:line="240" w:lineRule="auto"/>
+        <w:rPr>
+          <w:rFonts w:ascii="Calibri" w:eastAsia="Times New Roman" w:hAnsi="Calibri" w:cs="Calibri"/>
+          <w:lang w:val="en-US" w:eastAsia="de-DE"/>
+        </w:rPr>
+      </w:pPr>
+      <w:r>
+        <w:rPr>
+          <w:rFonts w:ascii="Calibri" w:eastAsia="Times New Roman" w:hAnsi="Calibri" w:cs="Calibri"/>
+          <w:lang w:val="en-US" w:eastAsia="de-DE"/>
+        </w:rPr>
+        <w:t>Once this is done, we can clone the rtl-sdr repository using:</w:t>
+      </w:r>
+    </w:p>
+    <w:p>
+      <w:pPr>
+        <w:spacing w:after="0" w:line="240" w:lineRule="auto"/>
+        <w:rPr>
+          <w:rFonts w:ascii="Calibri" w:eastAsia="Times New Roman" w:hAnsi="Calibri" w:cs="Calibri"/>
+          <w:lang w:val="en-US" w:eastAsia="de-DE"/>
+        </w:rPr>
+      </w:pPr>
+      <w:r>
+        <w:rPr>
+          <w:rFonts w:ascii="Calibri" w:eastAsia="Times New Roman" w:hAnsi="Calibri" w:cs="Calibri"/>
+          <w:lang w:val="en-US" w:eastAsia="de-DE"/>
+        </w:rPr>
+        <w:t> </w:t>
+      </w:r>
+    </w:p>
+    <w:p>
+      <w:pPr>
+        <w:spacing w:after="0" w:line="240" w:lineRule="auto"/>
+        <w:rPr>
+          <w:rFonts w:ascii="Calibri" w:eastAsia="Times New Roman" w:hAnsi="Calibri" w:cs="Calibri"/>
+          <w:lang w:val="en-US" w:eastAsia="de-DE"/>
+        </w:rPr>
+      </w:pPr>
+      <w:r>
+        <w:rPr>
+          <w:rFonts w:ascii="Calibri" w:eastAsia="Times New Roman" w:hAnsi="Calibri" w:cs="Calibri"/>
+          <w:lang w:val="en-US" w:eastAsia="de-DE"/>
+        </w:rPr>
+        <w:t>&lt;</w:t>
+      </w:r>
+      <w:r>
+        <w:rPr>
+          <w:rFonts w:ascii="Calibri" w:eastAsia="Times New Roman" w:hAnsi="Calibri" w:cs="Calibri"/>
+          <w:i/>
+          <w:lang w:val="en-US" w:eastAsia="de-DE"/>
+        </w:rPr>
+        <w:t>git clone git://git.osmocom.org/rtl-sdr.git</w:t>
+      </w:r>
+      <w:r>
+        <w:rPr>
+          <w:rFonts w:ascii="Calibri" w:eastAsia="Times New Roman" w:hAnsi="Calibri" w:cs="Calibri"/>
+          <w:lang w:val="en-US" w:eastAsia="de-DE"/>
+        </w:rPr>
+        <w:t>&gt;</w:t>
+      </w:r>
+    </w:p>
+    <w:p>
+      <w:pPr>
+        <w:spacing w:after="0" w:line="240" w:lineRule="auto"/>
+        <w:rPr>
+          <w:rFonts w:ascii="Calibri" w:eastAsia="Times New Roman" w:hAnsi="Calibri" w:cs="Calibri"/>
+          <w:lang w:val="en-US" w:eastAsia="de-DE"/>
+        </w:rPr>
+      </w:pPr>
+      <w:r>
+        <w:rPr>
+          <w:rFonts w:ascii="Calibri" w:eastAsia="Times New Roman" w:hAnsi="Calibri" w:cs="Calibri"/>
+          <w:lang w:val="en-US" w:eastAsia="de-DE"/>
+        </w:rPr>
+        <w:t> </w:t>
+      </w:r>
+    </w:p>
+    <w:p>
+      <w:pPr>
+        <w:spacing w:after="0" w:line="240" w:lineRule="auto"/>
+        <w:rPr>
+          <w:rFonts w:ascii="Calibri" w:eastAsia="Times New Roman" w:hAnsi="Calibri" w:cs="Calibri"/>
+          <w:lang w:val="en-US" w:eastAsia="de-DE"/>
+        </w:rPr>
+      </w:pPr>
+      <w:r>
+        <w:rPr>
+          <w:rFonts w:ascii="Calibri" w:eastAsia="Times New Roman" w:hAnsi="Calibri" w:cs="Calibri"/>
+          <w:lang w:val="en-US" w:eastAsia="de-DE"/>
+        </w:rPr>
+        <w:t xml:space="preserve">This will create a directory called /home/pi/rtl-sdr.  That's where we will be compiling the rtl-sdr library for the first time so that the host </w:t>
+      </w:r>
+      <w:proofErr w:type="spellStart"/>
+      <w:r>
+        <w:rPr>
+          <w:rFonts w:ascii="Calibri" w:eastAsia="Times New Roman" w:hAnsi="Calibri" w:cs="Calibri"/>
+          <w:lang w:val="en-US" w:eastAsia="de-DE"/>
+        </w:rPr>
+        <w:t>linux</w:t>
+      </w:r>
+      <w:proofErr w:type="spellEnd"/>
+      <w:r>
+        <w:rPr>
+          <w:rFonts w:ascii="Calibri" w:eastAsia="Times New Roman" w:hAnsi="Calibri" w:cs="Calibri"/>
+          <w:lang w:val="en-US" w:eastAsia="de-DE"/>
+        </w:rPr>
+        <w:t xml:space="preserve"> has the kernel drivers available to access the rtl-sdr stick in the proper mode (</w:t>
+      </w:r>
+      <w:proofErr w:type="spellStart"/>
+      <w:r>
+        <w:rPr>
+          <w:rFonts w:ascii="Calibri" w:eastAsia="Times New Roman" w:hAnsi="Calibri" w:cs="Calibri"/>
+          <w:lang w:val="en-US" w:eastAsia="de-DE"/>
+        </w:rPr>
+        <w:t>sdr</w:t>
+      </w:r>
+      <w:proofErr w:type="spellEnd"/>
+      <w:r>
+        <w:rPr>
+          <w:rFonts w:ascii="Calibri" w:eastAsia="Times New Roman" w:hAnsi="Calibri" w:cs="Calibri"/>
+          <w:lang w:val="en-US" w:eastAsia="de-DE"/>
+        </w:rPr>
+        <w:t xml:space="preserve">, not </w:t>
+      </w:r>
+      <w:proofErr w:type="spellStart"/>
+      <w:r>
+        <w:rPr>
+          <w:rFonts w:ascii="Calibri" w:eastAsia="Times New Roman" w:hAnsi="Calibri" w:cs="Calibri"/>
+          <w:lang w:val="en-US" w:eastAsia="de-DE"/>
+        </w:rPr>
+        <w:t>dvb</w:t>
+      </w:r>
+      <w:proofErr w:type="spellEnd"/>
+      <w:r>
+        <w:rPr>
+          <w:rFonts w:ascii="Calibri" w:eastAsia="Times New Roman" w:hAnsi="Calibri" w:cs="Calibri"/>
+          <w:lang w:val="en-US" w:eastAsia="de-DE"/>
+        </w:rPr>
+        <w:t>-t).</w:t>
+      </w:r>
+    </w:p>
+    <w:p>
+      <w:pPr>
+        <w:spacing w:after="0" w:line="240" w:lineRule="auto"/>
+        <w:rPr>
+          <w:rFonts w:ascii="Calibri" w:eastAsia="Times New Roman" w:hAnsi="Calibri" w:cs="Calibri"/>
+          <w:lang w:val="en-US" w:eastAsia="de-DE"/>
+        </w:rPr>
+      </w:pPr>
+      <w:r>
+        <w:rPr>
+          <w:rFonts w:ascii="Calibri" w:eastAsia="Times New Roman" w:hAnsi="Calibri" w:cs="Calibri"/>
+          <w:lang w:val="en-US" w:eastAsia="de-DE"/>
+        </w:rPr>
+        <w:t> </w:t>
+      </w:r>
+    </w:p>
+    <w:p>
+      <w:pPr>
+        <w:spacing w:after="0" w:line="240" w:lineRule="auto"/>
+        <w:rPr>
+          <w:rFonts w:ascii="Calibri" w:eastAsia="Times New Roman" w:hAnsi="Calibri" w:cs="Calibri"/>
+          <w:lang w:val="en-US" w:eastAsia="de-DE"/>
+        </w:rPr>
+      </w:pPr>
+      <w:r>
+        <w:rPr>
+          <w:rFonts w:ascii="Calibri" w:eastAsia="Times New Roman" w:hAnsi="Calibri" w:cs="Calibri"/>
+          <w:lang w:val="en-US" w:eastAsia="de-DE"/>
+        </w:rPr>
+        <w:t>&lt;</w:t>
+      </w:r>
+      <w:r>
+        <w:rPr>
+          <w:rFonts w:ascii="Calibri" w:eastAsia="Times New Roman" w:hAnsi="Calibri" w:cs="Calibri"/>
+          <w:i/>
+          <w:lang w:val="en-US" w:eastAsia="de-DE"/>
+        </w:rPr>
+        <w:t>cd rtl-sdr/</w:t>
+      </w:r>
+      <w:r>
+        <w:rPr>
+          <w:rFonts w:ascii="Calibri" w:eastAsia="Times New Roman" w:hAnsi="Calibri" w:cs="Calibri"/>
+          <w:lang w:val="en-US" w:eastAsia="de-DE"/>
+        </w:rPr>
+        <w:t>&gt;</w:t>
+      </w:r>
+    </w:p>
+    <w:p>
+      <w:pPr>
+        <w:spacing w:after="0" w:line="240" w:lineRule="auto"/>
+        <w:rPr>
+          <w:rFonts w:ascii="Calibri" w:eastAsia="Times New Roman" w:hAnsi="Calibri" w:cs="Calibri"/>
+          <w:lang w:val="en-US" w:eastAsia="de-DE"/>
+        </w:rPr>
+      </w:pPr>
+      <w:r>
+        <w:rPr>
+          <w:rFonts w:ascii="Calibri" w:eastAsia="Times New Roman" w:hAnsi="Calibri" w:cs="Calibri"/>
+          <w:lang w:val="en-US" w:eastAsia="de-DE"/>
+        </w:rPr>
+        <w:t>&lt;</w:t>
+      </w:r>
+      <w:proofErr w:type="spellStart"/>
+      <w:r>
+        <w:rPr>
+          <w:rFonts w:ascii="Calibri" w:eastAsia="Times New Roman" w:hAnsi="Calibri" w:cs="Calibri"/>
+          <w:i/>
+          <w:lang w:val="en-US" w:eastAsia="de-DE"/>
+        </w:rPr>
+        <w:t>mkdir</w:t>
+      </w:r>
+      <w:proofErr w:type="spellEnd"/>
+      <w:r>
+        <w:rPr>
+          <w:rFonts w:ascii="Calibri" w:eastAsia="Times New Roman" w:hAnsi="Calibri" w:cs="Calibri"/>
+          <w:i/>
+          <w:lang w:val="en-US" w:eastAsia="de-DE"/>
+        </w:rPr>
+        <w:t xml:space="preserve"> build</w:t>
+      </w:r>
+      <w:r>
+        <w:rPr>
+          <w:rFonts w:ascii="Calibri" w:eastAsia="Times New Roman" w:hAnsi="Calibri" w:cs="Calibri"/>
+          <w:lang w:val="en-US" w:eastAsia="de-DE"/>
+        </w:rPr>
+        <w:t>&gt;</w:t>
+      </w:r>
+    </w:p>
+    <w:p>
+      <w:pPr>
+        <w:spacing w:after="0" w:line="240" w:lineRule="auto"/>
+        <w:rPr>
+          <w:rFonts w:ascii="Calibri" w:eastAsia="Times New Roman" w:hAnsi="Calibri" w:cs="Calibri"/>
+          <w:lang w:val="en-US" w:eastAsia="de-DE"/>
+        </w:rPr>
+      </w:pPr>
+      <w:r>
+        <w:rPr>
+          <w:rFonts w:ascii="Calibri" w:eastAsia="Times New Roman" w:hAnsi="Calibri" w:cs="Calibri"/>
+          <w:lang w:val="en-US" w:eastAsia="de-DE"/>
+        </w:rPr>
+        <w:t>&lt;</w:t>
+      </w:r>
+      <w:r>
+        <w:rPr>
+          <w:rFonts w:ascii="Calibri" w:eastAsia="Times New Roman" w:hAnsi="Calibri" w:cs="Calibri"/>
+          <w:i/>
+          <w:lang w:val="en-US" w:eastAsia="de-DE"/>
+        </w:rPr>
+        <w:t>cd build</w:t>
+      </w:r>
+      <w:r>
+        <w:rPr>
+          <w:rFonts w:ascii="Calibri" w:eastAsia="Times New Roman" w:hAnsi="Calibri" w:cs="Calibri"/>
+          <w:lang w:val="en-US" w:eastAsia="de-DE"/>
+        </w:rPr>
+        <w:t>&gt;</w:t>
+      </w:r>
+    </w:p>
+    <w:p>
+      <w:pPr>
+        <w:spacing w:after="0" w:line="240" w:lineRule="auto"/>
+        <w:rPr>
+          <w:rFonts w:ascii="Calibri" w:eastAsia="Times New Roman" w:hAnsi="Calibri" w:cs="Calibri"/>
+          <w:lang w:val="en-US" w:eastAsia="de-DE"/>
+        </w:rPr>
+      </w:pPr>
+      <w:r>
+        <w:rPr>
+          <w:rFonts w:ascii="Calibri" w:eastAsia="Times New Roman" w:hAnsi="Calibri" w:cs="Calibri"/>
+          <w:lang w:val="en-US" w:eastAsia="de-DE"/>
+        </w:rPr>
+        <w:t>&lt;</w:t>
+      </w:r>
+      <w:proofErr w:type="spellStart"/>
+      <w:r>
+        <w:rPr>
+          <w:rFonts w:ascii="Calibri" w:eastAsia="Times New Roman" w:hAnsi="Calibri" w:cs="Calibri"/>
+          <w:i/>
+          <w:lang w:val="en-US" w:eastAsia="de-DE"/>
+        </w:rPr>
+        <w:t>cmake</w:t>
+      </w:r>
+      <w:proofErr w:type="spellEnd"/>
+      <w:r>
+        <w:rPr>
+          <w:rFonts w:ascii="Calibri" w:eastAsia="Times New Roman" w:hAnsi="Calibri" w:cs="Calibri"/>
+          <w:i/>
+          <w:lang w:val="en-US" w:eastAsia="de-DE"/>
+        </w:rPr>
+        <w:t xml:space="preserve"> ../ -DINSTALL_UDEV_RULES=ON -DDETACH_KERNEL_DRIVER=ON</w:t>
+      </w:r>
+      <w:r>
+        <w:rPr>
+          <w:rFonts w:ascii="Calibri" w:eastAsia="Times New Roman" w:hAnsi="Calibri" w:cs="Calibri"/>
+          <w:lang w:val="en-US" w:eastAsia="de-DE"/>
+        </w:rPr>
+        <w:t>&gt;</w:t>
+      </w:r>
+    </w:p>
+    <w:p>
+      <w:pPr>
+        <w:spacing w:after="0" w:line="240" w:lineRule="auto"/>
+        <w:rPr>
+          <w:rFonts w:ascii="Calibri" w:eastAsia="Times New Roman" w:hAnsi="Calibri" w:cs="Calibri"/>
+          <w:lang w:val="en-US" w:eastAsia="de-DE"/>
+        </w:rPr>
+      </w:pPr>
+      <w:r>
+        <w:rPr>
+          <w:rFonts w:ascii="Calibri" w:eastAsia="Times New Roman" w:hAnsi="Calibri" w:cs="Calibri"/>
+          <w:lang w:val="en-US" w:eastAsia="de-DE"/>
+        </w:rPr>
+        <w:t>&lt;</w:t>
+      </w:r>
+      <w:r>
+        <w:rPr>
+          <w:rFonts w:ascii="Calibri" w:eastAsia="Times New Roman" w:hAnsi="Calibri" w:cs="Calibri"/>
+          <w:i/>
+          <w:lang w:val="en-US" w:eastAsia="de-DE"/>
+        </w:rPr>
+        <w:t>make</w:t>
+      </w:r>
+      <w:r>
+        <w:rPr>
+          <w:rFonts w:ascii="Calibri" w:eastAsia="Times New Roman" w:hAnsi="Calibri" w:cs="Calibri"/>
+          <w:lang w:val="en-US" w:eastAsia="de-DE"/>
+        </w:rPr>
+        <w:t>&gt;</w:t>
+      </w:r>
+    </w:p>
+    <w:p>
+      <w:pPr>
+        <w:spacing w:after="0" w:line="240" w:lineRule="auto"/>
+        <w:rPr>
+          <w:rFonts w:ascii="Calibri" w:eastAsia="Times New Roman" w:hAnsi="Calibri" w:cs="Calibri"/>
+          <w:lang w:val="en-US" w:eastAsia="de-DE"/>
+        </w:rPr>
+      </w:pPr>
+      <w:r>
+        <w:rPr>
+          <w:rFonts w:ascii="Calibri" w:eastAsia="Times New Roman" w:hAnsi="Calibri" w:cs="Calibri"/>
+          <w:lang w:val="en-US" w:eastAsia="de-DE"/>
+        </w:rPr>
+        <w:t>&lt;</w:t>
+      </w:r>
+      <w:proofErr w:type="spellStart"/>
+      <w:r>
+        <w:rPr>
+          <w:rFonts w:ascii="Calibri" w:eastAsia="Times New Roman" w:hAnsi="Calibri" w:cs="Calibri"/>
+          <w:i/>
+          <w:lang w:val="en-US" w:eastAsia="de-DE"/>
+        </w:rPr>
+        <w:t>sudo</w:t>
+      </w:r>
+      <w:proofErr w:type="spellEnd"/>
+      <w:r>
+        <w:rPr>
+          <w:rFonts w:ascii="Calibri" w:eastAsia="Times New Roman" w:hAnsi="Calibri" w:cs="Calibri"/>
+          <w:i/>
+          <w:lang w:val="en-US" w:eastAsia="de-DE"/>
+        </w:rPr>
+        <w:t xml:space="preserve"> make install</w:t>
+      </w:r>
+      <w:r>
+        <w:rPr>
+          <w:rFonts w:ascii="Calibri" w:eastAsia="Times New Roman" w:hAnsi="Calibri" w:cs="Calibri"/>
+          <w:lang w:val="en-US" w:eastAsia="de-DE"/>
+        </w:rPr>
+        <w:t>&gt;</w:t>
+      </w:r>
+    </w:p>
+    <w:p>
+      <w:pPr>
+        <w:spacing w:after="0" w:line="240" w:lineRule="auto"/>
+        <w:rPr>
+          <w:rFonts w:ascii="Calibri" w:eastAsia="Times New Roman" w:hAnsi="Calibri" w:cs="Calibri"/>
+          <w:lang w:val="en-US" w:eastAsia="de-DE"/>
+        </w:rPr>
+      </w:pPr>
+      <w:r>
+        <w:rPr>
+          <w:rFonts w:ascii="Calibri" w:eastAsia="Times New Roman" w:hAnsi="Calibri" w:cs="Calibri"/>
+          <w:lang w:val="en-US" w:eastAsia="de-DE"/>
+        </w:rPr>
+        <w:t>&lt;</w:t>
+      </w:r>
+      <w:proofErr w:type="spellStart"/>
+      <w:r>
+        <w:rPr>
+          <w:rFonts w:ascii="Calibri" w:eastAsia="Times New Roman" w:hAnsi="Calibri" w:cs="Calibri"/>
+          <w:i/>
+          <w:lang w:val="en-US" w:eastAsia="de-DE"/>
+        </w:rPr>
+        <w:t>sudo</w:t>
+      </w:r>
+      <w:proofErr w:type="spellEnd"/>
+      <w:r>
+        <w:rPr>
+          <w:rFonts w:ascii="Calibri" w:eastAsia="Times New Roman" w:hAnsi="Calibri" w:cs="Calibri"/>
+          <w:i/>
+          <w:lang w:val="en-US" w:eastAsia="de-DE"/>
+        </w:rPr>
+        <w:t xml:space="preserve"> </w:t>
+      </w:r>
+      <w:proofErr w:type="spellStart"/>
+      <w:r>
+        <w:rPr>
+          <w:rFonts w:ascii="Calibri" w:eastAsia="Times New Roman" w:hAnsi="Calibri" w:cs="Calibri"/>
+          <w:i/>
+          <w:lang w:val="en-US" w:eastAsia="de-DE"/>
+        </w:rPr>
+        <w:t>ldconfig</w:t>
+      </w:r>
+      <w:proofErr w:type="spellEnd"/>
+      <w:r>
+        <w:rPr>
+          <w:rFonts w:ascii="Calibri" w:eastAsia="Times New Roman" w:hAnsi="Calibri" w:cs="Calibri"/>
+          <w:lang w:val="en-US" w:eastAsia="de-DE"/>
+        </w:rPr>
+        <w:t>&gt;</w:t>
+      </w:r>
+    </w:p>
+    <w:p>
+      <w:pPr>
+        <w:spacing w:after="0" w:line="240" w:lineRule="auto"/>
+        <w:rPr>
+          <w:rFonts w:ascii="Calibri" w:eastAsia="Times New Roman" w:hAnsi="Calibri" w:cs="Calibri"/>
+          <w:lang w:val="en-US" w:eastAsia="de-DE"/>
+        </w:rPr>
+      </w:pPr>
+      <w:r>
+        <w:rPr>
+          <w:rFonts w:ascii="Calibri" w:eastAsia="Times New Roman" w:hAnsi="Calibri" w:cs="Calibri"/>
+          <w:lang w:val="en-US" w:eastAsia="de-DE"/>
+        </w:rPr>
+        <w:t>&lt;</w:t>
+      </w:r>
+      <w:r>
+        <w:rPr>
+          <w:rFonts w:ascii="Calibri" w:eastAsia="Times New Roman" w:hAnsi="Calibri" w:cs="Calibri"/>
+          <w:i/>
+          <w:lang w:val="en-US" w:eastAsia="de-DE"/>
+        </w:rPr>
+        <w:t>cd..</w:t>
+      </w:r>
+      <w:r>
+        <w:rPr>
+          <w:rFonts w:ascii="Calibri" w:eastAsia="Times New Roman" w:hAnsi="Calibri" w:cs="Calibri"/>
+          <w:lang w:val="en-US" w:eastAsia="de-DE"/>
+        </w:rPr>
+        <w:t>&gt;</w:t>
+      </w:r>
+    </w:p>
+    <w:p>
+      <w:pPr>
+        <w:spacing w:after="0" w:line="240" w:lineRule="auto"/>
+        <w:rPr>
+          <w:rFonts w:ascii="Calibri" w:eastAsia="Times New Roman" w:hAnsi="Calibri" w:cs="Calibri"/>
+          <w:lang w:val="en-US" w:eastAsia="de-DE"/>
+        </w:rPr>
+      </w:pPr>
+      <w:r>
+        <w:rPr>
+          <w:rFonts w:ascii="Calibri" w:eastAsia="Times New Roman" w:hAnsi="Calibri" w:cs="Calibri"/>
+          <w:lang w:val="en-US" w:eastAsia="de-DE"/>
+        </w:rPr>
+        <w:t>&lt;</w:t>
+      </w:r>
+      <w:proofErr w:type="spellStart"/>
+      <w:r>
+        <w:rPr>
+          <w:rFonts w:ascii="Calibri" w:eastAsia="Times New Roman" w:hAnsi="Calibri" w:cs="Calibri"/>
+          <w:i/>
+          <w:lang w:val="en-US" w:eastAsia="de-DE"/>
+        </w:rPr>
+        <w:t>sudo</w:t>
+      </w:r>
+      <w:proofErr w:type="spellEnd"/>
+      <w:r>
+        <w:rPr>
+          <w:rFonts w:ascii="Calibri" w:eastAsia="Times New Roman" w:hAnsi="Calibri" w:cs="Calibri"/>
+          <w:i/>
+          <w:lang w:val="en-US" w:eastAsia="de-DE"/>
+        </w:rPr>
+        <w:t xml:space="preserve"> </w:t>
+      </w:r>
+      <w:proofErr w:type="spellStart"/>
+      <w:r>
+        <w:rPr>
+          <w:rFonts w:ascii="Calibri" w:eastAsia="Times New Roman" w:hAnsi="Calibri" w:cs="Calibri"/>
+          <w:i/>
+          <w:lang w:val="en-US" w:eastAsia="de-DE"/>
+        </w:rPr>
+        <w:t>cp</w:t>
+      </w:r>
+      <w:proofErr w:type="spellEnd"/>
+      <w:r>
+        <w:rPr>
+          <w:rFonts w:ascii="Calibri" w:eastAsia="Times New Roman" w:hAnsi="Calibri" w:cs="Calibri"/>
+          <w:i/>
+          <w:lang w:val="en-US" w:eastAsia="de-DE"/>
+        </w:rPr>
+        <w:t xml:space="preserve"> ./</w:t>
+      </w:r>
+      <w:proofErr w:type="spellStart"/>
+      <w:r>
+        <w:rPr>
+          <w:rFonts w:ascii="Calibri" w:eastAsia="Times New Roman" w:hAnsi="Calibri" w:cs="Calibri"/>
+          <w:i/>
+          <w:lang w:val="en-US" w:eastAsia="de-DE"/>
+        </w:rPr>
+        <w:t>rtl-sdr.rules</w:t>
+      </w:r>
+      <w:proofErr w:type="spellEnd"/>
+      <w:r>
+        <w:rPr>
+          <w:rFonts w:ascii="Calibri" w:eastAsia="Times New Roman" w:hAnsi="Calibri" w:cs="Calibri"/>
+          <w:i/>
+          <w:lang w:val="en-US" w:eastAsia="de-DE"/>
+        </w:rPr>
+        <w:t xml:space="preserve"> /</w:t>
+      </w:r>
+      <w:proofErr w:type="spellStart"/>
+      <w:r>
+        <w:rPr>
+          <w:rFonts w:ascii="Calibri" w:eastAsia="Times New Roman" w:hAnsi="Calibri" w:cs="Calibri"/>
+          <w:i/>
+          <w:lang w:val="en-US" w:eastAsia="de-DE"/>
+        </w:rPr>
+        <w:t>etc</w:t>
+      </w:r>
+      <w:proofErr w:type="spellEnd"/>
+      <w:r>
+        <w:rPr>
+          <w:rFonts w:ascii="Calibri" w:eastAsia="Times New Roman" w:hAnsi="Calibri" w:cs="Calibri"/>
+          <w:i/>
+          <w:lang w:val="en-US" w:eastAsia="de-DE"/>
+        </w:rPr>
+        <w:t>/</w:t>
+      </w:r>
+      <w:proofErr w:type="spellStart"/>
+      <w:r>
+        <w:rPr>
+          <w:rFonts w:ascii="Calibri" w:eastAsia="Times New Roman" w:hAnsi="Calibri" w:cs="Calibri"/>
+          <w:i/>
+          <w:lang w:val="en-US" w:eastAsia="de-DE"/>
+        </w:rPr>
+        <w:t>udev</w:t>
+      </w:r>
+      <w:proofErr w:type="spellEnd"/>
+      <w:r>
+        <w:rPr>
+          <w:rFonts w:ascii="Calibri" w:eastAsia="Times New Roman" w:hAnsi="Calibri" w:cs="Calibri"/>
+          <w:i/>
+          <w:lang w:val="en-US" w:eastAsia="de-DE"/>
+        </w:rPr>
+        <w:t>/</w:t>
+      </w:r>
+      <w:proofErr w:type="spellStart"/>
+      <w:r>
+        <w:rPr>
+          <w:rFonts w:ascii="Calibri" w:eastAsia="Times New Roman" w:hAnsi="Calibri" w:cs="Calibri"/>
+          <w:i/>
+          <w:lang w:val="en-US" w:eastAsia="de-DE"/>
+        </w:rPr>
+        <w:t>rules.d</w:t>
+      </w:r>
+      <w:proofErr w:type="spellEnd"/>
+      <w:r>
+        <w:rPr>
+          <w:rFonts w:ascii="Calibri" w:eastAsia="Times New Roman" w:hAnsi="Calibri" w:cs="Calibri"/>
+          <w:i/>
+          <w:lang w:val="en-US" w:eastAsia="de-DE"/>
+        </w:rPr>
+        <w:t>/</w:t>
+      </w:r>
+      <w:r>
+        <w:rPr>
+          <w:rFonts w:ascii="Calibri" w:eastAsia="Times New Roman" w:hAnsi="Calibri" w:cs="Calibri"/>
+          <w:lang w:val="en-US" w:eastAsia="de-DE"/>
+        </w:rPr>
+        <w:t>&gt;</w:t>
+      </w:r>
+    </w:p>
+    <w:p>
+      <w:pPr>
+        <w:spacing w:after="0" w:line="240" w:lineRule="auto"/>
+        <w:rPr>
+          <w:rFonts w:ascii="Calibri" w:eastAsia="Times New Roman" w:hAnsi="Calibri" w:cs="Calibri"/>
+          <w:lang w:val="en-US" w:eastAsia="de-DE"/>
+        </w:rPr>
+      </w:pPr>
+      <w:r>
+        <w:rPr>
+          <w:rFonts w:ascii="Calibri" w:eastAsia="Times New Roman" w:hAnsi="Calibri" w:cs="Calibri"/>
+          <w:lang w:val="en-US" w:eastAsia="de-DE"/>
+        </w:rPr>
+        <w:t>&lt;</w:t>
+      </w:r>
+      <w:proofErr w:type="spellStart"/>
+      <w:r>
+        <w:rPr>
+          <w:rFonts w:ascii="Calibri" w:eastAsia="Times New Roman" w:hAnsi="Calibri" w:cs="Calibri"/>
+          <w:i/>
+          <w:lang w:val="en-US" w:eastAsia="de-DE"/>
+        </w:rPr>
+        <w:t>sudo</w:t>
+      </w:r>
+      <w:proofErr w:type="spellEnd"/>
+      <w:r>
+        <w:rPr>
+          <w:rFonts w:ascii="Calibri" w:eastAsia="Times New Roman" w:hAnsi="Calibri" w:cs="Calibri"/>
+          <w:i/>
+          <w:lang w:val="en-US" w:eastAsia="de-DE"/>
+        </w:rPr>
+        <w:t xml:space="preserve"> reboot</w:t>
+      </w:r>
+      <w:r>
+        <w:rPr>
+          <w:rFonts w:ascii="Calibri" w:eastAsia="Times New Roman" w:hAnsi="Calibri" w:cs="Calibri"/>
+          <w:lang w:val="en-US" w:eastAsia="de-DE"/>
+        </w:rPr>
+        <w:t>&gt;</w:t>
+      </w:r>
+    </w:p>
+    <w:p>
+      <w:pPr>
+        <w:spacing w:after="0" w:line="240" w:lineRule="auto"/>
+        <w:rPr>
+          <w:rFonts w:ascii="Calibri" w:eastAsia="Times New Roman" w:hAnsi="Calibri" w:cs="Calibri"/>
+          <w:lang w:val="en-US" w:eastAsia="de-DE"/>
+        </w:rPr>
+      </w:pPr>
+      <w:r>
+        <w:rPr>
+          <w:rFonts w:ascii="Calibri" w:eastAsia="Times New Roman" w:hAnsi="Calibri" w:cs="Calibri"/>
+          <w:lang w:val="en-US" w:eastAsia="de-DE"/>
+        </w:rPr>
+        <w:t> </w:t>
+      </w:r>
+    </w:p>
+    <w:p>
+      <w:pPr>
+        <w:spacing w:after="0" w:line="240" w:lineRule="auto"/>
+        <w:rPr>
+          <w:rFonts w:ascii="Calibri" w:eastAsia="Times New Roman" w:hAnsi="Calibri" w:cs="Calibri"/>
+          <w:lang w:val="en-US" w:eastAsia="de-DE"/>
+        </w:rPr>
+      </w:pPr>
+      <w:r>
+        <w:rPr>
+          <w:rFonts w:ascii="Calibri" w:eastAsia="Times New Roman" w:hAnsi="Calibri" w:cs="Calibri"/>
+          <w:lang w:val="en-US" w:eastAsia="de-DE"/>
+        </w:rPr>
+        <w:t>Alright.  So far so good.  I suggested in the original post that you use "</w:t>
+      </w:r>
+      <w:proofErr w:type="spellStart"/>
+      <w:r>
+        <w:rPr>
+          <w:rFonts w:ascii="Calibri" w:eastAsia="Times New Roman" w:hAnsi="Calibri" w:cs="Calibri"/>
+          <w:lang w:val="en-US" w:eastAsia="de-DE"/>
+        </w:rPr>
+        <w:t>rtl_test</w:t>
+      </w:r>
+      <w:proofErr w:type="spellEnd"/>
+      <w:r>
+        <w:rPr>
+          <w:rFonts w:ascii="Calibri" w:eastAsia="Times New Roman" w:hAnsi="Calibri" w:cs="Calibri"/>
+          <w:lang w:val="en-US" w:eastAsia="de-DE"/>
+        </w:rPr>
+        <w:t xml:space="preserve">" to verify that the </w:t>
+      </w:r>
+      <w:proofErr w:type="spellStart"/>
+      <w:r>
+        <w:rPr>
+          <w:rFonts w:ascii="Calibri" w:eastAsia="Times New Roman" w:hAnsi="Calibri" w:cs="Calibri"/>
+          <w:lang w:val="en-US" w:eastAsia="de-DE"/>
+        </w:rPr>
+        <w:t>libary</w:t>
+      </w:r>
+      <w:proofErr w:type="spellEnd"/>
+      <w:r>
+        <w:rPr>
+          <w:rFonts w:ascii="Calibri" w:eastAsia="Times New Roman" w:hAnsi="Calibri" w:cs="Calibri"/>
+          <w:lang w:val="en-US" w:eastAsia="de-DE"/>
+        </w:rPr>
+        <w:t xml:space="preserve"> works and that applications using the library can see the dongle.  If all is well, continue on.  If not, check to make sure that the dongle is properly connected to the pi, that you have performed the final reboot, and that the compile was performed successfully.</w:t>
+      </w:r>
+    </w:p>
+    <w:p>
+      <w:pPr>
+        <w:spacing w:after="0" w:line="240" w:lineRule="auto"/>
+        <w:rPr>
+          <w:rFonts w:ascii="Calibri" w:eastAsia="Times New Roman" w:hAnsi="Calibri" w:cs="Calibri"/>
+          <w:lang w:val="en-US" w:eastAsia="de-DE"/>
+        </w:rPr>
+      </w:pPr>
+      <w:r>
+        <w:rPr>
+          <w:rFonts w:ascii="Calibri" w:eastAsia="Times New Roman" w:hAnsi="Calibri" w:cs="Calibri"/>
+          <w:lang w:val="en-US" w:eastAsia="de-DE"/>
+        </w:rPr>
+        <w:t> </w:t>
+      </w:r>
+    </w:p>
+    <w:p>
+      <w:pPr>
         <w:rPr>
           <w:rFonts w:ascii="Calibri" w:eastAsia="Times New Roman" w:hAnsi="Calibri" w:cs="Calibri"/>
           <w:b/>
@@ -564,7 +1822,22 @@
           <w:lang w:val="en-US" w:eastAsia="de-DE"/>
         </w:rPr>
         <w:lastRenderedPageBreak/>
-        <w:t>Part 1:  Getting the Pi Ready and Compiling the librtlsdr.so Library in the Host Linux</w:t>
+        <w:br w:type="page"/>
+      </w:r>
+    </w:p>
+    <w:p>
+      <w:pPr>
+        <w:pStyle w:val="Heading1"/>
+        <w:rPr>
+          <w:lang w:val="en-US"/>
+        </w:rPr>
+      </w:pPr>
+      <w:r>
+        <w:rPr>
+          <w:lang w:val="en-US"/>
+        </w:rPr>
+        <w:lastRenderedPageBreak/>
+        <w:t>Part 2:  Installing the NI Software</w:t>
       </w:r>
     </w:p>
     <w:p>
@@ -596,1111 +1869,71 @@
           <w:rFonts w:ascii="Calibri" w:eastAsia="Times New Roman" w:hAnsi="Calibri" w:cs="Calibri"/>
           <w:lang w:val="en-US" w:eastAsia="de-DE"/>
         </w:rPr>
-        <w:t xml:space="preserve">This tutorial assumes a clean image of </w:t>
-      </w:r>
-      <w:proofErr w:type="spellStart"/>
-      <w:r>
-        <w:rPr>
-          <w:rFonts w:ascii="Calibri" w:eastAsia="Times New Roman" w:hAnsi="Calibri" w:cs="Calibri"/>
-          <w:lang w:val="en-US" w:eastAsia="de-DE"/>
-        </w:rPr>
-        <w:t>raspbian</w:t>
-      </w:r>
-      <w:proofErr w:type="spellEnd"/>
-      <w:r>
-        <w:rPr>
-          <w:rFonts w:ascii="Calibri" w:eastAsia="Times New Roman" w:hAnsi="Calibri" w:cs="Calibri"/>
-          <w:lang w:val="en-US" w:eastAsia="de-DE"/>
-        </w:rPr>
-        <w:t xml:space="preserve">.  The version I used was "April 2017" with a release date of 2017-04-10 and kernel 4.4.  Once the basic setup is completed (enable ssh, expand filesystem, set hostname, </w:t>
-      </w:r>
-      <w:proofErr w:type="spellStart"/>
-      <w:r>
-        <w:rPr>
-          <w:rFonts w:ascii="Calibri" w:eastAsia="Times New Roman" w:hAnsi="Calibri" w:cs="Calibri"/>
-          <w:lang w:val="en-US" w:eastAsia="de-DE"/>
-        </w:rPr>
-        <w:t>etc</w:t>
-      </w:r>
-      <w:proofErr w:type="spellEnd"/>
-      <w:r>
-        <w:rPr>
-          <w:rFonts w:ascii="Calibri" w:eastAsia="Times New Roman" w:hAnsi="Calibri" w:cs="Calibri"/>
-          <w:lang w:val="en-US" w:eastAsia="de-DE"/>
-        </w:rPr>
-        <w:t>), run</w:t>
-      </w:r>
-    </w:p>
-    <w:p>
-      <w:pPr>
-        <w:spacing w:after="0" w:line="240" w:lineRule="auto"/>
-        <w:rPr>
-          <w:rFonts w:ascii="Calibri" w:eastAsia="Times New Roman" w:hAnsi="Calibri" w:cs="Calibri"/>
-          <w:lang w:val="en-US" w:eastAsia="de-DE"/>
-        </w:rPr>
-      </w:pPr>
-      <w:r>
-        <w:rPr>
-          <w:rFonts w:ascii="Calibri" w:eastAsia="Times New Roman" w:hAnsi="Calibri" w:cs="Calibri"/>
-          <w:lang w:val="en-US" w:eastAsia="de-DE"/>
-        </w:rPr>
-        <w:t> </w:t>
-      </w:r>
-    </w:p>
-    <w:p>
-      <w:pPr>
-        <w:spacing w:after="0" w:line="240" w:lineRule="auto"/>
-        <w:rPr>
-          <w:rFonts w:ascii="Calibri" w:eastAsia="Times New Roman" w:hAnsi="Calibri" w:cs="Calibri"/>
-          <w:lang w:val="en-US" w:eastAsia="de-DE"/>
-        </w:rPr>
-      </w:pPr>
-      <w:r>
-        <w:rPr>
-          <w:rFonts w:ascii="Calibri" w:eastAsia="Times New Roman" w:hAnsi="Calibri" w:cs="Calibri"/>
-          <w:lang w:val="en-US" w:eastAsia="de-DE"/>
-        </w:rPr>
-        <w:t>&lt;</w:t>
-      </w:r>
-      <w:proofErr w:type="spellStart"/>
-      <w:r>
-        <w:rPr>
-          <w:rFonts w:ascii="Calibri" w:eastAsia="Times New Roman" w:hAnsi="Calibri" w:cs="Calibri"/>
-          <w:i/>
-          <w:lang w:val="en-US" w:eastAsia="de-DE"/>
-        </w:rPr>
-        <w:t>sudo</w:t>
-      </w:r>
-      <w:proofErr w:type="spellEnd"/>
-      <w:r>
-        <w:rPr>
-          <w:rFonts w:ascii="Calibri" w:eastAsia="Times New Roman" w:hAnsi="Calibri" w:cs="Calibri"/>
-          <w:i/>
-          <w:lang w:val="en-US" w:eastAsia="de-DE"/>
-        </w:rPr>
-        <w:t xml:space="preserve"> apt-get update &amp;&amp; </w:t>
-      </w:r>
-      <w:proofErr w:type="spellStart"/>
-      <w:r>
-        <w:rPr>
-          <w:rFonts w:ascii="Calibri" w:eastAsia="Times New Roman" w:hAnsi="Calibri" w:cs="Calibri"/>
-          <w:i/>
-          <w:lang w:val="en-US" w:eastAsia="de-DE"/>
-        </w:rPr>
-        <w:t>sudo</w:t>
-      </w:r>
-      <w:proofErr w:type="spellEnd"/>
-      <w:r>
-        <w:rPr>
-          <w:rFonts w:ascii="Calibri" w:eastAsia="Times New Roman" w:hAnsi="Calibri" w:cs="Calibri"/>
-          <w:i/>
-          <w:lang w:val="en-US" w:eastAsia="de-DE"/>
-        </w:rPr>
-        <w:t xml:space="preserve"> apt-get upgrade</w:t>
-      </w:r>
-      <w:r>
-        <w:rPr>
-          <w:rFonts w:ascii="Calibri" w:eastAsia="Times New Roman" w:hAnsi="Calibri" w:cs="Calibri"/>
-          <w:lang w:val="en-US" w:eastAsia="de-DE"/>
-        </w:rPr>
-        <w:t>&gt;</w:t>
-      </w:r>
-    </w:p>
-    <w:p>
-      <w:pPr>
-        <w:spacing w:after="0" w:line="240" w:lineRule="auto"/>
-        <w:rPr>
-          <w:rFonts w:ascii="Calibri" w:eastAsia="Times New Roman" w:hAnsi="Calibri" w:cs="Calibri"/>
-          <w:lang w:val="en-US" w:eastAsia="de-DE"/>
-        </w:rPr>
-      </w:pPr>
-      <w:r>
-        <w:rPr>
-          <w:rFonts w:ascii="Calibri" w:eastAsia="Times New Roman" w:hAnsi="Calibri" w:cs="Calibri"/>
-          <w:lang w:val="en-US" w:eastAsia="de-DE"/>
-        </w:rPr>
-        <w:t> </w:t>
-      </w:r>
-    </w:p>
-    <w:p>
-      <w:pPr>
-        <w:spacing w:after="0" w:line="240" w:lineRule="auto"/>
-        <w:rPr>
-          <w:rFonts w:ascii="Calibri" w:eastAsia="Times New Roman" w:hAnsi="Calibri" w:cs="Calibri"/>
-          <w:lang w:val="en-US" w:eastAsia="de-DE"/>
-        </w:rPr>
-      </w:pPr>
-      <w:r>
-        <w:rPr>
-          <w:rFonts w:ascii="Calibri" w:eastAsia="Times New Roman" w:hAnsi="Calibri" w:cs="Calibri"/>
-          <w:lang w:val="en-US" w:eastAsia="de-DE"/>
-        </w:rPr>
-        <w:t xml:space="preserve">to upgrade all packages to the latest revision.  In order to compile the rtl-sdr library, we will need to download some more packages so that all the required libraries are present and the compile will run through without a hitch.  This is a bit different than on the </w:t>
-      </w:r>
-      <w:proofErr w:type="spellStart"/>
-      <w:r>
-        <w:rPr>
-          <w:rFonts w:ascii="Calibri" w:eastAsia="Times New Roman" w:hAnsi="Calibri" w:cs="Calibri"/>
-          <w:lang w:val="en-US" w:eastAsia="de-DE"/>
-        </w:rPr>
-        <w:t>myrio</w:t>
-      </w:r>
-      <w:proofErr w:type="spellEnd"/>
-      <w:r>
-        <w:rPr>
-          <w:rFonts w:ascii="Calibri" w:eastAsia="Times New Roman" w:hAnsi="Calibri" w:cs="Calibri"/>
-          <w:lang w:val="en-US" w:eastAsia="de-DE"/>
-        </w:rPr>
-        <w:t xml:space="preserve"> because we will be using the apt-get package manager.  </w:t>
-      </w:r>
-    </w:p>
-    <w:p>
-      <w:pPr>
-        <w:spacing w:after="0" w:line="240" w:lineRule="auto"/>
-        <w:rPr>
-          <w:rFonts w:ascii="Calibri" w:eastAsia="Times New Roman" w:hAnsi="Calibri" w:cs="Calibri"/>
-          <w:lang w:val="en-US" w:eastAsia="de-DE"/>
-        </w:rPr>
-      </w:pPr>
-      <w:r>
-        <w:rPr>
-          <w:rFonts w:ascii="Calibri" w:eastAsia="Times New Roman" w:hAnsi="Calibri" w:cs="Calibri"/>
-          <w:lang w:val="en-US" w:eastAsia="de-DE"/>
-        </w:rPr>
-        <w:t> </w:t>
-      </w:r>
-    </w:p>
-    <w:p>
-      <w:pPr>
-        <w:spacing w:after="0" w:line="240" w:lineRule="auto"/>
-        <w:rPr>
-          <w:rFonts w:ascii="Calibri" w:eastAsia="Times New Roman" w:hAnsi="Calibri" w:cs="Calibri"/>
-          <w:lang w:val="en-US" w:eastAsia="de-DE"/>
-        </w:rPr>
-      </w:pPr>
-      <w:r>
-        <w:rPr>
-          <w:rFonts w:ascii="Calibri" w:eastAsia="Times New Roman" w:hAnsi="Calibri" w:cs="Calibri"/>
-          <w:lang w:val="en-US" w:eastAsia="de-DE"/>
-        </w:rPr>
-        <w:t>&lt;</w:t>
-      </w:r>
-      <w:proofErr w:type="spellStart"/>
-      <w:r>
-        <w:rPr>
-          <w:rFonts w:ascii="Calibri" w:eastAsia="Times New Roman" w:hAnsi="Calibri" w:cs="Calibri"/>
-          <w:lang w:val="en-US" w:eastAsia="de-DE"/>
-        </w:rPr>
-        <w:t>sudo</w:t>
-      </w:r>
-      <w:proofErr w:type="spellEnd"/>
-      <w:r>
-        <w:rPr>
-          <w:rFonts w:ascii="Calibri" w:eastAsia="Times New Roman" w:hAnsi="Calibri" w:cs="Calibri"/>
-          <w:lang w:val="en-US" w:eastAsia="de-DE"/>
-        </w:rPr>
-        <w:t xml:space="preserve"> apt-get install libusb-1.0-0-dev </w:t>
-      </w:r>
-      <w:proofErr w:type="spellStart"/>
-      <w:r>
-        <w:rPr>
-          <w:rFonts w:ascii="Calibri" w:eastAsia="Times New Roman" w:hAnsi="Calibri" w:cs="Calibri"/>
-          <w:lang w:val="en-US" w:eastAsia="de-DE"/>
-        </w:rPr>
-        <w:t>gcc</w:t>
-      </w:r>
-      <w:proofErr w:type="spellEnd"/>
-      <w:r>
-        <w:rPr>
-          <w:rFonts w:ascii="Calibri" w:eastAsia="Times New Roman" w:hAnsi="Calibri" w:cs="Calibri"/>
-          <w:lang w:val="en-US" w:eastAsia="de-DE"/>
-        </w:rPr>
-        <w:t xml:space="preserve"> git </w:t>
-      </w:r>
-      <w:proofErr w:type="spellStart"/>
-      <w:r>
-        <w:rPr>
-          <w:rFonts w:ascii="Calibri" w:eastAsia="Times New Roman" w:hAnsi="Calibri" w:cs="Calibri"/>
-          <w:lang w:val="en-US" w:eastAsia="de-DE"/>
-        </w:rPr>
-        <w:t>cmake</w:t>
-      </w:r>
-      <w:proofErr w:type="spellEnd"/>
-      <w:r>
-        <w:rPr>
-          <w:rFonts w:ascii="Calibri" w:eastAsia="Times New Roman" w:hAnsi="Calibri" w:cs="Calibri"/>
-          <w:lang w:val="en-US" w:eastAsia="de-DE"/>
-        </w:rPr>
-        <w:t xml:space="preserve"> </w:t>
-      </w:r>
-      <w:proofErr w:type="spellStart"/>
-      <w:r>
-        <w:rPr>
-          <w:rFonts w:ascii="Calibri" w:eastAsia="Times New Roman" w:hAnsi="Calibri" w:cs="Calibri"/>
-          <w:lang w:val="en-US" w:eastAsia="de-DE"/>
-        </w:rPr>
-        <w:t>binutils</w:t>
-      </w:r>
-      <w:proofErr w:type="spellEnd"/>
-      <w:r>
-        <w:rPr>
-          <w:rFonts w:ascii="Calibri" w:eastAsia="Times New Roman" w:hAnsi="Calibri" w:cs="Calibri"/>
-          <w:lang w:val="en-US" w:eastAsia="de-DE"/>
-        </w:rPr>
-        <w:t xml:space="preserve"> </w:t>
-      </w:r>
-      <w:proofErr w:type="spellStart"/>
-      <w:r>
-        <w:rPr>
-          <w:rFonts w:ascii="Calibri" w:eastAsia="Times New Roman" w:hAnsi="Calibri" w:cs="Calibri"/>
-          <w:lang w:val="en-US" w:eastAsia="de-DE"/>
-        </w:rPr>
-        <w:t>autoconf</w:t>
-      </w:r>
-      <w:proofErr w:type="spellEnd"/>
-      <w:r>
-        <w:rPr>
-          <w:rFonts w:ascii="Calibri" w:eastAsia="Times New Roman" w:hAnsi="Calibri" w:cs="Calibri"/>
-          <w:lang w:val="en-US" w:eastAsia="de-DE"/>
-        </w:rPr>
-        <w:t xml:space="preserve"> </w:t>
-      </w:r>
-      <w:proofErr w:type="spellStart"/>
-      <w:r>
-        <w:rPr>
-          <w:rFonts w:ascii="Calibri" w:eastAsia="Times New Roman" w:hAnsi="Calibri" w:cs="Calibri"/>
-          <w:lang w:val="en-US" w:eastAsia="de-DE"/>
-        </w:rPr>
-        <w:t>automake</w:t>
-      </w:r>
-      <w:proofErr w:type="spellEnd"/>
-      <w:r>
-        <w:rPr>
-          <w:rFonts w:ascii="Calibri" w:eastAsia="Times New Roman" w:hAnsi="Calibri" w:cs="Calibri"/>
-          <w:lang w:val="en-US" w:eastAsia="de-DE"/>
-        </w:rPr>
-        <w:t xml:space="preserve"> </w:t>
-      </w:r>
-      <w:proofErr w:type="spellStart"/>
-      <w:r>
-        <w:rPr>
-          <w:rFonts w:ascii="Calibri" w:eastAsia="Times New Roman" w:hAnsi="Calibri" w:cs="Calibri"/>
-          <w:lang w:val="en-US" w:eastAsia="de-DE"/>
-        </w:rPr>
-        <w:t>libtool</w:t>
-      </w:r>
-      <w:proofErr w:type="spellEnd"/>
-      <w:r>
-        <w:rPr>
-          <w:rFonts w:ascii="Calibri" w:eastAsia="Times New Roman" w:hAnsi="Calibri" w:cs="Calibri"/>
-          <w:lang w:val="en-US" w:eastAsia="de-DE"/>
-        </w:rPr>
-        <w:t xml:space="preserve"> </w:t>
-      </w:r>
-      <w:proofErr w:type="spellStart"/>
-      <w:r>
-        <w:rPr>
-          <w:rFonts w:ascii="Calibri" w:eastAsia="Times New Roman" w:hAnsi="Calibri" w:cs="Calibri"/>
-          <w:lang w:val="en-US" w:eastAsia="de-DE"/>
-        </w:rPr>
-        <w:t>libboost</w:t>
-      </w:r>
-      <w:proofErr w:type="spellEnd"/>
-      <w:r>
-        <w:rPr>
-          <w:rFonts w:ascii="Calibri" w:eastAsia="Times New Roman" w:hAnsi="Calibri" w:cs="Calibri"/>
-          <w:lang w:val="en-US" w:eastAsia="de-DE"/>
-        </w:rPr>
-        <w:t xml:space="preserve">-all-dev </w:t>
-      </w:r>
-      <w:proofErr w:type="spellStart"/>
-      <w:r>
-        <w:rPr>
-          <w:rFonts w:ascii="Calibri" w:eastAsia="Times New Roman" w:hAnsi="Calibri" w:cs="Calibri"/>
-          <w:lang w:val="en-US" w:eastAsia="de-DE"/>
-        </w:rPr>
-        <w:t>pkg</w:t>
-      </w:r>
-      <w:proofErr w:type="spellEnd"/>
-      <w:r>
-        <w:rPr>
-          <w:rFonts w:ascii="Calibri" w:eastAsia="Times New Roman" w:hAnsi="Calibri" w:cs="Calibri"/>
-          <w:lang w:val="en-US" w:eastAsia="de-DE"/>
-        </w:rPr>
-        <w:t>-config make&gt;</w:t>
-      </w:r>
-    </w:p>
-    <w:p>
-      <w:pPr>
-        <w:spacing w:after="0" w:line="240" w:lineRule="auto"/>
-        <w:rPr>
-          <w:rFonts w:ascii="Calibri" w:eastAsia="Times New Roman" w:hAnsi="Calibri" w:cs="Calibri"/>
-          <w:lang w:val="en-US" w:eastAsia="de-DE"/>
-        </w:rPr>
-      </w:pPr>
-      <w:r>
-        <w:rPr>
-          <w:rFonts w:ascii="Calibri" w:eastAsia="Times New Roman" w:hAnsi="Calibri" w:cs="Calibri"/>
-          <w:lang w:val="en-US" w:eastAsia="de-DE"/>
-        </w:rPr>
-        <w:t> </w:t>
-      </w:r>
-    </w:p>
-    <w:p>
-      <w:pPr>
-        <w:spacing w:after="0" w:line="240" w:lineRule="auto"/>
-        <w:rPr>
-          <w:rFonts w:ascii="Calibri" w:eastAsia="Times New Roman" w:hAnsi="Calibri" w:cs="Calibri"/>
-          <w:lang w:val="en-US" w:eastAsia="de-DE"/>
-        </w:rPr>
-      </w:pPr>
-      <w:r>
-        <w:rPr>
-          <w:rFonts w:ascii="Calibri" w:eastAsia="Times New Roman" w:hAnsi="Calibri" w:cs="Calibri"/>
-          <w:lang w:val="en-US" w:eastAsia="de-DE"/>
-        </w:rPr>
-        <w:t>This will take a while as there are quite a lot of packages to download.  Go get some coffee or take a nap.</w:t>
-      </w:r>
-    </w:p>
-    <w:p>
-      <w:pPr>
-        <w:spacing w:after="0" w:line="240" w:lineRule="auto"/>
-        <w:rPr>
-          <w:rFonts w:ascii="Calibri" w:eastAsia="Times New Roman" w:hAnsi="Calibri" w:cs="Calibri"/>
-          <w:lang w:val="en-US" w:eastAsia="de-DE"/>
-        </w:rPr>
-      </w:pPr>
-      <w:r>
-        <w:rPr>
-          <w:rFonts w:ascii="Calibri" w:eastAsia="Times New Roman" w:hAnsi="Calibri" w:cs="Calibri"/>
-          <w:lang w:val="en-US" w:eastAsia="de-DE"/>
-        </w:rPr>
-        <w:t> </w:t>
-      </w:r>
-    </w:p>
-    <w:p>
-      <w:pPr>
-        <w:spacing w:after="0" w:line="240" w:lineRule="auto"/>
-        <w:rPr>
-          <w:rFonts w:ascii="Calibri" w:eastAsia="Times New Roman" w:hAnsi="Calibri" w:cs="Calibri"/>
-          <w:lang w:val="en-US" w:eastAsia="de-DE"/>
-        </w:rPr>
-      </w:pPr>
-      <w:r>
-        <w:rPr>
-          <w:rFonts w:ascii="Calibri" w:eastAsia="Times New Roman" w:hAnsi="Calibri" w:cs="Calibri"/>
-          <w:lang w:val="en-US" w:eastAsia="de-DE"/>
-        </w:rPr>
-        <w:t>If you're not already in the home directory of the pi user, switch to that.  Simply run &lt;cd /home/pi&gt; to get there.</w:t>
-      </w:r>
-    </w:p>
-    <w:p>
-      <w:pPr>
-        <w:spacing w:after="0" w:line="240" w:lineRule="auto"/>
-        <w:rPr>
-          <w:rFonts w:ascii="Calibri" w:eastAsia="Times New Roman" w:hAnsi="Calibri" w:cs="Calibri"/>
-          <w:lang w:val="en-US" w:eastAsia="de-DE"/>
-        </w:rPr>
-      </w:pPr>
-      <w:r>
-        <w:rPr>
-          <w:rFonts w:ascii="Calibri" w:eastAsia="Times New Roman" w:hAnsi="Calibri" w:cs="Calibri"/>
-          <w:lang w:val="en-US" w:eastAsia="de-DE"/>
-        </w:rPr>
-        <w:t> </w:t>
-      </w:r>
-    </w:p>
-    <w:p>
-      <w:pPr>
-        <w:spacing w:after="0" w:line="240" w:lineRule="auto"/>
-        <w:rPr>
-          <w:rFonts w:ascii="Calibri" w:eastAsia="Times New Roman" w:hAnsi="Calibri" w:cs="Calibri"/>
-          <w:lang w:val="en-US" w:eastAsia="de-DE"/>
-        </w:rPr>
-      </w:pPr>
-      <w:r>
-        <w:rPr>
-          <w:rFonts w:ascii="Calibri" w:eastAsia="Times New Roman" w:hAnsi="Calibri" w:cs="Calibri"/>
-          <w:lang w:val="en-US" w:eastAsia="de-DE"/>
-        </w:rPr>
-        <w:t>Once this is done, we can clone the rtl-sdr repository using:</w:t>
-      </w:r>
-    </w:p>
-    <w:p>
-      <w:pPr>
-        <w:spacing w:after="0" w:line="240" w:lineRule="auto"/>
-        <w:rPr>
-          <w:rFonts w:ascii="Calibri" w:eastAsia="Times New Roman" w:hAnsi="Calibri" w:cs="Calibri"/>
-          <w:lang w:val="en-US" w:eastAsia="de-DE"/>
-        </w:rPr>
-      </w:pPr>
-      <w:r>
-        <w:rPr>
-          <w:rFonts w:ascii="Calibri" w:eastAsia="Times New Roman" w:hAnsi="Calibri" w:cs="Calibri"/>
-          <w:lang w:val="en-US" w:eastAsia="de-DE"/>
-        </w:rPr>
-        <w:t> </w:t>
-      </w:r>
-    </w:p>
-    <w:p>
-      <w:pPr>
-        <w:spacing w:after="0" w:line="240" w:lineRule="auto"/>
-        <w:rPr>
-          <w:rFonts w:ascii="Calibri" w:eastAsia="Times New Roman" w:hAnsi="Calibri" w:cs="Calibri"/>
-          <w:lang w:val="en-US" w:eastAsia="de-DE"/>
-        </w:rPr>
-      </w:pPr>
-      <w:r>
-        <w:rPr>
-          <w:rFonts w:ascii="Calibri" w:eastAsia="Times New Roman" w:hAnsi="Calibri" w:cs="Calibri"/>
-          <w:lang w:val="en-US" w:eastAsia="de-DE"/>
-        </w:rPr>
-        <w:t>&lt;</w:t>
-      </w:r>
-      <w:r>
-        <w:rPr>
-          <w:rFonts w:ascii="Calibri" w:eastAsia="Times New Roman" w:hAnsi="Calibri" w:cs="Calibri"/>
-          <w:i/>
-          <w:lang w:val="en-US" w:eastAsia="de-DE"/>
-        </w:rPr>
-        <w:t>git clone git://git.osmocom.org/rtl-sdr.git</w:t>
-      </w:r>
-      <w:r>
-        <w:rPr>
-          <w:rFonts w:ascii="Calibri" w:eastAsia="Times New Roman" w:hAnsi="Calibri" w:cs="Calibri"/>
-          <w:lang w:val="en-US" w:eastAsia="de-DE"/>
-        </w:rPr>
-        <w:t>&gt;</w:t>
-      </w:r>
-    </w:p>
-    <w:p>
-      <w:pPr>
-        <w:spacing w:after="0" w:line="240" w:lineRule="auto"/>
-        <w:rPr>
-          <w:rFonts w:ascii="Calibri" w:eastAsia="Times New Roman" w:hAnsi="Calibri" w:cs="Calibri"/>
-          <w:lang w:val="en-US" w:eastAsia="de-DE"/>
-        </w:rPr>
-      </w:pPr>
-      <w:r>
-        <w:rPr>
-          <w:rFonts w:ascii="Calibri" w:eastAsia="Times New Roman" w:hAnsi="Calibri" w:cs="Calibri"/>
-          <w:lang w:val="en-US" w:eastAsia="de-DE"/>
-        </w:rPr>
-        <w:t> </w:t>
-      </w:r>
-    </w:p>
-    <w:p>
-      <w:pPr>
-        <w:spacing w:after="0" w:line="240" w:lineRule="auto"/>
-        <w:rPr>
-          <w:rFonts w:ascii="Calibri" w:eastAsia="Times New Roman" w:hAnsi="Calibri" w:cs="Calibri"/>
-          <w:lang w:val="en-US" w:eastAsia="de-DE"/>
-        </w:rPr>
-      </w:pPr>
-      <w:r>
-        <w:rPr>
-          <w:rFonts w:ascii="Calibri" w:eastAsia="Times New Roman" w:hAnsi="Calibri" w:cs="Calibri"/>
-          <w:lang w:val="en-US" w:eastAsia="de-DE"/>
-        </w:rPr>
-        <w:t xml:space="preserve">This will create a directory called /home/pi/rtl-sdr.  That's where we will be compiling the rtl-sdr library for the first time so that the host </w:t>
-      </w:r>
-      <w:proofErr w:type="spellStart"/>
-      <w:r>
-        <w:rPr>
-          <w:rFonts w:ascii="Calibri" w:eastAsia="Times New Roman" w:hAnsi="Calibri" w:cs="Calibri"/>
-          <w:lang w:val="en-US" w:eastAsia="de-DE"/>
-        </w:rPr>
-        <w:t>linux</w:t>
-      </w:r>
-      <w:proofErr w:type="spellEnd"/>
-      <w:r>
-        <w:rPr>
-          <w:rFonts w:ascii="Calibri" w:eastAsia="Times New Roman" w:hAnsi="Calibri" w:cs="Calibri"/>
-          <w:lang w:val="en-US" w:eastAsia="de-DE"/>
-        </w:rPr>
-        <w:t xml:space="preserve"> has the kernel drivers available to access the rtl-sdr stick in the proper mode (</w:t>
-      </w:r>
-      <w:proofErr w:type="spellStart"/>
-      <w:r>
-        <w:rPr>
-          <w:rFonts w:ascii="Calibri" w:eastAsia="Times New Roman" w:hAnsi="Calibri" w:cs="Calibri"/>
-          <w:lang w:val="en-US" w:eastAsia="de-DE"/>
-        </w:rPr>
-        <w:t>sdr</w:t>
-      </w:r>
-      <w:proofErr w:type="spellEnd"/>
-      <w:r>
-        <w:rPr>
-          <w:rFonts w:ascii="Calibri" w:eastAsia="Times New Roman" w:hAnsi="Calibri" w:cs="Calibri"/>
-          <w:lang w:val="en-US" w:eastAsia="de-DE"/>
-        </w:rPr>
-        <w:t xml:space="preserve">, not </w:t>
-      </w:r>
-      <w:proofErr w:type="spellStart"/>
-      <w:r>
-        <w:rPr>
-          <w:rFonts w:ascii="Calibri" w:eastAsia="Times New Roman" w:hAnsi="Calibri" w:cs="Calibri"/>
-          <w:lang w:val="en-US" w:eastAsia="de-DE"/>
-        </w:rPr>
-        <w:t>dvb</w:t>
-      </w:r>
-      <w:proofErr w:type="spellEnd"/>
-      <w:r>
-        <w:rPr>
-          <w:rFonts w:ascii="Calibri" w:eastAsia="Times New Roman" w:hAnsi="Calibri" w:cs="Calibri"/>
-          <w:lang w:val="en-US" w:eastAsia="de-DE"/>
-        </w:rPr>
-        <w:t>-t).</w:t>
-      </w:r>
-    </w:p>
-    <w:p>
-      <w:pPr>
-        <w:spacing w:after="0" w:line="240" w:lineRule="auto"/>
-        <w:rPr>
-          <w:rFonts w:ascii="Calibri" w:eastAsia="Times New Roman" w:hAnsi="Calibri" w:cs="Calibri"/>
-          <w:lang w:val="en-US" w:eastAsia="de-DE"/>
-        </w:rPr>
-      </w:pPr>
-      <w:r>
-        <w:rPr>
-          <w:rFonts w:ascii="Calibri" w:eastAsia="Times New Roman" w:hAnsi="Calibri" w:cs="Calibri"/>
-          <w:lang w:val="en-US" w:eastAsia="de-DE"/>
-        </w:rPr>
-        <w:t> </w:t>
-      </w:r>
-    </w:p>
-    <w:p>
-      <w:pPr>
-        <w:spacing w:after="0" w:line="240" w:lineRule="auto"/>
-        <w:rPr>
-          <w:rFonts w:ascii="Calibri" w:eastAsia="Times New Roman" w:hAnsi="Calibri" w:cs="Calibri"/>
-          <w:lang w:val="en-US" w:eastAsia="de-DE"/>
-        </w:rPr>
-      </w:pPr>
-      <w:r>
-        <w:rPr>
-          <w:rFonts w:ascii="Calibri" w:eastAsia="Times New Roman" w:hAnsi="Calibri" w:cs="Calibri"/>
-          <w:lang w:val="en-US" w:eastAsia="de-DE"/>
-        </w:rPr>
-        <w:t>&lt;</w:t>
-      </w:r>
-      <w:r>
-        <w:rPr>
-          <w:rFonts w:ascii="Calibri" w:eastAsia="Times New Roman" w:hAnsi="Calibri" w:cs="Calibri"/>
-          <w:i/>
-          <w:lang w:val="en-US" w:eastAsia="de-DE"/>
-        </w:rPr>
-        <w:t>cd rtl-sdr/</w:t>
-      </w:r>
-      <w:r>
-        <w:rPr>
-          <w:rFonts w:ascii="Calibri" w:eastAsia="Times New Roman" w:hAnsi="Calibri" w:cs="Calibri"/>
-          <w:lang w:val="en-US" w:eastAsia="de-DE"/>
-        </w:rPr>
-        <w:t>&gt;</w:t>
-      </w:r>
-    </w:p>
-    <w:p>
-      <w:pPr>
-        <w:spacing w:after="0" w:line="240" w:lineRule="auto"/>
-        <w:rPr>
-          <w:rFonts w:ascii="Calibri" w:eastAsia="Times New Roman" w:hAnsi="Calibri" w:cs="Calibri"/>
-          <w:lang w:val="en-US" w:eastAsia="de-DE"/>
-        </w:rPr>
-      </w:pPr>
-      <w:r>
-        <w:rPr>
-          <w:rFonts w:ascii="Calibri" w:eastAsia="Times New Roman" w:hAnsi="Calibri" w:cs="Calibri"/>
-          <w:lang w:val="en-US" w:eastAsia="de-DE"/>
-        </w:rPr>
-        <w:t>&lt;</w:t>
-      </w:r>
-      <w:proofErr w:type="spellStart"/>
-      <w:r>
-        <w:rPr>
-          <w:rFonts w:ascii="Calibri" w:eastAsia="Times New Roman" w:hAnsi="Calibri" w:cs="Calibri"/>
-          <w:i/>
-          <w:lang w:val="en-US" w:eastAsia="de-DE"/>
-        </w:rPr>
-        <w:t>mkdir</w:t>
-      </w:r>
-      <w:proofErr w:type="spellEnd"/>
-      <w:r>
-        <w:rPr>
-          <w:rFonts w:ascii="Calibri" w:eastAsia="Times New Roman" w:hAnsi="Calibri" w:cs="Calibri"/>
-          <w:i/>
-          <w:lang w:val="en-US" w:eastAsia="de-DE"/>
-        </w:rPr>
-        <w:t xml:space="preserve"> build</w:t>
-      </w:r>
-      <w:r>
-        <w:rPr>
-          <w:rFonts w:ascii="Calibri" w:eastAsia="Times New Roman" w:hAnsi="Calibri" w:cs="Calibri"/>
-          <w:lang w:val="en-US" w:eastAsia="de-DE"/>
-        </w:rPr>
-        <w:t>&gt;</w:t>
-      </w:r>
-    </w:p>
-    <w:p>
-      <w:pPr>
-        <w:spacing w:after="0" w:line="240" w:lineRule="auto"/>
-        <w:rPr>
-          <w:rFonts w:ascii="Calibri" w:eastAsia="Times New Roman" w:hAnsi="Calibri" w:cs="Calibri"/>
-          <w:lang w:val="en-US" w:eastAsia="de-DE"/>
-        </w:rPr>
-      </w:pPr>
-      <w:r>
-        <w:rPr>
-          <w:rFonts w:ascii="Calibri" w:eastAsia="Times New Roman" w:hAnsi="Calibri" w:cs="Calibri"/>
-          <w:lang w:val="en-US" w:eastAsia="de-DE"/>
-        </w:rPr>
-        <w:t>&lt;</w:t>
-      </w:r>
-      <w:r>
-        <w:rPr>
-          <w:rFonts w:ascii="Calibri" w:eastAsia="Times New Roman" w:hAnsi="Calibri" w:cs="Calibri"/>
-          <w:i/>
-          <w:lang w:val="en-US" w:eastAsia="de-DE"/>
-        </w:rPr>
-        <w:t>cd build</w:t>
-      </w:r>
-      <w:r>
-        <w:rPr>
-          <w:rFonts w:ascii="Calibri" w:eastAsia="Times New Roman" w:hAnsi="Calibri" w:cs="Calibri"/>
-          <w:lang w:val="en-US" w:eastAsia="de-DE"/>
-        </w:rPr>
-        <w:t>&gt;</w:t>
-      </w:r>
-    </w:p>
-    <w:p>
-      <w:pPr>
-        <w:spacing w:after="0" w:line="240" w:lineRule="auto"/>
-        <w:rPr>
-          <w:rFonts w:ascii="Calibri" w:eastAsia="Times New Roman" w:hAnsi="Calibri" w:cs="Calibri"/>
-          <w:lang w:val="en-US" w:eastAsia="de-DE"/>
-        </w:rPr>
-      </w:pPr>
-      <w:r>
-        <w:rPr>
-          <w:rFonts w:ascii="Calibri" w:eastAsia="Times New Roman" w:hAnsi="Calibri" w:cs="Calibri"/>
-          <w:lang w:val="en-US" w:eastAsia="de-DE"/>
-        </w:rPr>
-        <w:t>&lt;</w:t>
-      </w:r>
-      <w:proofErr w:type="spellStart"/>
-      <w:r>
-        <w:rPr>
-          <w:rFonts w:ascii="Calibri" w:eastAsia="Times New Roman" w:hAnsi="Calibri" w:cs="Calibri"/>
-          <w:i/>
-          <w:lang w:val="en-US" w:eastAsia="de-DE"/>
-        </w:rPr>
-        <w:t>cmake</w:t>
-      </w:r>
-      <w:proofErr w:type="spellEnd"/>
-      <w:r>
-        <w:rPr>
-          <w:rFonts w:ascii="Calibri" w:eastAsia="Times New Roman" w:hAnsi="Calibri" w:cs="Calibri"/>
-          <w:i/>
-          <w:lang w:val="en-US" w:eastAsia="de-DE"/>
-        </w:rPr>
-        <w:t xml:space="preserve"> ../ -DINSTALL_UDEV_RULES=ON -DDETACH_KERNEL_DRIVER=ON</w:t>
-      </w:r>
-      <w:r>
-        <w:rPr>
-          <w:rFonts w:ascii="Calibri" w:eastAsia="Times New Roman" w:hAnsi="Calibri" w:cs="Calibri"/>
-          <w:lang w:val="en-US" w:eastAsia="de-DE"/>
-        </w:rPr>
-        <w:t>&gt;</w:t>
-      </w:r>
-    </w:p>
-    <w:p>
-      <w:pPr>
-        <w:spacing w:after="0" w:line="240" w:lineRule="auto"/>
-        <w:rPr>
-          <w:rFonts w:ascii="Calibri" w:eastAsia="Times New Roman" w:hAnsi="Calibri" w:cs="Calibri"/>
-          <w:lang w:val="en-US" w:eastAsia="de-DE"/>
-        </w:rPr>
-      </w:pPr>
-      <w:r>
-        <w:rPr>
-          <w:rFonts w:ascii="Calibri" w:eastAsia="Times New Roman" w:hAnsi="Calibri" w:cs="Calibri"/>
-          <w:lang w:val="en-US" w:eastAsia="de-DE"/>
-        </w:rPr>
-        <w:t>&lt;</w:t>
-      </w:r>
-      <w:r>
-        <w:rPr>
-          <w:rFonts w:ascii="Calibri" w:eastAsia="Times New Roman" w:hAnsi="Calibri" w:cs="Calibri"/>
-          <w:i/>
-          <w:lang w:val="en-US" w:eastAsia="de-DE"/>
-        </w:rPr>
-        <w:t>make</w:t>
-      </w:r>
-      <w:r>
-        <w:rPr>
-          <w:rFonts w:ascii="Calibri" w:eastAsia="Times New Roman" w:hAnsi="Calibri" w:cs="Calibri"/>
-          <w:lang w:val="en-US" w:eastAsia="de-DE"/>
-        </w:rPr>
-        <w:t>&gt;</w:t>
-      </w:r>
-    </w:p>
-    <w:p>
-      <w:pPr>
-        <w:spacing w:after="0" w:line="240" w:lineRule="auto"/>
-        <w:rPr>
-          <w:rFonts w:ascii="Calibri" w:eastAsia="Times New Roman" w:hAnsi="Calibri" w:cs="Calibri"/>
-          <w:lang w:val="en-US" w:eastAsia="de-DE"/>
-        </w:rPr>
-      </w:pPr>
-      <w:r>
-        <w:rPr>
-          <w:rFonts w:ascii="Calibri" w:eastAsia="Times New Roman" w:hAnsi="Calibri" w:cs="Calibri"/>
-          <w:lang w:val="en-US" w:eastAsia="de-DE"/>
-        </w:rPr>
-        <w:t>&lt;</w:t>
-      </w:r>
-      <w:proofErr w:type="spellStart"/>
-      <w:r>
-        <w:rPr>
-          <w:rFonts w:ascii="Calibri" w:eastAsia="Times New Roman" w:hAnsi="Calibri" w:cs="Calibri"/>
-          <w:i/>
-          <w:lang w:val="en-US" w:eastAsia="de-DE"/>
-        </w:rPr>
-        <w:t>sudo</w:t>
-      </w:r>
-      <w:proofErr w:type="spellEnd"/>
-      <w:r>
-        <w:rPr>
-          <w:rFonts w:ascii="Calibri" w:eastAsia="Times New Roman" w:hAnsi="Calibri" w:cs="Calibri"/>
-          <w:i/>
-          <w:lang w:val="en-US" w:eastAsia="de-DE"/>
-        </w:rPr>
-        <w:t xml:space="preserve"> make install</w:t>
-      </w:r>
-      <w:r>
-        <w:rPr>
-          <w:rFonts w:ascii="Calibri" w:eastAsia="Times New Roman" w:hAnsi="Calibri" w:cs="Calibri"/>
-          <w:lang w:val="en-US" w:eastAsia="de-DE"/>
-        </w:rPr>
-        <w:t>&gt;</w:t>
-      </w:r>
-    </w:p>
-    <w:p>
-      <w:pPr>
-        <w:spacing w:after="0" w:line="240" w:lineRule="auto"/>
-        <w:rPr>
-          <w:rFonts w:ascii="Calibri" w:eastAsia="Times New Roman" w:hAnsi="Calibri" w:cs="Calibri"/>
-          <w:lang w:val="en-US" w:eastAsia="de-DE"/>
-        </w:rPr>
-      </w:pPr>
-      <w:r>
-        <w:rPr>
-          <w:rFonts w:ascii="Calibri" w:eastAsia="Times New Roman" w:hAnsi="Calibri" w:cs="Calibri"/>
-          <w:lang w:val="en-US" w:eastAsia="de-DE"/>
-        </w:rPr>
-        <w:t>&lt;</w:t>
-      </w:r>
-      <w:proofErr w:type="spellStart"/>
-      <w:r>
-        <w:rPr>
-          <w:rFonts w:ascii="Calibri" w:eastAsia="Times New Roman" w:hAnsi="Calibri" w:cs="Calibri"/>
-          <w:i/>
-          <w:lang w:val="en-US" w:eastAsia="de-DE"/>
-        </w:rPr>
-        <w:t>sudo</w:t>
-      </w:r>
-      <w:proofErr w:type="spellEnd"/>
-      <w:r>
-        <w:rPr>
-          <w:rFonts w:ascii="Calibri" w:eastAsia="Times New Roman" w:hAnsi="Calibri" w:cs="Calibri"/>
-          <w:i/>
-          <w:lang w:val="en-US" w:eastAsia="de-DE"/>
-        </w:rPr>
-        <w:t xml:space="preserve"> </w:t>
-      </w:r>
-      <w:proofErr w:type="spellStart"/>
-      <w:r>
-        <w:rPr>
-          <w:rFonts w:ascii="Calibri" w:eastAsia="Times New Roman" w:hAnsi="Calibri" w:cs="Calibri"/>
-          <w:i/>
-          <w:lang w:val="en-US" w:eastAsia="de-DE"/>
-        </w:rPr>
-        <w:t>ldconfig</w:t>
-      </w:r>
-      <w:proofErr w:type="spellEnd"/>
-      <w:r>
-        <w:rPr>
-          <w:rFonts w:ascii="Calibri" w:eastAsia="Times New Roman" w:hAnsi="Calibri" w:cs="Calibri"/>
-          <w:lang w:val="en-US" w:eastAsia="de-DE"/>
-        </w:rPr>
-        <w:t>&gt;</w:t>
-      </w:r>
-    </w:p>
-    <w:p>
-      <w:pPr>
-        <w:spacing w:after="0" w:line="240" w:lineRule="auto"/>
-        <w:rPr>
-          <w:rFonts w:ascii="Calibri" w:eastAsia="Times New Roman" w:hAnsi="Calibri" w:cs="Calibri"/>
-          <w:lang w:val="en-US" w:eastAsia="de-DE"/>
-        </w:rPr>
-      </w:pPr>
-      <w:r>
-        <w:rPr>
-          <w:rFonts w:ascii="Calibri" w:eastAsia="Times New Roman" w:hAnsi="Calibri" w:cs="Calibri"/>
-          <w:lang w:val="en-US" w:eastAsia="de-DE"/>
-        </w:rPr>
-        <w:t>&lt;</w:t>
-      </w:r>
-      <w:r>
-        <w:rPr>
-          <w:rFonts w:ascii="Calibri" w:eastAsia="Times New Roman" w:hAnsi="Calibri" w:cs="Calibri"/>
-          <w:i/>
-          <w:lang w:val="en-US" w:eastAsia="de-DE"/>
-        </w:rPr>
-        <w:t>cd..</w:t>
-      </w:r>
-      <w:r>
-        <w:rPr>
-          <w:rFonts w:ascii="Calibri" w:eastAsia="Times New Roman" w:hAnsi="Calibri" w:cs="Calibri"/>
-          <w:lang w:val="en-US" w:eastAsia="de-DE"/>
-        </w:rPr>
-        <w:t>&gt;</w:t>
-      </w:r>
-    </w:p>
-    <w:p>
-      <w:pPr>
-        <w:spacing w:after="0" w:line="240" w:lineRule="auto"/>
-        <w:rPr>
-          <w:rFonts w:ascii="Calibri" w:eastAsia="Times New Roman" w:hAnsi="Calibri" w:cs="Calibri"/>
-          <w:lang w:val="en-US" w:eastAsia="de-DE"/>
-        </w:rPr>
-      </w:pPr>
-      <w:r>
-        <w:rPr>
-          <w:rFonts w:ascii="Calibri" w:eastAsia="Times New Roman" w:hAnsi="Calibri" w:cs="Calibri"/>
-          <w:lang w:val="en-US" w:eastAsia="de-DE"/>
-        </w:rPr>
-        <w:t>&lt;</w:t>
-      </w:r>
-      <w:proofErr w:type="spellStart"/>
-      <w:r>
-        <w:rPr>
-          <w:rFonts w:ascii="Calibri" w:eastAsia="Times New Roman" w:hAnsi="Calibri" w:cs="Calibri"/>
-          <w:i/>
-          <w:lang w:val="en-US" w:eastAsia="de-DE"/>
-        </w:rPr>
-        <w:t>sudo</w:t>
-      </w:r>
-      <w:proofErr w:type="spellEnd"/>
-      <w:r>
-        <w:rPr>
-          <w:rFonts w:ascii="Calibri" w:eastAsia="Times New Roman" w:hAnsi="Calibri" w:cs="Calibri"/>
-          <w:i/>
-          <w:lang w:val="en-US" w:eastAsia="de-DE"/>
-        </w:rPr>
-        <w:t xml:space="preserve"> </w:t>
-      </w:r>
-      <w:proofErr w:type="spellStart"/>
-      <w:r>
-        <w:rPr>
-          <w:rFonts w:ascii="Calibri" w:eastAsia="Times New Roman" w:hAnsi="Calibri" w:cs="Calibri"/>
-          <w:i/>
-          <w:lang w:val="en-US" w:eastAsia="de-DE"/>
-        </w:rPr>
-        <w:t>cp</w:t>
-      </w:r>
-      <w:proofErr w:type="spellEnd"/>
-      <w:r>
-        <w:rPr>
-          <w:rFonts w:ascii="Calibri" w:eastAsia="Times New Roman" w:hAnsi="Calibri" w:cs="Calibri"/>
-          <w:i/>
-          <w:lang w:val="en-US" w:eastAsia="de-DE"/>
-        </w:rPr>
-        <w:t xml:space="preserve"> ./</w:t>
-      </w:r>
-      <w:proofErr w:type="spellStart"/>
-      <w:r>
-        <w:rPr>
-          <w:rFonts w:ascii="Calibri" w:eastAsia="Times New Roman" w:hAnsi="Calibri" w:cs="Calibri"/>
-          <w:i/>
-          <w:lang w:val="en-US" w:eastAsia="de-DE"/>
-        </w:rPr>
-        <w:t>rtl-sdr.rules</w:t>
-      </w:r>
-      <w:proofErr w:type="spellEnd"/>
-      <w:r>
-        <w:rPr>
-          <w:rFonts w:ascii="Calibri" w:eastAsia="Times New Roman" w:hAnsi="Calibri" w:cs="Calibri"/>
-          <w:i/>
-          <w:lang w:val="en-US" w:eastAsia="de-DE"/>
-        </w:rPr>
-        <w:t xml:space="preserve"> /</w:t>
-      </w:r>
-      <w:proofErr w:type="spellStart"/>
-      <w:r>
-        <w:rPr>
-          <w:rFonts w:ascii="Calibri" w:eastAsia="Times New Roman" w:hAnsi="Calibri" w:cs="Calibri"/>
-          <w:i/>
-          <w:lang w:val="en-US" w:eastAsia="de-DE"/>
-        </w:rPr>
-        <w:t>etc</w:t>
-      </w:r>
-      <w:proofErr w:type="spellEnd"/>
-      <w:r>
-        <w:rPr>
-          <w:rFonts w:ascii="Calibri" w:eastAsia="Times New Roman" w:hAnsi="Calibri" w:cs="Calibri"/>
-          <w:i/>
-          <w:lang w:val="en-US" w:eastAsia="de-DE"/>
-        </w:rPr>
-        <w:t>/</w:t>
-      </w:r>
-      <w:proofErr w:type="spellStart"/>
-      <w:r>
-        <w:rPr>
-          <w:rFonts w:ascii="Calibri" w:eastAsia="Times New Roman" w:hAnsi="Calibri" w:cs="Calibri"/>
-          <w:i/>
-          <w:lang w:val="en-US" w:eastAsia="de-DE"/>
-        </w:rPr>
-        <w:t>udev</w:t>
-      </w:r>
-      <w:proofErr w:type="spellEnd"/>
-      <w:r>
-        <w:rPr>
-          <w:rFonts w:ascii="Calibri" w:eastAsia="Times New Roman" w:hAnsi="Calibri" w:cs="Calibri"/>
-          <w:i/>
-          <w:lang w:val="en-US" w:eastAsia="de-DE"/>
-        </w:rPr>
-        <w:t>/</w:t>
-      </w:r>
-      <w:proofErr w:type="spellStart"/>
-      <w:r>
-        <w:rPr>
-          <w:rFonts w:ascii="Calibri" w:eastAsia="Times New Roman" w:hAnsi="Calibri" w:cs="Calibri"/>
-          <w:i/>
-          <w:lang w:val="en-US" w:eastAsia="de-DE"/>
-        </w:rPr>
-        <w:t>rules.d</w:t>
-      </w:r>
-      <w:proofErr w:type="spellEnd"/>
-      <w:r>
-        <w:rPr>
-          <w:rFonts w:ascii="Calibri" w:eastAsia="Times New Roman" w:hAnsi="Calibri" w:cs="Calibri"/>
-          <w:i/>
-          <w:lang w:val="en-US" w:eastAsia="de-DE"/>
-        </w:rPr>
-        <w:t>/</w:t>
-      </w:r>
-      <w:r>
-        <w:rPr>
-          <w:rFonts w:ascii="Calibri" w:eastAsia="Times New Roman" w:hAnsi="Calibri" w:cs="Calibri"/>
-          <w:lang w:val="en-US" w:eastAsia="de-DE"/>
-        </w:rPr>
-        <w:t>&gt;</w:t>
-      </w:r>
-    </w:p>
-    <w:p>
-      <w:pPr>
-        <w:spacing w:after="0" w:line="240" w:lineRule="auto"/>
-        <w:rPr>
-          <w:rFonts w:ascii="Calibri" w:eastAsia="Times New Roman" w:hAnsi="Calibri" w:cs="Calibri"/>
-          <w:lang w:val="en-US" w:eastAsia="de-DE"/>
-        </w:rPr>
-      </w:pPr>
-      <w:r>
-        <w:rPr>
-          <w:rFonts w:ascii="Calibri" w:eastAsia="Times New Roman" w:hAnsi="Calibri" w:cs="Calibri"/>
-          <w:lang w:val="en-US" w:eastAsia="de-DE"/>
-        </w:rPr>
-        <w:t>&lt;</w:t>
-      </w:r>
-      <w:proofErr w:type="spellStart"/>
-      <w:r>
-        <w:rPr>
-          <w:rFonts w:ascii="Calibri" w:eastAsia="Times New Roman" w:hAnsi="Calibri" w:cs="Calibri"/>
-          <w:i/>
-          <w:lang w:val="en-US" w:eastAsia="de-DE"/>
-        </w:rPr>
-        <w:t>sudo</w:t>
-      </w:r>
-      <w:proofErr w:type="spellEnd"/>
-      <w:r>
-        <w:rPr>
-          <w:rFonts w:ascii="Calibri" w:eastAsia="Times New Roman" w:hAnsi="Calibri" w:cs="Calibri"/>
-          <w:i/>
-          <w:lang w:val="en-US" w:eastAsia="de-DE"/>
-        </w:rPr>
-        <w:t xml:space="preserve"> reboot</w:t>
-      </w:r>
-      <w:r>
-        <w:rPr>
-          <w:rFonts w:ascii="Calibri" w:eastAsia="Times New Roman" w:hAnsi="Calibri" w:cs="Calibri"/>
-          <w:lang w:val="en-US" w:eastAsia="de-DE"/>
-        </w:rPr>
-        <w:t>&gt;</w:t>
-      </w:r>
-    </w:p>
-    <w:p>
-      <w:pPr>
-        <w:spacing w:after="0" w:line="240" w:lineRule="auto"/>
-        <w:rPr>
-          <w:rFonts w:ascii="Calibri" w:eastAsia="Times New Roman" w:hAnsi="Calibri" w:cs="Calibri"/>
-          <w:lang w:val="en-US" w:eastAsia="de-DE"/>
-        </w:rPr>
-      </w:pPr>
-      <w:r>
-        <w:rPr>
-          <w:rFonts w:ascii="Calibri" w:eastAsia="Times New Roman" w:hAnsi="Calibri" w:cs="Calibri"/>
-          <w:lang w:val="en-US" w:eastAsia="de-DE"/>
-        </w:rPr>
-        <w:t> </w:t>
-      </w:r>
-    </w:p>
-    <w:p>
-      <w:pPr>
-        <w:spacing w:after="0" w:line="240" w:lineRule="auto"/>
-        <w:rPr>
-          <w:rFonts w:ascii="Calibri" w:eastAsia="Times New Roman" w:hAnsi="Calibri" w:cs="Calibri"/>
-          <w:lang w:val="en-US" w:eastAsia="de-DE"/>
-        </w:rPr>
-      </w:pPr>
-      <w:r>
-        <w:rPr>
-          <w:rFonts w:ascii="Calibri" w:eastAsia="Times New Roman" w:hAnsi="Calibri" w:cs="Calibri"/>
-          <w:lang w:val="en-US" w:eastAsia="de-DE"/>
-        </w:rPr>
-        <w:t>Alright.  So far so good.  I suggested in the original post that you use "</w:t>
-      </w:r>
-      <w:proofErr w:type="spellStart"/>
-      <w:r>
-        <w:rPr>
-          <w:rFonts w:ascii="Calibri" w:eastAsia="Times New Roman" w:hAnsi="Calibri" w:cs="Calibri"/>
-          <w:lang w:val="en-US" w:eastAsia="de-DE"/>
-        </w:rPr>
-        <w:t>rtl_test</w:t>
-      </w:r>
-      <w:proofErr w:type="spellEnd"/>
-      <w:r>
-        <w:rPr>
-          <w:rFonts w:ascii="Calibri" w:eastAsia="Times New Roman" w:hAnsi="Calibri" w:cs="Calibri"/>
-          <w:lang w:val="en-US" w:eastAsia="de-DE"/>
-        </w:rPr>
-        <w:t xml:space="preserve">" to verify that the </w:t>
-      </w:r>
-      <w:proofErr w:type="spellStart"/>
-      <w:r>
-        <w:rPr>
-          <w:rFonts w:ascii="Calibri" w:eastAsia="Times New Roman" w:hAnsi="Calibri" w:cs="Calibri"/>
-          <w:lang w:val="en-US" w:eastAsia="de-DE"/>
-        </w:rPr>
-        <w:t>libary</w:t>
-      </w:r>
-      <w:proofErr w:type="spellEnd"/>
-      <w:r>
-        <w:rPr>
-          <w:rFonts w:ascii="Calibri" w:eastAsia="Times New Roman" w:hAnsi="Calibri" w:cs="Calibri"/>
-          <w:lang w:val="en-US" w:eastAsia="de-DE"/>
-        </w:rPr>
-        <w:t xml:space="preserve"> works and that applications using the library can see the dongle.  If all is well, continue on.  If not, check to make sure that the dongle is properly connected to the pi, that you have performed the final reboot, and that the compile was performed successfully.</w:t>
+        <w:t>Start Labview 2014 and install the NI software on the PI using Tools--&gt;</w:t>
+      </w:r>
+      <w:proofErr w:type="spellStart"/>
+      <w:r>
+        <w:rPr>
+          <w:rFonts w:ascii="Calibri" w:eastAsia="Times New Roman" w:hAnsi="Calibri" w:cs="Calibri"/>
+          <w:lang w:val="en-US" w:eastAsia="de-DE"/>
+        </w:rPr>
+        <w:t>Makerhub</w:t>
+      </w:r>
+      <w:proofErr w:type="spellEnd"/>
+      <w:r>
+        <w:rPr>
+          <w:rFonts w:ascii="Calibri" w:eastAsia="Times New Roman" w:hAnsi="Calibri" w:cs="Calibri"/>
+          <w:lang w:val="en-US" w:eastAsia="de-DE"/>
+        </w:rPr>
+        <w:t>--&gt;</w:t>
+      </w:r>
+      <w:proofErr w:type="spellStart"/>
+      <w:r>
+        <w:rPr>
+          <w:rFonts w:ascii="Calibri" w:eastAsia="Times New Roman" w:hAnsi="Calibri" w:cs="Calibri"/>
+          <w:lang w:val="en-US" w:eastAsia="de-DE"/>
+        </w:rPr>
+        <w:t>Linx</w:t>
+      </w:r>
+      <w:proofErr w:type="spellEnd"/>
+      <w:r>
+        <w:rPr>
+          <w:rFonts w:ascii="Calibri" w:eastAsia="Times New Roman" w:hAnsi="Calibri" w:cs="Calibri"/>
+          <w:lang w:val="en-US" w:eastAsia="de-DE"/>
+        </w:rPr>
+        <w:t>--&gt;</w:t>
+      </w:r>
+      <w:proofErr w:type="spellStart"/>
+      <w:r>
+        <w:rPr>
+          <w:rFonts w:ascii="Calibri" w:eastAsia="Times New Roman" w:hAnsi="Calibri" w:cs="Calibri"/>
+          <w:lang w:val="en-US" w:eastAsia="de-DE"/>
+        </w:rPr>
+        <w:t>Linx</w:t>
+      </w:r>
+      <w:proofErr w:type="spellEnd"/>
+      <w:r>
+        <w:rPr>
+          <w:rFonts w:ascii="Calibri" w:eastAsia="Times New Roman" w:hAnsi="Calibri" w:cs="Calibri"/>
+          <w:lang w:val="en-US" w:eastAsia="de-DE"/>
+        </w:rPr>
+        <w:t xml:space="preserve"> Target Configuration.  The process is straight forward, so I won't cover it here in detail.  There is enough support documentation at the Labview </w:t>
+      </w:r>
+      <w:proofErr w:type="spellStart"/>
+      <w:r>
+        <w:rPr>
+          <w:rFonts w:ascii="Calibri" w:eastAsia="Times New Roman" w:hAnsi="Calibri" w:cs="Calibri"/>
+          <w:lang w:val="en-US" w:eastAsia="de-DE"/>
+        </w:rPr>
+        <w:t>Makerhub</w:t>
+      </w:r>
+      <w:proofErr w:type="spellEnd"/>
+      <w:r>
+        <w:rPr>
+          <w:rFonts w:ascii="Calibri" w:eastAsia="Times New Roman" w:hAnsi="Calibri" w:cs="Calibri"/>
+          <w:lang w:val="en-US" w:eastAsia="de-DE"/>
+        </w:rPr>
+        <w:t xml:space="preserve"> to get this going.</w:t>
       </w:r>
     </w:p>
     <w:p>
@@ -1748,198 +1981,14 @@
     </w:p>
     <w:p>
       <w:pPr>
-        <w:spacing w:after="0" w:line="240" w:lineRule="auto"/>
-        <w:outlineLvl w:val="0"/>
-        <w:rPr>
-          <w:rFonts w:ascii="Calibri" w:eastAsia="Times New Roman" w:hAnsi="Calibri" w:cs="Calibri"/>
-          <w:b/>
-          <w:bCs/>
-          <w:color w:val="1E4E79"/>
-          <w:kern w:val="36"/>
-          <w:sz w:val="32"/>
-          <w:szCs w:val="32"/>
-          <w:lang w:val="en-US" w:eastAsia="de-DE"/>
-        </w:rPr>
-      </w:pPr>
-      <w:r>
-        <w:rPr>
-          <w:rFonts w:ascii="Calibri" w:eastAsia="Times New Roman" w:hAnsi="Calibri" w:cs="Calibri"/>
-          <w:b/>
-          <w:bCs/>
-          <w:color w:val="1E4E79"/>
-          <w:kern w:val="36"/>
-          <w:sz w:val="32"/>
-          <w:szCs w:val="32"/>
-          <w:lang w:val="en-US" w:eastAsia="de-DE"/>
-        </w:rPr>
-        <w:lastRenderedPageBreak/>
-        <w:t>Part 2:  Installing the NI Software</w:t>
-      </w:r>
-    </w:p>
-    <w:p>
-      <w:pPr>
-        <w:spacing w:after="0" w:line="240" w:lineRule="auto"/>
-        <w:rPr>
-          <w:rFonts w:ascii="Calibri" w:eastAsia="Times New Roman" w:hAnsi="Calibri" w:cs="Calibri"/>
-          <w:lang w:val="en-US" w:eastAsia="de-DE"/>
-        </w:rPr>
-      </w:pPr>
-      <w:r>
-        <w:rPr>
-          <w:rFonts w:ascii="Calibri" w:eastAsia="Times New Roman" w:hAnsi="Calibri" w:cs="Calibri"/>
-          <w:lang w:val="en-US" w:eastAsia="de-DE"/>
-        </w:rPr>
-        <w:t> </w:t>
-      </w:r>
-    </w:p>
-    <w:p>
-      <w:pPr>
-        <w:spacing w:after="0" w:line="240" w:lineRule="auto"/>
-        <w:rPr>
-          <w:rFonts w:ascii="Calibri" w:eastAsia="Times New Roman" w:hAnsi="Calibri" w:cs="Calibri"/>
-          <w:lang w:val="en-US" w:eastAsia="de-DE"/>
-        </w:rPr>
-      </w:pPr>
-      <w:r>
-        <w:rPr>
-          <w:rFonts w:ascii="Calibri" w:eastAsia="Times New Roman" w:hAnsi="Calibri" w:cs="Calibri"/>
-          <w:lang w:val="en-US" w:eastAsia="de-DE"/>
-        </w:rPr>
-        <w:t>Start Labview 2014 and install the NI software on the PI using Tools--&gt;</w:t>
-      </w:r>
-      <w:proofErr w:type="spellStart"/>
-      <w:r>
-        <w:rPr>
-          <w:rFonts w:ascii="Calibri" w:eastAsia="Times New Roman" w:hAnsi="Calibri" w:cs="Calibri"/>
-          <w:lang w:val="en-US" w:eastAsia="de-DE"/>
-        </w:rPr>
-        <w:t>Makerhub</w:t>
-      </w:r>
-      <w:proofErr w:type="spellEnd"/>
-      <w:r>
-        <w:rPr>
-          <w:rFonts w:ascii="Calibri" w:eastAsia="Times New Roman" w:hAnsi="Calibri" w:cs="Calibri"/>
-          <w:lang w:val="en-US" w:eastAsia="de-DE"/>
-        </w:rPr>
-        <w:t>--&gt;</w:t>
-      </w:r>
-      <w:proofErr w:type="spellStart"/>
-      <w:r>
-        <w:rPr>
-          <w:rFonts w:ascii="Calibri" w:eastAsia="Times New Roman" w:hAnsi="Calibri" w:cs="Calibri"/>
-          <w:lang w:val="en-US" w:eastAsia="de-DE"/>
-        </w:rPr>
-        <w:t>Linx</w:t>
-      </w:r>
-      <w:proofErr w:type="spellEnd"/>
-      <w:r>
-        <w:rPr>
-          <w:rFonts w:ascii="Calibri" w:eastAsia="Times New Roman" w:hAnsi="Calibri" w:cs="Calibri"/>
-          <w:lang w:val="en-US" w:eastAsia="de-DE"/>
-        </w:rPr>
-        <w:t>--&gt;</w:t>
-      </w:r>
-      <w:proofErr w:type="spellStart"/>
-      <w:r>
-        <w:rPr>
-          <w:rFonts w:ascii="Calibri" w:eastAsia="Times New Roman" w:hAnsi="Calibri" w:cs="Calibri"/>
-          <w:lang w:val="en-US" w:eastAsia="de-DE"/>
-        </w:rPr>
-        <w:t>Linx</w:t>
-      </w:r>
-      <w:proofErr w:type="spellEnd"/>
-      <w:r>
-        <w:rPr>
-          <w:rFonts w:ascii="Calibri" w:eastAsia="Times New Roman" w:hAnsi="Calibri" w:cs="Calibri"/>
-          <w:lang w:val="en-US" w:eastAsia="de-DE"/>
-        </w:rPr>
-        <w:t xml:space="preserve"> Target Configuration.  The process is straight forward, so I won't cover it here in detail.  There is enough support documentation at the Labview </w:t>
-      </w:r>
-      <w:proofErr w:type="spellStart"/>
-      <w:r>
-        <w:rPr>
-          <w:rFonts w:ascii="Calibri" w:eastAsia="Times New Roman" w:hAnsi="Calibri" w:cs="Calibri"/>
-          <w:lang w:val="en-US" w:eastAsia="de-DE"/>
-        </w:rPr>
-        <w:t>Makerhub</w:t>
-      </w:r>
-      <w:proofErr w:type="spellEnd"/>
-      <w:r>
-        <w:rPr>
-          <w:rFonts w:ascii="Calibri" w:eastAsia="Times New Roman" w:hAnsi="Calibri" w:cs="Calibri"/>
-          <w:lang w:val="en-US" w:eastAsia="de-DE"/>
-        </w:rPr>
-        <w:t xml:space="preserve"> to get this going.</w:t>
-      </w:r>
-    </w:p>
-    <w:p>
-      <w:pPr>
-        <w:spacing w:after="0" w:line="240" w:lineRule="auto"/>
-        <w:rPr>
-          <w:rFonts w:ascii="Calibri" w:eastAsia="Times New Roman" w:hAnsi="Calibri" w:cs="Calibri"/>
-          <w:lang w:val="en-US" w:eastAsia="de-DE"/>
-        </w:rPr>
-      </w:pPr>
-      <w:r>
-        <w:rPr>
-          <w:rFonts w:ascii="Calibri" w:eastAsia="Times New Roman" w:hAnsi="Calibri" w:cs="Calibri"/>
-          <w:lang w:val="en-US" w:eastAsia="de-DE"/>
-        </w:rPr>
-        <w:t> </w:t>
-      </w:r>
-    </w:p>
-    <w:p>
-      <w:pPr>
-        <w:rPr>
-          <w:rFonts w:ascii="Calibri" w:eastAsia="Times New Roman" w:hAnsi="Calibri" w:cs="Calibri"/>
-          <w:b/>
-          <w:bCs/>
-          <w:color w:val="1E4E79"/>
-          <w:kern w:val="36"/>
-          <w:sz w:val="32"/>
-          <w:szCs w:val="32"/>
-          <w:lang w:val="en-US" w:eastAsia="de-DE"/>
-        </w:rPr>
-      </w:pPr>
-      <w:r>
-        <w:rPr>
-          <w:rFonts w:ascii="Calibri" w:eastAsia="Times New Roman" w:hAnsi="Calibri" w:cs="Calibri"/>
-          <w:b/>
-          <w:bCs/>
-          <w:color w:val="1E4E79"/>
-          <w:kern w:val="36"/>
-          <w:sz w:val="32"/>
-          <w:szCs w:val="32"/>
-          <w:lang w:val="en-US" w:eastAsia="de-DE"/>
-        </w:rPr>
-        <w:br w:type="page"/>
-      </w:r>
-    </w:p>
-    <w:p>
-      <w:pPr>
-        <w:spacing w:after="0" w:line="240" w:lineRule="auto"/>
-        <w:outlineLvl w:val="0"/>
-        <w:rPr>
-          <w:rFonts w:ascii="Calibri" w:eastAsia="Times New Roman" w:hAnsi="Calibri" w:cs="Calibri"/>
-          <w:b/>
-          <w:bCs/>
-          <w:color w:val="1E4E79"/>
-          <w:kern w:val="36"/>
-          <w:sz w:val="32"/>
-          <w:szCs w:val="32"/>
-          <w:lang w:val="en-US" w:eastAsia="de-DE"/>
-        </w:rPr>
-      </w:pPr>
-      <w:r>
-        <w:rPr>
-          <w:rFonts w:ascii="Calibri" w:eastAsia="Times New Roman" w:hAnsi="Calibri" w:cs="Calibri"/>
-          <w:b/>
-          <w:bCs/>
-          <w:color w:val="1E4E79"/>
-          <w:kern w:val="36"/>
-          <w:sz w:val="32"/>
-          <w:szCs w:val="32"/>
-          <w:lang w:val="en-US" w:eastAsia="de-DE"/>
+        <w:pStyle w:val="Heading1"/>
+        <w:rPr>
+          <w:lang w:val="en-US"/>
+        </w:rPr>
+      </w:pPr>
+      <w:r>
+        <w:rPr>
+          <w:lang w:val="en-US"/>
         </w:rPr>
         <w:lastRenderedPageBreak/>
         <w:t>Part 3:  Getting the NI chroot environment ready</w:t>
@@ -2251,7 +2300,7 @@
         </w:rPr>
         <w:t xml:space="preserve"> </w:t>
       </w:r>
-      <w:hyperlink r:id="rId6" w:history="1">
+      <w:hyperlink r:id="rId8" w:history="1">
         <w:r>
           <w:rPr>
             <w:rFonts w:ascii="Calibri" w:eastAsia="Times New Roman" w:hAnsi="Calibri" w:cs="Calibri"/>
@@ -2304,7 +2353,7 @@
         </w:rPr>
         <w:t xml:space="preserve"> </w:t>
       </w:r>
-      <w:hyperlink r:id="rId7" w:history="1">
+      <w:hyperlink r:id="rId9" w:history="1">
         <w:r>
           <w:rPr>
             <w:rFonts w:ascii="Calibri" w:eastAsia="Times New Roman" w:hAnsi="Calibri" w:cs="Calibri"/>
@@ -2422,7 +2471,77 @@
           <w:color w:val="FF0000"/>
           <w:lang w:val="en-US" w:eastAsia="de-DE"/>
         </w:rPr>
-        <w:t>.  I found this out by accident and it took me a while to figure out why subsequent builds weren't working.</w:t>
+        <w:t>.  I found this out by accident and it took me a while to figure out why su</w:t>
+      </w:r>
+      <w:r>
+        <w:rPr>
+          <w:rFonts w:ascii="Calibri" w:eastAsia="Times New Roman" w:hAnsi="Calibri" w:cs="Calibri"/>
+          <w:color w:val="FF0000"/>
+          <w:lang w:val="en-US" w:eastAsia="de-DE"/>
+        </w:rPr>
+        <w:t>bsequent builds weren't working.  I think this is a rights issue with the host&lt;-&gt;chroot file system.  If anyone has an explanation or a fix for this, please let me know.</w:t>
+      </w:r>
+    </w:p>
+    <w:p>
+      <w:pPr>
+        <w:spacing w:after="0" w:line="240" w:lineRule="auto"/>
+        <w:rPr>
+          <w:rFonts w:ascii="Calibri" w:eastAsia="Times New Roman" w:hAnsi="Calibri" w:cs="Calibri"/>
+          <w:color w:val="FF0000"/>
+          <w:lang w:val="en-US" w:eastAsia="de-DE"/>
+        </w:rPr>
+      </w:pPr>
+      <w:r>
+        <w:rPr>
+          <w:rFonts w:ascii="Calibri" w:eastAsia="Times New Roman" w:hAnsi="Calibri" w:cs="Calibri"/>
+          <w:color w:val="FF0000"/>
+          <w:lang w:val="en-US" w:eastAsia="de-DE"/>
+        </w:rPr>
+        <w:t xml:space="preserve">&lt;cd </w:t>
+      </w:r>
+      <w:r>
+        <w:rPr>
+          <w:rFonts w:ascii="Calibri" w:eastAsia="Times New Roman" w:hAnsi="Calibri" w:cs="Calibri"/>
+          <w:color w:val="FF0000"/>
+          <w:lang w:val="en-US" w:eastAsia="de-DE"/>
+        </w:rPr>
+        <w:t>/</w:t>
+      </w:r>
+      <w:proofErr w:type="spellStart"/>
+      <w:r>
+        <w:rPr>
+          <w:rFonts w:ascii="Calibri" w:eastAsia="Times New Roman" w:hAnsi="Calibri" w:cs="Calibri"/>
+          <w:color w:val="FF0000"/>
+          <w:lang w:val="en-US" w:eastAsia="de-DE"/>
+        </w:rPr>
+        <w:t>srv</w:t>
+      </w:r>
+      <w:proofErr w:type="spellEnd"/>
+      <w:r>
+        <w:rPr>
+          <w:rFonts w:ascii="Calibri" w:eastAsia="Times New Roman" w:hAnsi="Calibri" w:cs="Calibri"/>
+          <w:color w:val="FF0000"/>
+          <w:lang w:val="en-US" w:eastAsia="de-DE"/>
+        </w:rPr>
+        <w:t>/chroot/</w:t>
+      </w:r>
+      <w:proofErr w:type="spellStart"/>
+      <w:r>
+        <w:rPr>
+          <w:rFonts w:ascii="Calibri" w:eastAsia="Times New Roman" w:hAnsi="Calibri" w:cs="Calibri"/>
+          <w:color w:val="FF0000"/>
+          <w:lang w:val="en-US" w:eastAsia="de-DE"/>
+        </w:rPr>
+        <w:t>labview</w:t>
+      </w:r>
+      <w:proofErr w:type="spellEnd"/>
+      <w:r>
+        <w:rPr>
+          <w:rFonts w:ascii="Calibri" w:eastAsia="Times New Roman" w:hAnsi="Calibri" w:cs="Calibri"/>
+          <w:color w:val="FF0000"/>
+          <w:lang w:val="en-US" w:eastAsia="de-DE"/>
+        </w:rPr>
+        <w:t>&gt;</w:t>
       </w:r>
     </w:p>
     <w:p>
@@ -3257,6 +3376,7 @@
           <w:rFonts w:ascii="Calibri" w:eastAsia="Times New Roman" w:hAnsi="Calibri" w:cs="Calibri"/>
           <w:lang w:val="en-US" w:eastAsia="de-DE"/>
         </w:rPr>
+        <w:lastRenderedPageBreak/>
         <w:t> </w:t>
       </w:r>
     </w:p>
@@ -3353,7 +3473,6 @@
           <w:rFonts w:ascii="Calibri" w:eastAsia="Times New Roman" w:hAnsi="Calibri" w:cs="Calibri"/>
           <w:lang w:val="en-US" w:eastAsia="de-DE"/>
         </w:rPr>
-        <w:lastRenderedPageBreak/>
         <w:t>In the boost folder run:</w:t>
       </w:r>
     </w:p>
@@ -3527,29 +3646,14 @@
     </w:p>
     <w:p>
       <w:pPr>
-        <w:spacing w:after="0" w:line="240" w:lineRule="auto"/>
-        <w:outlineLvl w:val="0"/>
-        <w:rPr>
-          <w:rFonts w:ascii="Calibri" w:eastAsia="Times New Roman" w:hAnsi="Calibri" w:cs="Calibri"/>
-          <w:b/>
-          <w:bCs/>
-          <w:color w:val="1E4E79"/>
-          <w:kern w:val="36"/>
-          <w:sz w:val="32"/>
-          <w:szCs w:val="32"/>
-          <w:lang w:val="en-US" w:eastAsia="de-DE"/>
-        </w:rPr>
-      </w:pPr>
-      <w:r>
-        <w:rPr>
-          <w:rFonts w:ascii="Calibri" w:eastAsia="Times New Roman" w:hAnsi="Calibri" w:cs="Calibri"/>
-          <w:b/>
-          <w:bCs/>
-          <w:color w:val="1E4E79"/>
-          <w:kern w:val="36"/>
-          <w:sz w:val="32"/>
-          <w:szCs w:val="32"/>
-          <w:lang w:val="en-US" w:eastAsia="de-DE"/>
+        <w:pStyle w:val="Heading1"/>
+        <w:rPr>
+          <w:lang w:val="en-US"/>
+        </w:rPr>
+      </w:pPr>
+      <w:r>
+        <w:rPr>
+          <w:lang w:val="en-US"/>
         </w:rPr>
         <w:lastRenderedPageBreak/>
         <w:t>Part 4:  Compiling the rtl-sdr library inside the NI chroot environment</w:t>
@@ -3763,6 +3867,8 @@
         </w:rPr>
         <w:t>&lt;</w:t>
       </w:r>
+      <w:bookmarkStart w:id="0" w:name="OLE_LINK1"/>
+      <w:bookmarkStart w:id="1" w:name="OLE_LINK2"/>
       <w:proofErr w:type="spellStart"/>
       <w:r>
         <w:rPr>
@@ -3781,6 +3887,8 @@
         </w:rPr>
         <w:t xml:space="preserve"> ../ -DINSTALL_UDEV_RULES=ON -DDETACH_KERNEL_DRIVER=ON</w:t>
       </w:r>
+      <w:bookmarkEnd w:id="0"/>
+      <w:bookmarkEnd w:id="1"/>
       <w:r>
         <w:rPr>
           <w:rFonts w:ascii="Calibri" w:eastAsia="Times New Roman" w:hAnsi="Calibri" w:cs="Calibri"/>
@@ -3835,23 +3943,13 @@
         </w:rPr>
         <w:t>&lt;</w:t>
       </w:r>
-      <w:proofErr w:type="spellStart"/>
-      <w:r>
-        <w:rPr>
-          <w:rFonts w:ascii="Calibri" w:eastAsia="Times New Roman" w:hAnsi="Calibri" w:cs="Calibri"/>
-          <w:i/>
-          <w:lang w:val="en-US" w:eastAsia="de-DE"/>
-        </w:rPr>
-        <w:t>sudo</w:t>
-      </w:r>
-      <w:proofErr w:type="spellEnd"/>
-      <w:r>
-        <w:rPr>
-          <w:rFonts w:ascii="Calibri" w:eastAsia="Times New Roman" w:hAnsi="Calibri" w:cs="Calibri"/>
-          <w:i/>
-          <w:lang w:val="en-US" w:eastAsia="de-DE"/>
-        </w:rPr>
-        <w:t xml:space="preserve"> make install</w:t>
+      <w:r>
+        <w:rPr>
+          <w:rFonts w:ascii="Calibri" w:eastAsia="Times New Roman" w:hAnsi="Calibri" w:cs="Calibri"/>
+          <w:i/>
+          <w:lang w:val="en-US" w:eastAsia="de-DE"/>
+        </w:rPr>
+        <w:t>make install</w:t>
       </w:r>
       <w:r>
         <w:rPr>
@@ -3924,6 +4022,8 @@
         </w:rPr>
         <w:t>&lt;</w:t>
       </w:r>
+      <w:bookmarkStart w:id="2" w:name="OLE_LINK3"/>
+      <w:bookmarkStart w:id="3" w:name="OLE_LINK4"/>
       <w:r>
         <w:rPr>
           <w:rFonts w:ascii="Calibri" w:eastAsia="Times New Roman" w:hAnsi="Calibri" w:cs="Calibri"/>
@@ -3959,6 +4059,8 @@
         </w:rPr>
         <w:t>ld.so.conf</w:t>
       </w:r>
+      <w:bookmarkEnd w:id="2"/>
+      <w:bookmarkEnd w:id="3"/>
       <w:proofErr w:type="spellEnd"/>
       <w:r>
         <w:rPr>
@@ -4214,6 +4316,857 @@
     </w:p>
     <w:p>
       <w:pPr>
+        <w:rPr>
+          <w:lang w:val="en-US"/>
+        </w:rPr>
+      </w:pPr>
+    </w:p>
+    <w:p>
+      <w:pPr>
+        <w:rPr>
+          <w:lang w:val="en-US"/>
+        </w:rPr>
+      </w:pPr>
+    </w:p>
+    <w:p>
+      <w:pPr>
+        <w:rPr>
+          <w:lang w:val="en-US"/>
+        </w:rPr>
+      </w:pPr>
+      <w:r>
+        <w:rPr>
+          <w:lang w:val="en-US"/>
+        </w:rPr>
+        <w:br w:type="page"/>
+      </w:r>
+    </w:p>
+    <w:p>
+      <w:pPr>
+        <w:pStyle w:val="Heading1"/>
+        <w:rPr>
+          <w:lang w:val="en-US"/>
+        </w:rPr>
+      </w:pPr>
+      <w:r>
+        <w:rPr>
+          <w:lang w:val="en-US"/>
+        </w:rPr>
+        <w:lastRenderedPageBreak/>
+        <w:t>Part 5:  Labview Demo Project</w:t>
+      </w:r>
+    </w:p>
+    <w:p>
+      <w:pPr>
+        <w:rPr>
+          <w:lang w:val="en-US"/>
+        </w:rPr>
+      </w:pPr>
+      <w:r>
+        <w:rPr>
+          <w:lang w:val="en-US"/>
+        </w:rPr>
+        <w:t xml:space="preserve">I have included a small </w:t>
+      </w:r>
+      <w:proofErr w:type="spellStart"/>
+      <w:r>
+        <w:rPr>
+          <w:lang w:val="en-US"/>
+        </w:rPr>
+        <w:t>labview</w:t>
+      </w:r>
+      <w:proofErr w:type="spellEnd"/>
+      <w:r>
+        <w:rPr>
+          <w:lang w:val="en-US"/>
+        </w:rPr>
+        <w:t xml:space="preserve"> project to get you started working with the library.  The project structure is very limited and is meant to provide a starting point for your own adventures.  I’m going to briefly explain the project and what you have to do to get it to work.</w:t>
+      </w:r>
+    </w:p>
+    <w:p>
+      <w:pPr>
+        <w:pStyle w:val="Heading2"/>
+        <w:rPr>
+          <w:lang w:val="en-US"/>
+        </w:rPr>
+      </w:pPr>
+      <w:r>
+        <w:rPr>
+          <w:lang w:val="en-US"/>
+        </w:rPr>
+        <w:t>The Project</w:t>
+      </w:r>
+    </w:p>
+    <w:tbl>
+      <w:tblPr>
+        <w:tblStyle w:val="TableGrid"/>
+        <w:tblW w:w="0" w:type="auto"/>
+        <w:tblLook w:val="04A0" w:firstRow="1" w:lastRow="0" w:firstColumn="1" w:lastColumn="0" w:noHBand="0" w:noVBand="1"/>
+      </w:tblPr>
+      <w:tblGrid>
+        <w:gridCol w:w="3595"/>
+        <w:gridCol w:w="5467"/>
+      </w:tblGrid>
+      <w:tr>
+        <w:tc>
+          <w:tcPr>
+            <w:tcW w:w="3595" w:type="dxa"/>
+          </w:tcPr>
+          <w:p>
+            <w:pPr>
+              <w:jc w:val="center"/>
+              <w:rPr>
+                <w:lang w:val="en-US"/>
+              </w:rPr>
+            </w:pPr>
+            <w:r>
+              <w:rPr>
+                <w:noProof/>
+                <w:lang w:eastAsia="de-DE"/>
+              </w:rPr>
+              <w:drawing>
+                <wp:inline distT="0" distB="0" distL="0" distR="0" wp14:anchorId="2C4F0378" wp14:editId="6E44DEA5">
+                  <wp:extent cx="1820886" cy="2056015"/>
+                  <wp:effectExtent l="0" t="0" r="8255" b="1905"/>
+                  <wp:docPr id="1" name="Picture 1"/>
+                  <wp:cNvGraphicFramePr>
+                    <a:graphicFrameLocks xmlns:a="http://schemas.openxmlformats.org/drawingml/2006/main" noChangeAspect="1"/>
+                  </wp:cNvGraphicFramePr>
+                  <a:graphic xmlns:a="http://schemas.openxmlformats.org/drawingml/2006/main">
+                    <a:graphicData uri="http://schemas.openxmlformats.org/drawingml/2006/picture">
+                      <pic:pic xmlns:pic="http://schemas.openxmlformats.org/drawingml/2006/picture">
+                        <pic:nvPicPr>
+                          <pic:cNvPr id="1" name=""/>
+                          <pic:cNvPicPr/>
+                        </pic:nvPicPr>
+                        <pic:blipFill>
+                          <a:blip r:embed="rId10"/>
+                          <a:stretch>
+                            <a:fillRect/>
+                          </a:stretch>
+                        </pic:blipFill>
+                        <pic:spPr>
+                          <a:xfrm>
+                            <a:off x="0" y="0"/>
+                            <a:ext cx="1827120" cy="2063054"/>
+                          </a:xfrm>
+                          <a:prstGeom prst="rect">
+                            <a:avLst/>
+                          </a:prstGeom>
+                        </pic:spPr>
+                      </pic:pic>
+                    </a:graphicData>
+                  </a:graphic>
+                </wp:inline>
+              </w:drawing>
+            </w:r>
+          </w:p>
+        </w:tc>
+        <w:tc>
+          <w:tcPr>
+            <w:tcW w:w="5467" w:type="dxa"/>
+          </w:tcPr>
+          <w:p>
+            <w:pPr>
+              <w:rPr>
+                <w:lang w:val="en-US"/>
+              </w:rPr>
+            </w:pPr>
+            <w:r>
+              <w:rPr>
+                <w:lang w:val="en-US"/>
+              </w:rPr>
+              <w:t xml:space="preserve">This is the basic project structure.  </w:t>
+            </w:r>
+          </w:p>
+          <w:p>
+            <w:pPr>
+              <w:pStyle w:val="ListParagraph"/>
+              <w:numPr>
+                <w:ilvl w:val="0"/>
+                <w:numId w:val="1"/>
+              </w:numPr>
+              <w:rPr>
+                <w:lang w:val="en-US"/>
+              </w:rPr>
+            </w:pPr>
+            <w:r>
+              <w:rPr>
+                <w:lang w:val="en-US"/>
+              </w:rPr>
+              <w:t>The first thing you should notice is the Raspberry PI 2 B target.  If you right click on this and select “Properties”, you can change the IP address to match your PI and change the name of the target (note that this is the target name only, not the PI’s hostname).</w:t>
+            </w:r>
+          </w:p>
+          <w:p>
+            <w:pPr>
+              <w:pStyle w:val="ListParagraph"/>
+              <w:numPr>
+                <w:ilvl w:val="0"/>
+                <w:numId w:val="1"/>
+              </w:numPr>
+              <w:rPr>
+                <w:lang w:val="en-US"/>
+              </w:rPr>
+            </w:pPr>
+            <w:r>
+              <w:rPr>
+                <w:lang w:val="en-US"/>
+              </w:rPr>
+              <w:t>There is also a vi called</w:t>
+            </w:r>
+            <w:r>
+              <w:rPr>
+                <w:lang w:val="en-US"/>
+              </w:rPr>
+              <w:t xml:space="preserve"> Pi_Main.vi.  It holds the demo code.  The auto-populating folder called RTLSDR contains the </w:t>
+            </w:r>
+            <w:proofErr w:type="spellStart"/>
+            <w:r>
+              <w:rPr>
+                <w:lang w:val="en-US"/>
+              </w:rPr>
+              <w:t>subvis</w:t>
+            </w:r>
+            <w:proofErr w:type="spellEnd"/>
+            <w:r>
+              <w:rPr>
+                <w:lang w:val="en-US"/>
+              </w:rPr>
+              <w:t xml:space="preserve"> necessary to access the </w:t>
+            </w:r>
+            <w:proofErr w:type="spellStart"/>
+            <w:r>
+              <w:rPr>
+                <w:lang w:val="en-US"/>
+              </w:rPr>
+              <w:t>sdr</w:t>
+            </w:r>
+            <w:proofErr w:type="spellEnd"/>
+            <w:r>
+              <w:rPr>
+                <w:lang w:val="en-US"/>
+              </w:rPr>
+              <w:t xml:space="preserve">. </w:t>
+            </w:r>
+          </w:p>
+        </w:tc>
+      </w:tr>
+    </w:tbl>
+    <w:p>
+      <w:pPr>
+        <w:rPr>
+          <w:lang w:val="en-US"/>
+        </w:rPr>
+      </w:pPr>
+    </w:p>
+    <w:p>
+      <w:pPr>
+        <w:pStyle w:val="Heading2"/>
+        <w:rPr>
+          <w:lang w:val="en-US"/>
+        </w:rPr>
+      </w:pPr>
+      <w:r>
+        <w:rPr>
+          <w:lang w:val="en-US"/>
+        </w:rPr>
+        <w:t>RTLSDR</w:t>
+      </w:r>
+    </w:p>
+    <w:tbl>
+      <w:tblPr>
+        <w:tblStyle w:val="TableGrid"/>
+        <w:tblW w:w="0" w:type="auto"/>
+        <w:tblLook w:val="04A0" w:firstRow="1" w:lastRow="0" w:firstColumn="1" w:lastColumn="0" w:noHBand="0" w:noVBand="1"/>
+      </w:tblPr>
+      <w:tblGrid>
+        <w:gridCol w:w="3595"/>
+        <w:gridCol w:w="5467"/>
+      </w:tblGrid>
+      <w:tr>
+        <w:tc>
+          <w:tcPr>
+            <w:tcW w:w="3595" w:type="dxa"/>
+          </w:tcPr>
+          <w:p>
+            <w:pPr>
+              <w:jc w:val="center"/>
+              <w:rPr>
+                <w:lang w:val="en-US"/>
+              </w:rPr>
+            </w:pPr>
+            <w:r>
+              <w:rPr>
+                <w:noProof/>
+                <w:lang w:eastAsia="de-DE"/>
+              </w:rPr>
+              <w:drawing>
+                <wp:inline distT="0" distB="0" distL="0" distR="0" wp14:anchorId="06D32E2A" wp14:editId="65B8CFA4">
+                  <wp:extent cx="1645920" cy="3993148"/>
+                  <wp:effectExtent l="0" t="0" r="0" b="7620"/>
+                  <wp:docPr id="4" name="Picture 4"/>
+                  <wp:cNvGraphicFramePr>
+                    <a:graphicFrameLocks xmlns:a="http://schemas.openxmlformats.org/drawingml/2006/main" noChangeAspect="1"/>
+                  </wp:cNvGraphicFramePr>
+                  <a:graphic xmlns:a="http://schemas.openxmlformats.org/drawingml/2006/main">
+                    <a:graphicData uri="http://schemas.openxmlformats.org/drawingml/2006/picture">
+                      <pic:pic xmlns:pic="http://schemas.openxmlformats.org/drawingml/2006/picture">
+                        <pic:nvPicPr>
+                          <pic:cNvPr id="1" name=""/>
+                          <pic:cNvPicPr/>
+                        </pic:nvPicPr>
+                        <pic:blipFill>
+                          <a:blip r:embed="rId11"/>
+                          <a:stretch>
+                            <a:fillRect/>
+                          </a:stretch>
+                        </pic:blipFill>
+                        <pic:spPr>
+                          <a:xfrm>
+                            <a:off x="0" y="0"/>
+                            <a:ext cx="1668294" cy="4047429"/>
+                          </a:xfrm>
+                          <a:prstGeom prst="rect">
+                            <a:avLst/>
+                          </a:prstGeom>
+                        </pic:spPr>
+                      </pic:pic>
+                    </a:graphicData>
+                  </a:graphic>
+                </wp:inline>
+              </w:drawing>
+            </w:r>
+          </w:p>
+        </w:tc>
+        <w:tc>
+          <w:tcPr>
+            <w:tcW w:w="5467" w:type="dxa"/>
+          </w:tcPr>
+          <w:p>
+            <w:pPr>
+              <w:rPr>
+                <w:lang w:val="en-US"/>
+              </w:rPr>
+            </w:pPr>
+            <w:r>
+              <w:rPr>
+                <w:lang w:val="en-US"/>
+              </w:rPr>
+              <w:t>I’ve expanded the RTLSDR folder so you can see all the vi’s you can use to work with the RTL SDR.</w:t>
+            </w:r>
+          </w:p>
+          <w:p>
+            <w:pPr>
+              <w:pStyle w:val="ListParagraph"/>
+              <w:numPr>
+                <w:ilvl w:val="0"/>
+                <w:numId w:val="3"/>
+              </w:numPr>
+              <w:rPr>
+                <w:lang w:val="en-US"/>
+              </w:rPr>
+            </w:pPr>
+            <w:r>
+              <w:rPr>
+                <w:lang w:val="en-US"/>
+              </w:rPr>
+              <w:t>Get Vis are used to get current settings of the device and how many devices are connected to the system.</w:t>
+            </w:r>
+          </w:p>
+          <w:p>
+            <w:pPr>
+              <w:pStyle w:val="ListParagraph"/>
+              <w:numPr>
+                <w:ilvl w:val="0"/>
+                <w:numId w:val="3"/>
+              </w:numPr>
+              <w:rPr>
+                <w:lang w:val="en-US"/>
+              </w:rPr>
+            </w:pPr>
+            <w:r>
+              <w:rPr>
+                <w:lang w:val="en-US"/>
+              </w:rPr>
+              <w:t xml:space="preserve">Read VIs are used to read samples from the device.  Read </w:t>
+            </w:r>
+            <w:proofErr w:type="spellStart"/>
+            <w:r>
+              <w:rPr>
+                <w:lang w:val="en-US"/>
+              </w:rPr>
+              <w:t>Async</w:t>
+            </w:r>
+            <w:proofErr w:type="spellEnd"/>
+            <w:r>
+              <w:rPr>
+                <w:lang w:val="en-US"/>
+              </w:rPr>
+              <w:t xml:space="preserve"> does not work as of yet.  I’m working on it.</w:t>
+            </w:r>
+          </w:p>
+          <w:p>
+            <w:pPr>
+              <w:pStyle w:val="ListParagraph"/>
+              <w:numPr>
+                <w:ilvl w:val="0"/>
+                <w:numId w:val="3"/>
+              </w:numPr>
+              <w:rPr>
+                <w:lang w:val="en-US"/>
+              </w:rPr>
+            </w:pPr>
+            <w:r>
+              <w:rPr>
+                <w:lang w:val="en-US"/>
+              </w:rPr>
+              <w:t>Set Vis are used to set properties, such as the tuned frequency and sample rate (bandwidth.</w:t>
+            </w:r>
+          </w:p>
+          <w:p>
+            <w:pPr>
+              <w:pStyle w:val="ListParagraph"/>
+              <w:numPr>
+                <w:ilvl w:val="0"/>
+                <w:numId w:val="3"/>
+              </w:numPr>
+              <w:rPr>
+                <w:lang w:val="en-US"/>
+              </w:rPr>
+            </w:pPr>
+            <w:r>
+              <w:rPr>
+                <w:lang w:val="en-US"/>
+              </w:rPr>
+              <w:t>The controls folder contains support controls and type definitions.  You should leave those alone.</w:t>
+            </w:r>
+          </w:p>
+        </w:tc>
+      </w:tr>
+    </w:tbl>
+    <w:p>
+      <w:pPr>
+        <w:rPr>
+          <w:lang w:val="en-US"/>
+        </w:rPr>
+      </w:pPr>
+    </w:p>
+    <w:p>
+      <w:pPr>
+        <w:rPr>
+          <w:rFonts w:asciiTheme="majorHAnsi" w:eastAsiaTheme="majorEastAsia" w:hAnsiTheme="majorHAnsi" w:cstheme="majorBidi"/>
+          <w:color w:val="2E74B5" w:themeColor="accent1" w:themeShade="BF"/>
+          <w:sz w:val="26"/>
+          <w:szCs w:val="26"/>
+          <w:lang w:val="en-US"/>
+        </w:rPr>
+      </w:pPr>
+      <w:r>
+        <w:rPr>
+          <w:lang w:val="en-US"/>
+        </w:rPr>
+        <w:br w:type="page"/>
+      </w:r>
+    </w:p>
+    <w:p>
+      <w:pPr>
+        <w:pStyle w:val="Heading2"/>
+        <w:rPr>
+          <w:lang w:val="en-US"/>
+        </w:rPr>
+      </w:pPr>
+      <w:proofErr w:type="spellStart"/>
+      <w:r>
+        <w:rPr>
+          <w:lang w:val="en-US"/>
+        </w:rPr>
+        <w:lastRenderedPageBreak/>
+        <w:t>PI_Main</w:t>
+      </w:r>
+      <w:proofErr w:type="spellEnd"/>
+    </w:p>
+    <w:p>
+      <w:pPr>
+        <w:rPr>
+          <w:lang w:val="en-US"/>
+        </w:rPr>
+      </w:pPr>
+    </w:p>
+    <w:tbl>
+      <w:tblPr>
+        <w:tblStyle w:val="TableGrid"/>
+        <w:tblW w:w="0" w:type="auto"/>
+        <w:tblLook w:val="04A0" w:firstRow="1" w:lastRow="0" w:firstColumn="1" w:lastColumn="0" w:noHBand="0" w:noVBand="1"/>
+      </w:tblPr>
+      <w:tblGrid>
+        <w:gridCol w:w="9062"/>
+      </w:tblGrid>
+      <w:tr>
+        <w:tc>
+          <w:tcPr>
+            <w:tcW w:w="9062" w:type="dxa"/>
+          </w:tcPr>
+          <w:p>
+            <w:pPr>
+              <w:jc w:val="center"/>
+              <w:rPr>
+                <w:lang w:val="en-US"/>
+              </w:rPr>
+            </w:pPr>
+            <w:r>
+              <w:rPr>
+                <w:noProof/>
+                <w:lang w:eastAsia="de-DE"/>
+              </w:rPr>
+              <w:drawing>
+                <wp:inline distT="0" distB="0" distL="0" distR="0">
+                  <wp:extent cx="5663738" cy="1283928"/>
+                  <wp:effectExtent l="0" t="0" r="0" b="0"/>
+                  <wp:docPr id="3" name="Picture 3" descr="C:\Users\TheDoctor\AppData\Local\Microsoft\Windows\INetCache\Content.Word\Snippet.png"/>
+                  <wp:cNvGraphicFramePr>
+                    <a:graphicFrameLocks xmlns:a="http://schemas.openxmlformats.org/drawingml/2006/main" noChangeAspect="1"/>
+                  </wp:cNvGraphicFramePr>
+                  <a:graphic xmlns:a="http://schemas.openxmlformats.org/drawingml/2006/main">
+                    <a:graphicData uri="http://schemas.openxmlformats.org/drawingml/2006/picture">
+                      <pic:pic xmlns:pic="http://schemas.openxmlformats.org/drawingml/2006/picture">
+                        <pic:nvPicPr>
+                          <pic:cNvPr id="0" name="Picture 1" descr="C:\Users\TheDoctor\AppData\Local\Microsoft\Windows\INetCache\Content.Word\Snippet.png"/>
+                          <pic:cNvPicPr>
+                            <a:picLocks noChangeAspect="1" noChangeArrowheads="1"/>
+                          </pic:cNvPicPr>
+                        </pic:nvPicPr>
+                        <pic:blipFill>
+                          <a:blip r:embed="rId12" cstate="print">
+                            <a:extLst>
+                              <a:ext uri="{28A0092B-C50C-407E-A947-70E740481C1C}">
+                                <a14:useLocalDpi xmlns:a14="http://schemas.microsoft.com/office/drawing/2010/main" val="0"/>
+                              </a:ext>
+                            </a:extLst>
+                          </a:blip>
+                          <a:srcRect/>
+                          <a:stretch>
+                            <a:fillRect/>
+                          </a:stretch>
+                        </pic:blipFill>
+                        <pic:spPr bwMode="auto">
+                          <a:xfrm>
+                            <a:off x="0" y="0"/>
+                            <a:ext cx="5814170" cy="1318030"/>
+                          </a:xfrm>
+                          <a:prstGeom prst="rect">
+                            <a:avLst/>
+                          </a:prstGeom>
+                          <a:noFill/>
+                          <a:ln>
+                            <a:noFill/>
+                          </a:ln>
+                        </pic:spPr>
+                      </pic:pic>
+                    </a:graphicData>
+                  </a:graphic>
+                </wp:inline>
+              </w:drawing>
+            </w:r>
+          </w:p>
+        </w:tc>
+      </w:tr>
+      <w:tr>
+        <w:tc>
+          <w:tcPr>
+            <w:tcW w:w="9062" w:type="dxa"/>
+          </w:tcPr>
+          <w:p>
+            <w:pPr>
+              <w:rPr>
+                <w:lang w:val="en-US"/>
+              </w:rPr>
+            </w:pPr>
+            <w:r>
+              <w:rPr>
+                <w:lang w:val="en-US"/>
+              </w:rPr>
+              <w:t>This is the Pi_Main.vi</w:t>
+            </w:r>
+            <w:r>
+              <w:rPr>
+                <w:lang w:val="en-US"/>
+              </w:rPr>
+              <w:t xml:space="preserve"> block diagram</w:t>
+            </w:r>
+            <w:r>
+              <w:rPr>
+                <w:lang w:val="en-US"/>
+              </w:rPr>
+              <w:t xml:space="preserve">.  As you can see, it’s very simple.  It’s meant as a starting point for your projects.  There is a lot of yellow, which is as it should be.  The comments should be sufficient to understand the basic principle of the library. </w:t>
+            </w:r>
+          </w:p>
+        </w:tc>
+      </w:tr>
+    </w:tbl>
+    <w:p>
+      <w:pPr>
+        <w:rPr>
+          <w:lang w:val="en-US"/>
+        </w:rPr>
+      </w:pPr>
+    </w:p>
+    <w:tbl>
+      <w:tblPr>
+        <w:tblStyle w:val="TableGrid"/>
+        <w:tblW w:w="0" w:type="auto"/>
+        <w:tblLook w:val="04A0" w:firstRow="1" w:lastRow="0" w:firstColumn="1" w:lastColumn="0" w:noHBand="0" w:noVBand="1"/>
+      </w:tblPr>
+      <w:tblGrid>
+        <w:gridCol w:w="9062"/>
+      </w:tblGrid>
+      <w:tr>
+        <w:tc>
+          <w:tcPr>
+            <w:tcW w:w="9062" w:type="dxa"/>
+          </w:tcPr>
+          <w:p>
+            <w:pPr>
+              <w:rPr>
+                <w:lang w:val="en-US"/>
+              </w:rPr>
+            </w:pPr>
+            <w:r>
+              <w:rPr>
+                <w:noProof/>
+                <w:lang w:eastAsia="de-DE"/>
+              </w:rPr>
+              <w:drawing>
+                <wp:inline distT="0" distB="0" distL="0" distR="0" wp14:anchorId="1161F691" wp14:editId="08B024F7">
+                  <wp:extent cx="5666908" cy="2047009"/>
+                  <wp:effectExtent l="0" t="0" r="0" b="0"/>
+                  <wp:docPr id="2" name="Picture 2"/>
+                  <wp:cNvGraphicFramePr>
+                    <a:graphicFrameLocks xmlns:a="http://schemas.openxmlformats.org/drawingml/2006/main" noChangeAspect="1"/>
+                  </wp:cNvGraphicFramePr>
+                  <a:graphic xmlns:a="http://schemas.openxmlformats.org/drawingml/2006/main">
+                    <a:graphicData uri="http://schemas.openxmlformats.org/drawingml/2006/picture">
+                      <pic:pic xmlns:pic="http://schemas.openxmlformats.org/drawingml/2006/picture">
+                        <pic:nvPicPr>
+                          <pic:cNvPr id="1" name=""/>
+                          <pic:cNvPicPr/>
+                        </pic:nvPicPr>
+                        <pic:blipFill>
+                          <a:blip r:embed="rId13"/>
+                          <a:stretch>
+                            <a:fillRect/>
+                          </a:stretch>
+                        </pic:blipFill>
+                        <pic:spPr>
+                          <a:xfrm>
+                            <a:off x="0" y="0"/>
+                            <a:ext cx="5705177" cy="2060833"/>
+                          </a:xfrm>
+                          <a:prstGeom prst="rect">
+                            <a:avLst/>
+                          </a:prstGeom>
+                        </pic:spPr>
+                      </pic:pic>
+                    </a:graphicData>
+                  </a:graphic>
+                </wp:inline>
+              </w:drawing>
+            </w:r>
+          </w:p>
+        </w:tc>
+      </w:tr>
+      <w:tr>
+        <w:tc>
+          <w:tcPr>
+            <w:tcW w:w="9062" w:type="dxa"/>
+          </w:tcPr>
+          <w:p>
+            <w:pPr>
+              <w:rPr>
+                <w:lang w:val="en-US"/>
+              </w:rPr>
+            </w:pPr>
+            <w:r>
+              <w:rPr>
+                <w:lang w:val="en-US"/>
+              </w:rPr>
+              <w:t>This is the Pi_Main.vi.  There’s not really much here yet, but that’s for you to fill out.  You can see the indicator show the number of rtl-sdr devices connected to the system.  The bigger part of the front panel is taken up by the spectrum display.  The frequency scaling is correct, however the amplitude scaling is meaningless.</w:t>
+            </w:r>
+          </w:p>
+        </w:tc>
+      </w:tr>
+    </w:tbl>
+    <w:p>
+      <w:pPr>
+        <w:rPr>
+          <w:lang w:val="en-US"/>
+        </w:rPr>
+      </w:pPr>
+    </w:p>
+    <w:p>
+      <w:pPr>
+        <w:rPr>
+          <w:lang w:val="en-US"/>
+        </w:rPr>
+      </w:pPr>
+      <w:r>
+        <w:rPr>
+          <w:lang w:val="en-US"/>
+        </w:rPr>
+        <w:br w:type="page"/>
+      </w:r>
+    </w:p>
+    <w:p>
+      <w:pPr>
+        <w:pStyle w:val="Heading1"/>
+        <w:rPr>
+          <w:lang w:val="en-US"/>
+        </w:rPr>
+      </w:pPr>
+      <w:r>
+        <w:rPr>
+          <w:lang w:val="en-US"/>
+        </w:rPr>
+        <w:lastRenderedPageBreak/>
+        <w:t>Part 6:  Closing Thoughts</w:t>
+      </w:r>
+    </w:p>
+    <w:p>
+      <w:pPr>
+        <w:rPr>
+          <w:lang w:val="en-US"/>
+        </w:rPr>
+      </w:pPr>
+      <w:r>
+        <w:rPr>
+          <w:lang w:val="en-US"/>
+        </w:rPr>
+        <w:t xml:space="preserve">I hope that someone, somewhere will find this walkthrough useful.  Should you notice any bugs, errors or some such, please let me know.  I’m always open for constructive criticism.  </w:t>
+      </w:r>
+    </w:p>
+    <w:p>
+      <w:pPr>
+        <w:rPr>
+          <w:lang w:val="en-US"/>
+        </w:rPr>
+      </w:pPr>
+      <w:r>
+        <w:rPr>
+          <w:lang w:val="en-US"/>
+        </w:rPr>
+        <w:t>If you’re looking for some project ideas, I’ve got a few to get you started:</w:t>
+      </w:r>
+    </w:p>
+    <w:p>
+      <w:pPr>
+        <w:pStyle w:val="ListParagraph"/>
+        <w:numPr>
+          <w:ilvl w:val="0"/>
+          <w:numId w:val="4"/>
+        </w:numPr>
+        <w:rPr>
+          <w:lang w:val="en-US"/>
+        </w:rPr>
+      </w:pPr>
+      <w:r>
+        <w:rPr>
+          <w:lang w:val="en-US"/>
+        </w:rPr>
+        <w:t>Build an FM radio.</w:t>
+      </w:r>
+    </w:p>
+    <w:p>
+      <w:pPr>
+        <w:pStyle w:val="ListParagraph"/>
+        <w:numPr>
+          <w:ilvl w:val="0"/>
+          <w:numId w:val="4"/>
+        </w:numPr>
+        <w:rPr>
+          <w:lang w:val="en-US"/>
+        </w:rPr>
+      </w:pPr>
+      <w:r>
+        <w:rPr>
+          <w:lang w:val="en-US"/>
+        </w:rPr>
+        <w:t>Build a scanner that scans a frequency range for new signals.</w:t>
+      </w:r>
+    </w:p>
+    <w:p>
+      <w:pPr>
+        <w:pStyle w:val="ListParagraph"/>
+        <w:numPr>
+          <w:ilvl w:val="0"/>
+          <w:numId w:val="4"/>
+        </w:numPr>
+        <w:rPr>
+          <w:lang w:val="en-US"/>
+        </w:rPr>
+      </w:pPr>
+      <w:r>
+        <w:rPr>
+          <w:lang w:val="en-US"/>
+        </w:rPr>
+        <w:t>Look for signals on the 433 ISM band.</w:t>
+      </w:r>
+    </w:p>
+    <w:p>
+      <w:pPr>
+        <w:pStyle w:val="ListParagraph"/>
+        <w:numPr>
+          <w:ilvl w:val="0"/>
+          <w:numId w:val="4"/>
+        </w:numPr>
+        <w:rPr>
+          <w:lang w:val="en-US"/>
+        </w:rPr>
+      </w:pPr>
+      <w:r>
+        <w:rPr>
+          <w:lang w:val="en-US"/>
+        </w:rPr>
+        <w:t>Build a decoder for NOAA weather satellite data.</w:t>
+      </w:r>
+    </w:p>
+    <w:p>
+      <w:pPr>
+        <w:rPr>
+          <w:lang w:val="en-US"/>
+        </w:rPr>
+      </w:pPr>
+      <w:r>
+        <w:rPr>
+          <w:lang w:val="en-US"/>
+        </w:rPr>
+        <w:t>These aren’t glorious ideas that will change to course of history, but it’s usually a good idea to start with baby steps so you get a feel for the system and what it can do.</w:t>
+      </w:r>
+      <w:bookmarkStart w:id="4" w:name="_GoBack"/>
+      <w:bookmarkEnd w:id="4"/>
+    </w:p>
+    <w:p>
+      <w:pPr>
+        <w:rPr>
+          <w:lang w:val="en-US"/>
+        </w:rPr>
+      </w:pPr>
+    </w:p>
+    <w:p>
+      <w:pPr>
+        <w:rPr>
+          <w:lang w:val="en-US"/>
+        </w:rPr>
+      </w:pPr>
+    </w:p>
+    <w:p>
+      <w:pPr>
+        <w:rPr>
+          <w:lang w:val="en-US"/>
+        </w:rPr>
+      </w:pPr>
+    </w:p>
+    <w:p>
+      <w:pPr>
+        <w:pStyle w:val="Heading1"/>
         <w:rPr>
           <w:lang w:val="en-US"/>
         </w:rPr>
@@ -4227,6 +5180,475 @@
     </w:sectPr>
   </w:body>
 </w:document>
+</file>
+
+<file path=word/numbering.xml><?xml version="1.0" encoding="utf-8"?>
+<w:numbering xmlns:wpc="http://schemas.microsoft.com/office/word/2010/wordprocessingCanvas" xmlns:cx="http://schemas.microsoft.com/office/drawing/2014/chartex" xmlns:cx1="http://schemas.microsoft.com/office/drawing/2015/9/8/chartex" xmlns:cx2="http://schemas.microsoft.com/office/drawing/2015/10/21/chartex" xmlns:cx3="http://schemas.microsoft.com/office/drawing/2016/5/9/chartex" xmlns:cx4="http://schemas.microsoft.com/office/drawing/2016/5/10/chartex" xmlns:cx5="http://schemas.microsoft.com/office/drawing/2016/5/11/chartex" xmlns:cx6="http://schemas.microsoft.com/office/drawing/2016/5/12/chartex" xmlns:cx7="http://schemas.microsoft.com/office/drawing/2016/5/13/chartex" xmlns:cx8="http://schemas.microsoft.com/office/drawing/2016/5/14/chartex" xmlns:mc="http://schemas.openxmlformats.org/markup-compatibility/2006" xmlns:o="urn:schemas-microsoft-com:office:office" xmlns:r="http://schemas.openxmlformats.org/officeDocument/2006/relationships" xmlns:m="http://schemas.openxmlformats.org/officeDocument/2006/math" xmlns:v="urn:schemas-microsoft-com:vml" xmlns:wp14="http://schemas.microsoft.com/office/word/2010/wordprocessingDrawing" xmlns:wp="http://schemas.openxmlformats.org/drawingml/2006/wordprocessingDrawing" xmlns:w10="urn:schemas-microsoft-com:office:word" xmlns:w="http://schemas.openxmlformats.org/wordprocessingml/2006/main" xmlns:w14="http://schemas.microsoft.com/office/word/2010/wordml" xmlns:w15="http://schemas.microsoft.com/office/word/2012/wordml" xmlns:w16se="http://schemas.microsoft.com/office/word/2015/wordml/symex" xmlns:wpg="http://schemas.microsoft.com/office/word/2010/wordprocessingGroup" xmlns:wpi="http://schemas.microsoft.com/office/word/2010/wordprocessingInk" xmlns:wne="http://schemas.microsoft.com/office/word/2006/wordml" xmlns:wps="http://schemas.microsoft.com/office/word/2010/wordprocessingShape" mc:Ignorable="w14 w15 w16se wp14">
+  <w:abstractNum w:abstractNumId="0" w15:restartNumberingAfterBreak="0">
+    <w:nsid w:val="0AE5280B"/>
+    <w:multiLevelType w:val="hybridMultilevel"/>
+    <w:tmpl w:val="E0ACA154"/>
+    <w:lvl w:ilvl="0" w:tplc="04070001">
+      <w:start w:val="1"/>
+      <w:numFmt w:val="bullet"/>
+      <w:lvlText w:val=""/>
+      <w:lvlJc w:val="left"/>
+      <w:pPr>
+        <w:ind w:left="720" w:hanging="360"/>
+      </w:pPr>
+      <w:rPr>
+        <w:rFonts w:ascii="Symbol" w:hAnsi="Symbol" w:hint="default"/>
+      </w:rPr>
+    </w:lvl>
+    <w:lvl w:ilvl="1" w:tplc="04070003" w:tentative="1">
+      <w:start w:val="1"/>
+      <w:numFmt w:val="bullet"/>
+      <w:lvlText w:val="o"/>
+      <w:lvlJc w:val="left"/>
+      <w:pPr>
+        <w:ind w:left="1440" w:hanging="360"/>
+      </w:pPr>
+      <w:rPr>
+        <w:rFonts w:ascii="Courier New" w:hAnsi="Courier New" w:cs="Courier New" w:hint="default"/>
+      </w:rPr>
+    </w:lvl>
+    <w:lvl w:ilvl="2" w:tplc="04070005" w:tentative="1">
+      <w:start w:val="1"/>
+      <w:numFmt w:val="bullet"/>
+      <w:lvlText w:val=""/>
+      <w:lvlJc w:val="left"/>
+      <w:pPr>
+        <w:ind w:left="2160" w:hanging="360"/>
+      </w:pPr>
+      <w:rPr>
+        <w:rFonts w:ascii="Wingdings" w:hAnsi="Wingdings" w:hint="default"/>
+      </w:rPr>
+    </w:lvl>
+    <w:lvl w:ilvl="3" w:tplc="04070001" w:tentative="1">
+      <w:start w:val="1"/>
+      <w:numFmt w:val="bullet"/>
+      <w:lvlText w:val=""/>
+      <w:lvlJc w:val="left"/>
+      <w:pPr>
+        <w:ind w:left="2880" w:hanging="360"/>
+      </w:pPr>
+      <w:rPr>
+        <w:rFonts w:ascii="Symbol" w:hAnsi="Symbol" w:hint="default"/>
+      </w:rPr>
+    </w:lvl>
+    <w:lvl w:ilvl="4" w:tplc="04070003" w:tentative="1">
+      <w:start w:val="1"/>
+      <w:numFmt w:val="bullet"/>
+      <w:lvlText w:val="o"/>
+      <w:lvlJc w:val="left"/>
+      <w:pPr>
+        <w:ind w:left="3600" w:hanging="360"/>
+      </w:pPr>
+      <w:rPr>
+        <w:rFonts w:ascii="Courier New" w:hAnsi="Courier New" w:cs="Courier New" w:hint="default"/>
+      </w:rPr>
+    </w:lvl>
+    <w:lvl w:ilvl="5" w:tplc="04070005" w:tentative="1">
+      <w:start w:val="1"/>
+      <w:numFmt w:val="bullet"/>
+      <w:lvlText w:val=""/>
+      <w:lvlJc w:val="left"/>
+      <w:pPr>
+        <w:ind w:left="4320" w:hanging="360"/>
+      </w:pPr>
+      <w:rPr>
+        <w:rFonts w:ascii="Wingdings" w:hAnsi="Wingdings" w:hint="default"/>
+      </w:rPr>
+    </w:lvl>
+    <w:lvl w:ilvl="6" w:tplc="04070001" w:tentative="1">
+      <w:start w:val="1"/>
+      <w:numFmt w:val="bullet"/>
+      <w:lvlText w:val=""/>
+      <w:lvlJc w:val="left"/>
+      <w:pPr>
+        <w:ind w:left="5040" w:hanging="360"/>
+      </w:pPr>
+      <w:rPr>
+        <w:rFonts w:ascii="Symbol" w:hAnsi="Symbol" w:hint="default"/>
+      </w:rPr>
+    </w:lvl>
+    <w:lvl w:ilvl="7" w:tplc="04070003" w:tentative="1">
+      <w:start w:val="1"/>
+      <w:numFmt w:val="bullet"/>
+      <w:lvlText w:val="o"/>
+      <w:lvlJc w:val="left"/>
+      <w:pPr>
+        <w:ind w:left="5760" w:hanging="360"/>
+      </w:pPr>
+      <w:rPr>
+        <w:rFonts w:ascii="Courier New" w:hAnsi="Courier New" w:cs="Courier New" w:hint="default"/>
+      </w:rPr>
+    </w:lvl>
+    <w:lvl w:ilvl="8" w:tplc="04070005" w:tentative="1">
+      <w:start w:val="1"/>
+      <w:numFmt w:val="bullet"/>
+      <w:lvlText w:val=""/>
+      <w:lvlJc w:val="left"/>
+      <w:pPr>
+        <w:ind w:left="6480" w:hanging="360"/>
+      </w:pPr>
+      <w:rPr>
+        <w:rFonts w:ascii="Wingdings" w:hAnsi="Wingdings" w:hint="default"/>
+      </w:rPr>
+    </w:lvl>
+  </w:abstractNum>
+  <w:abstractNum w:abstractNumId="1" w15:restartNumberingAfterBreak="0">
+    <w:nsid w:val="3FE45782"/>
+    <w:multiLevelType w:val="hybridMultilevel"/>
+    <w:tmpl w:val="D9D2EADC"/>
+    <w:lvl w:ilvl="0" w:tplc="04070001">
+      <w:start w:val="1"/>
+      <w:numFmt w:val="bullet"/>
+      <w:lvlText w:val=""/>
+      <w:lvlJc w:val="left"/>
+      <w:pPr>
+        <w:ind w:left="720" w:hanging="360"/>
+      </w:pPr>
+      <w:rPr>
+        <w:rFonts w:ascii="Symbol" w:hAnsi="Symbol" w:hint="default"/>
+      </w:rPr>
+    </w:lvl>
+    <w:lvl w:ilvl="1" w:tplc="04070003" w:tentative="1">
+      <w:start w:val="1"/>
+      <w:numFmt w:val="bullet"/>
+      <w:lvlText w:val="o"/>
+      <w:lvlJc w:val="left"/>
+      <w:pPr>
+        <w:ind w:left="1440" w:hanging="360"/>
+      </w:pPr>
+      <w:rPr>
+        <w:rFonts w:ascii="Courier New" w:hAnsi="Courier New" w:cs="Courier New" w:hint="default"/>
+      </w:rPr>
+    </w:lvl>
+    <w:lvl w:ilvl="2" w:tplc="04070005" w:tentative="1">
+      <w:start w:val="1"/>
+      <w:numFmt w:val="bullet"/>
+      <w:lvlText w:val=""/>
+      <w:lvlJc w:val="left"/>
+      <w:pPr>
+        <w:ind w:left="2160" w:hanging="360"/>
+      </w:pPr>
+      <w:rPr>
+        <w:rFonts w:ascii="Wingdings" w:hAnsi="Wingdings" w:hint="default"/>
+      </w:rPr>
+    </w:lvl>
+    <w:lvl w:ilvl="3" w:tplc="04070001" w:tentative="1">
+      <w:start w:val="1"/>
+      <w:numFmt w:val="bullet"/>
+      <w:lvlText w:val=""/>
+      <w:lvlJc w:val="left"/>
+      <w:pPr>
+        <w:ind w:left="2880" w:hanging="360"/>
+      </w:pPr>
+      <w:rPr>
+        <w:rFonts w:ascii="Symbol" w:hAnsi="Symbol" w:hint="default"/>
+      </w:rPr>
+    </w:lvl>
+    <w:lvl w:ilvl="4" w:tplc="04070003" w:tentative="1">
+      <w:start w:val="1"/>
+      <w:numFmt w:val="bullet"/>
+      <w:lvlText w:val="o"/>
+      <w:lvlJc w:val="left"/>
+      <w:pPr>
+        <w:ind w:left="3600" w:hanging="360"/>
+      </w:pPr>
+      <w:rPr>
+        <w:rFonts w:ascii="Courier New" w:hAnsi="Courier New" w:cs="Courier New" w:hint="default"/>
+      </w:rPr>
+    </w:lvl>
+    <w:lvl w:ilvl="5" w:tplc="04070005" w:tentative="1">
+      <w:start w:val="1"/>
+      <w:numFmt w:val="bullet"/>
+      <w:lvlText w:val=""/>
+      <w:lvlJc w:val="left"/>
+      <w:pPr>
+        <w:ind w:left="4320" w:hanging="360"/>
+      </w:pPr>
+      <w:rPr>
+        <w:rFonts w:ascii="Wingdings" w:hAnsi="Wingdings" w:hint="default"/>
+      </w:rPr>
+    </w:lvl>
+    <w:lvl w:ilvl="6" w:tplc="04070001" w:tentative="1">
+      <w:start w:val="1"/>
+      <w:numFmt w:val="bullet"/>
+      <w:lvlText w:val=""/>
+      <w:lvlJc w:val="left"/>
+      <w:pPr>
+        <w:ind w:left="5040" w:hanging="360"/>
+      </w:pPr>
+      <w:rPr>
+        <w:rFonts w:ascii="Symbol" w:hAnsi="Symbol" w:hint="default"/>
+      </w:rPr>
+    </w:lvl>
+    <w:lvl w:ilvl="7" w:tplc="04070003" w:tentative="1">
+      <w:start w:val="1"/>
+      <w:numFmt w:val="bullet"/>
+      <w:lvlText w:val="o"/>
+      <w:lvlJc w:val="left"/>
+      <w:pPr>
+        <w:ind w:left="5760" w:hanging="360"/>
+      </w:pPr>
+      <w:rPr>
+        <w:rFonts w:ascii="Courier New" w:hAnsi="Courier New" w:cs="Courier New" w:hint="default"/>
+      </w:rPr>
+    </w:lvl>
+    <w:lvl w:ilvl="8" w:tplc="04070005" w:tentative="1">
+      <w:start w:val="1"/>
+      <w:numFmt w:val="bullet"/>
+      <w:lvlText w:val=""/>
+      <w:lvlJc w:val="left"/>
+      <w:pPr>
+        <w:ind w:left="6480" w:hanging="360"/>
+      </w:pPr>
+      <w:rPr>
+        <w:rFonts w:ascii="Wingdings" w:hAnsi="Wingdings" w:hint="default"/>
+      </w:rPr>
+    </w:lvl>
+  </w:abstractNum>
+  <w:abstractNum w:abstractNumId="2" w15:restartNumberingAfterBreak="0">
+    <w:nsid w:val="5E714F5D"/>
+    <w:multiLevelType w:val="hybridMultilevel"/>
+    <w:tmpl w:val="E4CE643C"/>
+    <w:lvl w:ilvl="0" w:tplc="04070001">
+      <w:start w:val="1"/>
+      <w:numFmt w:val="bullet"/>
+      <w:lvlText w:val=""/>
+      <w:lvlJc w:val="left"/>
+      <w:pPr>
+        <w:ind w:left="720" w:hanging="360"/>
+      </w:pPr>
+      <w:rPr>
+        <w:rFonts w:ascii="Symbol" w:hAnsi="Symbol" w:hint="default"/>
+      </w:rPr>
+    </w:lvl>
+    <w:lvl w:ilvl="1" w:tplc="04070003" w:tentative="1">
+      <w:start w:val="1"/>
+      <w:numFmt w:val="bullet"/>
+      <w:lvlText w:val="o"/>
+      <w:lvlJc w:val="left"/>
+      <w:pPr>
+        <w:ind w:left="1440" w:hanging="360"/>
+      </w:pPr>
+      <w:rPr>
+        <w:rFonts w:ascii="Courier New" w:hAnsi="Courier New" w:cs="Courier New" w:hint="default"/>
+      </w:rPr>
+    </w:lvl>
+    <w:lvl w:ilvl="2" w:tplc="04070005" w:tentative="1">
+      <w:start w:val="1"/>
+      <w:numFmt w:val="bullet"/>
+      <w:lvlText w:val=""/>
+      <w:lvlJc w:val="left"/>
+      <w:pPr>
+        <w:ind w:left="2160" w:hanging="360"/>
+      </w:pPr>
+      <w:rPr>
+        <w:rFonts w:ascii="Wingdings" w:hAnsi="Wingdings" w:hint="default"/>
+      </w:rPr>
+    </w:lvl>
+    <w:lvl w:ilvl="3" w:tplc="04070001" w:tentative="1">
+      <w:start w:val="1"/>
+      <w:numFmt w:val="bullet"/>
+      <w:lvlText w:val=""/>
+      <w:lvlJc w:val="left"/>
+      <w:pPr>
+        <w:ind w:left="2880" w:hanging="360"/>
+      </w:pPr>
+      <w:rPr>
+        <w:rFonts w:ascii="Symbol" w:hAnsi="Symbol" w:hint="default"/>
+      </w:rPr>
+    </w:lvl>
+    <w:lvl w:ilvl="4" w:tplc="04070003" w:tentative="1">
+      <w:start w:val="1"/>
+      <w:numFmt w:val="bullet"/>
+      <w:lvlText w:val="o"/>
+      <w:lvlJc w:val="left"/>
+      <w:pPr>
+        <w:ind w:left="3600" w:hanging="360"/>
+      </w:pPr>
+      <w:rPr>
+        <w:rFonts w:ascii="Courier New" w:hAnsi="Courier New" w:cs="Courier New" w:hint="default"/>
+      </w:rPr>
+    </w:lvl>
+    <w:lvl w:ilvl="5" w:tplc="04070005" w:tentative="1">
+      <w:start w:val="1"/>
+      <w:numFmt w:val="bullet"/>
+      <w:lvlText w:val=""/>
+      <w:lvlJc w:val="left"/>
+      <w:pPr>
+        <w:ind w:left="4320" w:hanging="360"/>
+      </w:pPr>
+      <w:rPr>
+        <w:rFonts w:ascii="Wingdings" w:hAnsi="Wingdings" w:hint="default"/>
+      </w:rPr>
+    </w:lvl>
+    <w:lvl w:ilvl="6" w:tplc="04070001" w:tentative="1">
+      <w:start w:val="1"/>
+      <w:numFmt w:val="bullet"/>
+      <w:lvlText w:val=""/>
+      <w:lvlJc w:val="left"/>
+      <w:pPr>
+        <w:ind w:left="5040" w:hanging="360"/>
+      </w:pPr>
+      <w:rPr>
+        <w:rFonts w:ascii="Symbol" w:hAnsi="Symbol" w:hint="default"/>
+      </w:rPr>
+    </w:lvl>
+    <w:lvl w:ilvl="7" w:tplc="04070003" w:tentative="1">
+      <w:start w:val="1"/>
+      <w:numFmt w:val="bullet"/>
+      <w:lvlText w:val="o"/>
+      <w:lvlJc w:val="left"/>
+      <w:pPr>
+        <w:ind w:left="5760" w:hanging="360"/>
+      </w:pPr>
+      <w:rPr>
+        <w:rFonts w:ascii="Courier New" w:hAnsi="Courier New" w:cs="Courier New" w:hint="default"/>
+      </w:rPr>
+    </w:lvl>
+    <w:lvl w:ilvl="8" w:tplc="04070005" w:tentative="1">
+      <w:start w:val="1"/>
+      <w:numFmt w:val="bullet"/>
+      <w:lvlText w:val=""/>
+      <w:lvlJc w:val="left"/>
+      <w:pPr>
+        <w:ind w:left="6480" w:hanging="360"/>
+      </w:pPr>
+      <w:rPr>
+        <w:rFonts w:ascii="Wingdings" w:hAnsi="Wingdings" w:hint="default"/>
+      </w:rPr>
+    </w:lvl>
+  </w:abstractNum>
+  <w:abstractNum w:abstractNumId="3" w15:restartNumberingAfterBreak="0">
+    <w:nsid w:val="7E014914"/>
+    <w:multiLevelType w:val="hybridMultilevel"/>
+    <w:tmpl w:val="AE64AB00"/>
+    <w:lvl w:ilvl="0" w:tplc="04070001">
+      <w:start w:val="1"/>
+      <w:numFmt w:val="bullet"/>
+      <w:lvlText w:val=""/>
+      <w:lvlJc w:val="left"/>
+      <w:pPr>
+        <w:ind w:left="720" w:hanging="360"/>
+      </w:pPr>
+      <w:rPr>
+        <w:rFonts w:ascii="Symbol" w:hAnsi="Symbol" w:hint="default"/>
+      </w:rPr>
+    </w:lvl>
+    <w:lvl w:ilvl="1" w:tplc="04070003" w:tentative="1">
+      <w:start w:val="1"/>
+      <w:numFmt w:val="bullet"/>
+      <w:lvlText w:val="o"/>
+      <w:lvlJc w:val="left"/>
+      <w:pPr>
+        <w:ind w:left="1440" w:hanging="360"/>
+      </w:pPr>
+      <w:rPr>
+        <w:rFonts w:ascii="Courier New" w:hAnsi="Courier New" w:cs="Courier New" w:hint="default"/>
+      </w:rPr>
+    </w:lvl>
+    <w:lvl w:ilvl="2" w:tplc="04070005" w:tentative="1">
+      <w:start w:val="1"/>
+      <w:numFmt w:val="bullet"/>
+      <w:lvlText w:val=""/>
+      <w:lvlJc w:val="left"/>
+      <w:pPr>
+        <w:ind w:left="2160" w:hanging="360"/>
+      </w:pPr>
+      <w:rPr>
+        <w:rFonts w:ascii="Wingdings" w:hAnsi="Wingdings" w:hint="default"/>
+      </w:rPr>
+    </w:lvl>
+    <w:lvl w:ilvl="3" w:tplc="04070001" w:tentative="1">
+      <w:start w:val="1"/>
+      <w:numFmt w:val="bullet"/>
+      <w:lvlText w:val=""/>
+      <w:lvlJc w:val="left"/>
+      <w:pPr>
+        <w:ind w:left="2880" w:hanging="360"/>
+      </w:pPr>
+      <w:rPr>
+        <w:rFonts w:ascii="Symbol" w:hAnsi="Symbol" w:hint="default"/>
+      </w:rPr>
+    </w:lvl>
+    <w:lvl w:ilvl="4" w:tplc="04070003" w:tentative="1">
+      <w:start w:val="1"/>
+      <w:numFmt w:val="bullet"/>
+      <w:lvlText w:val="o"/>
+      <w:lvlJc w:val="left"/>
+      <w:pPr>
+        <w:ind w:left="3600" w:hanging="360"/>
+      </w:pPr>
+      <w:rPr>
+        <w:rFonts w:ascii="Courier New" w:hAnsi="Courier New" w:cs="Courier New" w:hint="default"/>
+      </w:rPr>
+    </w:lvl>
+    <w:lvl w:ilvl="5" w:tplc="04070005" w:tentative="1">
+      <w:start w:val="1"/>
+      <w:numFmt w:val="bullet"/>
+      <w:lvlText w:val=""/>
+      <w:lvlJc w:val="left"/>
+      <w:pPr>
+        <w:ind w:left="4320" w:hanging="360"/>
+      </w:pPr>
+      <w:rPr>
+        <w:rFonts w:ascii="Wingdings" w:hAnsi="Wingdings" w:hint="default"/>
+      </w:rPr>
+    </w:lvl>
+    <w:lvl w:ilvl="6" w:tplc="04070001" w:tentative="1">
+      <w:start w:val="1"/>
+      <w:numFmt w:val="bullet"/>
+      <w:lvlText w:val=""/>
+      <w:lvlJc w:val="left"/>
+      <w:pPr>
+        <w:ind w:left="5040" w:hanging="360"/>
+      </w:pPr>
+      <w:rPr>
+        <w:rFonts w:ascii="Symbol" w:hAnsi="Symbol" w:hint="default"/>
+      </w:rPr>
+    </w:lvl>
+    <w:lvl w:ilvl="7" w:tplc="04070003" w:tentative="1">
+      <w:start w:val="1"/>
+      <w:numFmt w:val="bullet"/>
+      <w:lvlText w:val="o"/>
+      <w:lvlJc w:val="left"/>
+      <w:pPr>
+        <w:ind w:left="5760" w:hanging="360"/>
+      </w:pPr>
+      <w:rPr>
+        <w:rFonts w:ascii="Courier New" w:hAnsi="Courier New" w:cs="Courier New" w:hint="default"/>
+      </w:rPr>
+    </w:lvl>
+    <w:lvl w:ilvl="8" w:tplc="04070005" w:tentative="1">
+      <w:start w:val="1"/>
+      <w:numFmt w:val="bullet"/>
+      <w:lvlText w:val=""/>
+      <w:lvlJc w:val="left"/>
+      <w:pPr>
+        <w:ind w:left="6480" w:hanging="360"/>
+      </w:pPr>
+      <w:rPr>
+        <w:rFonts w:ascii="Wingdings" w:hAnsi="Wingdings" w:hint="default"/>
+      </w:rPr>
+    </w:lvl>
+  </w:abstractNum>
+  <w:num w:numId="1">
+    <w:abstractNumId w:val="0"/>
+  </w:num>
+  <w:num w:numId="2">
+    <w:abstractNumId w:val="3"/>
+  </w:num>
+  <w:num w:numId="3">
+    <w:abstractNumId w:val="1"/>
+  </w:num>
+  <w:num w:numId="4">
+    <w:abstractNumId w:val="2"/>
+  </w:num>
+</w:numbering>
 </file>
 
 <file path=word/styles.xml><?xml version="1.0" encoding="utf-8"?>
@@ -4647,6 +6069,28 @@
       <w:lang w:eastAsia="de-DE"/>
     </w:rPr>
   </w:style>
+  <w:style w:type="paragraph" w:styleId="Heading2">
+    <w:name w:val="heading 2"/>
+    <w:basedOn w:val="Normal"/>
+    <w:next w:val="Normal"/>
+    <w:link w:val="Heading2Char"/>
+    <w:uiPriority w:val="9"/>
+    <w:unhideWhenUsed/>
+    <w:qFormat/>
+    <w:rsid w:val="009A0BC9"/>
+    <w:pPr>
+      <w:keepNext/>
+      <w:keepLines/>
+      <w:spacing w:before="40" w:after="0"/>
+      <w:outlineLvl w:val="1"/>
+    </w:pPr>
+    <w:rPr>
+      <w:rFonts w:asciiTheme="majorHAnsi" w:eastAsiaTheme="majorEastAsia" w:hAnsiTheme="majorHAnsi" w:cstheme="majorBidi"/>
+      <w:color w:val="2E74B5" w:themeColor="accent1" w:themeShade="BF"/>
+      <w:sz w:val="26"/>
+      <w:szCs w:val="26"/>
+    </w:rPr>
+  </w:style>
   <w:style w:type="character" w:default="1" w:styleId="DefaultParagraphFont">
     <w:name w:val="Default Paragraph Font"/>
     <w:uiPriority w:val="1"/>
@@ -4711,11 +6155,77 @@
     <w:name w:val="Hyperlink"/>
     <w:basedOn w:val="DefaultParagraphFont"/>
     <w:uiPriority w:val="99"/>
-    <w:semiHidden/>
     <w:unhideWhenUsed/>
     <w:rsid w:val="00E03B04"/>
     <w:rPr>
       <w:color w:val="0000FF"/>
+      <w:u w:val="single"/>
+    </w:rPr>
+  </w:style>
+  <w:style w:type="character" w:customStyle="1" w:styleId="Heading2Char">
+    <w:name w:val="Heading 2 Char"/>
+    <w:basedOn w:val="DefaultParagraphFont"/>
+    <w:link w:val="Heading2"/>
+    <w:uiPriority w:val="9"/>
+    <w:rsid w:val="009A0BC9"/>
+    <w:rPr>
+      <w:rFonts w:asciiTheme="majorHAnsi" w:eastAsiaTheme="majorEastAsia" w:hAnsiTheme="majorHAnsi" w:cstheme="majorBidi"/>
+      <w:color w:val="2E74B5" w:themeColor="accent1" w:themeShade="BF"/>
+      <w:sz w:val="26"/>
+      <w:szCs w:val="26"/>
+    </w:rPr>
+  </w:style>
+  <w:style w:type="table" w:styleId="TableGrid">
+    <w:name w:val="Table Grid"/>
+    <w:basedOn w:val="TableNormal"/>
+    <w:uiPriority w:val="39"/>
+    <w:rsid w:val="009A0BC9"/>
+    <w:pPr>
+      <w:spacing w:after="0" w:line="240" w:lineRule="auto"/>
+    </w:pPr>
+    <w:tblPr>
+      <w:tblBorders>
+        <w:top w:val="single" w:sz="4" w:space="0" w:color="auto"/>
+        <w:left w:val="single" w:sz="4" w:space="0" w:color="auto"/>
+        <w:bottom w:val="single" w:sz="4" w:space="0" w:color="auto"/>
+        <w:right w:val="single" w:sz="4" w:space="0" w:color="auto"/>
+        <w:insideH w:val="single" w:sz="4" w:space="0" w:color="auto"/>
+        <w:insideV w:val="single" w:sz="4" w:space="0" w:color="auto"/>
+      </w:tblBorders>
+    </w:tblPr>
+  </w:style>
+  <w:style w:type="paragraph" w:styleId="ListParagraph">
+    <w:name w:val="List Paragraph"/>
+    <w:basedOn w:val="Normal"/>
+    <w:uiPriority w:val="34"/>
+    <w:qFormat/>
+    <w:rsid w:val="009A0BC9"/>
+    <w:pPr>
+      <w:ind w:left="720"/>
+      <w:contextualSpacing/>
+    </w:pPr>
+  </w:style>
+  <w:style w:type="character" w:styleId="Mention">
+    <w:name w:val="Mention"/>
+    <w:basedOn w:val="DefaultParagraphFont"/>
+    <w:uiPriority w:val="99"/>
+    <w:semiHidden/>
+    <w:unhideWhenUsed/>
+    <w:rsid w:val="004C12DB"/>
+    <w:rPr>
+      <w:color w:val="2B579A"/>
+      <w:shd w:val="clear" w:color="auto" w:fill="E6E6E6"/>
+    </w:rPr>
+  </w:style>
+  <w:style w:type="character" w:styleId="FollowedHyperlink">
+    <w:name w:val="FollowedHyperlink"/>
+    <w:basedOn w:val="DefaultParagraphFont"/>
+    <w:uiPriority w:val="99"/>
+    <w:semiHidden/>
+    <w:unhideWhenUsed/>
+    <w:rsid w:val="004C12DB"/>
+    <w:rPr>
+      <w:color w:val="954F72" w:themeColor="followedHyperlink"/>
       <w:u w:val="single"/>
     </w:rPr>
   </w:style>

</xml_diff>